<commit_message>
KAN-14 syntax defintion and examples
</commit_message>
<xml_diff>
--- a/PrevajanjePJ_ProjectPart/Prevajanje_projektna_naloga.docx
+++ b/PrevajanjePJ_ProjectPart/Prevajanje_projektna_naloga.docx
@@ -19,7 +19,7 @@
           <w:noProof/>
         </w:rPr>
         <w:drawing>
-          <wp:inline distT="0" distB="0" distL="0" distR="0" wp14:anchorId="00E1A963" wp14:editId="15920A1B">
+          <wp:inline distT="0" distB="0" distL="0" distR="0" wp14:anchorId="00E1A963" wp14:editId="0E3EBA25">
             <wp:extent cx="2498583" cy="1365002"/>
             <wp:effectExtent l="0" t="0" r="3810" b="0"/>
             <wp:docPr id="68" name="Picture 68" descr="FERI Maribor"/>
@@ -223,471 +223,20 @@
         <w:br w:type="page"/>
       </w:r>
     </w:p>
-    <w:sdt>
-      <w:sdtPr>
+    <w:p>
+      <w:pPr>
         <w:rPr>
-          <w:rFonts w:asciiTheme="minorHAnsi" w:eastAsiaTheme="minorHAnsi" w:hAnsiTheme="minorHAnsi" w:cstheme="minorBidi"/>
-          <w:b w:val="0"/>
-          <w:bCs w:val="0"/>
-          <w:color w:val="auto"/>
-          <w:sz w:val="24"/>
-          <w:szCs w:val="24"/>
-          <w:lang w:val="sl-SI"/>
+          <w:sz w:val="28"/>
+          <w:szCs w:val="28"/>
         </w:rPr>
-        <w:id w:val="-1876225160"/>
-        <w:docPartObj>
-          <w:docPartGallery w:val="Table of Contents"/>
-          <w:docPartUnique/>
-        </w:docPartObj>
-      </w:sdtPr>
-      <w:sdtEndPr>
+      </w:pPr>
+    </w:p>
+    <w:p>
+      <w:pPr>
         <w:rPr>
-          <w:noProof/>
+          <w:b/>
+          <w:bCs/>
         </w:rPr>
-      </w:sdtEndPr>
-      <w:sdtContent>
-        <w:p>
-          <w:pPr>
-            <w:pStyle w:val="TOCHeading"/>
-            <w:rPr>
-              <w:lang w:val="sl-SI"/>
-            </w:rPr>
-          </w:pPr>
-          <w:r>
-            <w:rPr>
-              <w:lang w:val="sl-SI"/>
-            </w:rPr>
-            <w:t>Kazalo</w:t>
-          </w:r>
-        </w:p>
-        <w:p>
-          <w:pPr>
-            <w:pStyle w:val="TOC1"/>
-            <w:tabs>
-              <w:tab w:val="left" w:pos="480"/>
-              <w:tab w:val="right" w:leader="dot" w:pos="9016"/>
-            </w:tabs>
-            <w:rPr>
-              <w:rFonts w:eastAsiaTheme="minorEastAsia" w:cstheme="minorBidi"/>
-              <w:b w:val="0"/>
-              <w:bCs w:val="0"/>
-              <w:i w:val="0"/>
-              <w:iCs w:val="0"/>
-              <w:noProof/>
-              <w:kern w:val="2"/>
-              <w:sz w:val="22"/>
-              <w:szCs w:val="22"/>
-              <w:lang w:eastAsia="ja-JP"/>
-              <w14:ligatures w14:val="standardContextual"/>
-            </w:rPr>
-          </w:pPr>
-          <w:r>
-            <w:rPr>
-              <w:b w:val="0"/>
-              <w:bCs w:val="0"/>
-              <w:i w:val="0"/>
-              <w:iCs w:val="0"/>
-              <w:sz w:val="22"/>
-              <w:szCs w:val="22"/>
-            </w:rPr>
-            <w:fldChar w:fldCharType="begin"/>
-          </w:r>
-          <w:r>
-            <w:rPr>
-              <w:b w:val="0"/>
-              <w:bCs w:val="0"/>
-              <w:i w:val="0"/>
-              <w:iCs w:val="0"/>
-            </w:rPr>
-            <w:instrText xml:space="preserve"> TOC \o "1-3" \h \z \u </w:instrText>
-          </w:r>
-          <w:r>
-            <w:rPr>
-              <w:b w:val="0"/>
-              <w:bCs w:val="0"/>
-              <w:i w:val="0"/>
-              <w:iCs w:val="0"/>
-              <w:sz w:val="22"/>
-              <w:szCs w:val="22"/>
-            </w:rPr>
-            <w:fldChar w:fldCharType="separate"/>
-          </w:r>
-          <w:hyperlink w:anchor="_Toc134710431" w:history="1">
-            <w:r>
-              <w:rPr>
-                <w:rStyle w:val="Hyperlink"/>
-                <w:noProof/>
-              </w:rPr>
-              <w:t>1.</w:t>
-            </w:r>
-            <w:r>
-              <w:rPr>
-                <w:rFonts w:eastAsiaTheme="minorEastAsia" w:cstheme="minorBidi"/>
-                <w:b w:val="0"/>
-                <w:bCs w:val="0"/>
-                <w:i w:val="0"/>
-                <w:iCs w:val="0"/>
-                <w:noProof/>
-                <w:kern w:val="2"/>
-                <w:sz w:val="22"/>
-                <w:szCs w:val="22"/>
-                <w:lang w:eastAsia="ja-JP"/>
-                <w14:ligatures w14:val="standardContextual"/>
-              </w:rPr>
-              <w:tab/>
-            </w:r>
-            <w:r>
-              <w:rPr>
-                <w:rStyle w:val="Hyperlink"/>
-                <w:noProof/>
-              </w:rPr>
-              <w:t>Analiza in načrtovanje jezika</w:t>
-            </w:r>
-            <w:r>
-              <w:rPr>
-                <w:noProof/>
-                <w:webHidden/>
-              </w:rPr>
-              <w:tab/>
-            </w:r>
-            <w:r>
-              <w:rPr>
-                <w:noProof/>
-                <w:webHidden/>
-              </w:rPr>
-              <w:fldChar w:fldCharType="begin"/>
-            </w:r>
-            <w:r>
-              <w:rPr>
-                <w:noProof/>
-                <w:webHidden/>
-              </w:rPr>
-              <w:instrText xml:space="preserve"> PAGEREF _Toc134710431 \h </w:instrText>
-            </w:r>
-            <w:r>
-              <w:rPr>
-                <w:noProof/>
-                <w:webHidden/>
-              </w:rPr>
-            </w:r>
-            <w:r>
-              <w:rPr>
-                <w:noProof/>
-                <w:webHidden/>
-              </w:rPr>
-              <w:fldChar w:fldCharType="separate"/>
-            </w:r>
-            <w:r>
-              <w:rPr>
-                <w:noProof/>
-                <w:webHidden/>
-              </w:rPr>
-              <w:t>1</w:t>
-            </w:r>
-            <w:r>
-              <w:rPr>
-                <w:noProof/>
-                <w:webHidden/>
-              </w:rPr>
-              <w:fldChar w:fldCharType="end"/>
-            </w:r>
-          </w:hyperlink>
-        </w:p>
-        <w:p>
-          <w:pPr>
-            <w:pStyle w:val="TOC2"/>
-            <w:tabs>
-              <w:tab w:val="left" w:pos="960"/>
-              <w:tab w:val="right" w:leader="dot" w:pos="9016"/>
-            </w:tabs>
-            <w:rPr>
-              <w:rFonts w:eastAsiaTheme="minorEastAsia" w:cstheme="minorBidi"/>
-              <w:b w:val="0"/>
-              <w:bCs w:val="0"/>
-              <w:noProof/>
-              <w:kern w:val="2"/>
-              <w:lang w:eastAsia="ja-JP"/>
-              <w14:ligatures w14:val="standardContextual"/>
-            </w:rPr>
-          </w:pPr>
-          <w:hyperlink w:anchor="_Toc134710432" w:history="1">
-            <w:r>
-              <w:rPr>
-                <w:rStyle w:val="Hyperlink"/>
-                <w:noProof/>
-              </w:rPr>
-              <w:t>1.1.</w:t>
-            </w:r>
-            <w:r>
-              <w:rPr>
-                <w:rFonts w:eastAsiaTheme="minorEastAsia" w:cstheme="minorBidi"/>
-                <w:b w:val="0"/>
-                <w:bCs w:val="0"/>
-                <w:noProof/>
-                <w:kern w:val="2"/>
-                <w:lang w:eastAsia="ja-JP"/>
-                <w14:ligatures w14:val="standardContextual"/>
-              </w:rPr>
-              <w:tab/>
-            </w:r>
-            <w:r>
-              <w:rPr>
-                <w:rStyle w:val="Hyperlink"/>
-                <w:noProof/>
-              </w:rPr>
-              <w:t>Konstrukti za opis teka</w:t>
-            </w:r>
-            <w:r>
-              <w:rPr>
-                <w:noProof/>
-                <w:webHidden/>
-              </w:rPr>
-              <w:tab/>
-            </w:r>
-            <w:r>
-              <w:rPr>
-                <w:noProof/>
-                <w:webHidden/>
-              </w:rPr>
-              <w:fldChar w:fldCharType="begin"/>
-            </w:r>
-            <w:r>
-              <w:rPr>
-                <w:noProof/>
-                <w:webHidden/>
-              </w:rPr>
-              <w:instrText xml:space="preserve"> PAGEREF _Toc134710432 \h </w:instrText>
-            </w:r>
-            <w:r>
-              <w:rPr>
-                <w:noProof/>
-                <w:webHidden/>
-              </w:rPr>
-            </w:r>
-            <w:r>
-              <w:rPr>
-                <w:noProof/>
-                <w:webHidden/>
-              </w:rPr>
-              <w:fldChar w:fldCharType="separate"/>
-            </w:r>
-            <w:r>
-              <w:rPr>
-                <w:noProof/>
-                <w:webHidden/>
-              </w:rPr>
-              <w:t>1</w:t>
-            </w:r>
-            <w:r>
-              <w:rPr>
-                <w:noProof/>
-                <w:webHidden/>
-              </w:rPr>
-              <w:fldChar w:fldCharType="end"/>
-            </w:r>
-          </w:hyperlink>
-        </w:p>
-        <w:p>
-          <w:pPr>
-            <w:pStyle w:val="TOC2"/>
-            <w:tabs>
-              <w:tab w:val="left" w:pos="960"/>
-              <w:tab w:val="right" w:leader="dot" w:pos="9016"/>
-            </w:tabs>
-            <w:rPr>
-              <w:rFonts w:eastAsiaTheme="minorEastAsia" w:cstheme="minorBidi"/>
-              <w:b w:val="0"/>
-              <w:bCs w:val="0"/>
-              <w:noProof/>
-              <w:kern w:val="2"/>
-              <w:lang w:eastAsia="ja-JP"/>
-              <w14:ligatures w14:val="standardContextual"/>
-            </w:rPr>
-          </w:pPr>
-          <w:hyperlink w:anchor="_Toc134710433" w:history="1">
-            <w:r>
-              <w:rPr>
-                <w:rStyle w:val="Hyperlink"/>
-                <w:noProof/>
-              </w:rPr>
-              <w:t>1.2.</w:t>
-            </w:r>
-            <w:r>
-              <w:rPr>
-                <w:rFonts w:eastAsiaTheme="minorEastAsia" w:cstheme="minorBidi"/>
-                <w:b w:val="0"/>
-                <w:bCs w:val="0"/>
-                <w:noProof/>
-                <w:kern w:val="2"/>
-                <w:lang w:eastAsia="ja-JP"/>
-                <w14:ligatures w14:val="standardContextual"/>
-              </w:rPr>
-              <w:tab/>
-            </w:r>
-            <w:r>
-              <w:rPr>
-                <w:rStyle w:val="Hyperlink"/>
-                <w:noProof/>
-              </w:rPr>
-              <w:t>Definicija BNF jezika</w:t>
-            </w:r>
-            <w:r>
-              <w:rPr>
-                <w:noProof/>
-                <w:webHidden/>
-              </w:rPr>
-              <w:tab/>
-            </w:r>
-            <w:r>
-              <w:rPr>
-                <w:noProof/>
-                <w:webHidden/>
-              </w:rPr>
-              <w:fldChar w:fldCharType="begin"/>
-            </w:r>
-            <w:r>
-              <w:rPr>
-                <w:noProof/>
-                <w:webHidden/>
-              </w:rPr>
-              <w:instrText xml:space="preserve"> PAGEREF _Toc134710433 \h </w:instrText>
-            </w:r>
-            <w:r>
-              <w:rPr>
-                <w:noProof/>
-                <w:webHidden/>
-              </w:rPr>
-            </w:r>
-            <w:r>
-              <w:rPr>
-                <w:noProof/>
-                <w:webHidden/>
-              </w:rPr>
-              <w:fldChar w:fldCharType="separate"/>
-            </w:r>
-            <w:r>
-              <w:rPr>
-                <w:noProof/>
-                <w:webHidden/>
-              </w:rPr>
-              <w:t>2</w:t>
-            </w:r>
-            <w:r>
-              <w:rPr>
-                <w:noProof/>
-                <w:webHidden/>
-              </w:rPr>
-              <w:fldChar w:fldCharType="end"/>
-            </w:r>
-          </w:hyperlink>
-        </w:p>
-        <w:p>
-          <w:pPr>
-            <w:pStyle w:val="TOC2"/>
-            <w:tabs>
-              <w:tab w:val="left" w:pos="960"/>
-              <w:tab w:val="right" w:leader="dot" w:pos="9016"/>
-            </w:tabs>
-            <w:rPr>
-              <w:rFonts w:eastAsiaTheme="minorEastAsia" w:cstheme="minorBidi"/>
-              <w:b w:val="0"/>
-              <w:bCs w:val="0"/>
-              <w:noProof/>
-              <w:kern w:val="2"/>
-              <w:lang w:eastAsia="ja-JP"/>
-              <w14:ligatures w14:val="standardContextual"/>
-            </w:rPr>
-          </w:pPr>
-          <w:hyperlink w:anchor="_Toc134710434" w:history="1">
-            <w:r>
-              <w:rPr>
-                <w:rStyle w:val="Hyperlink"/>
-                <w:noProof/>
-              </w:rPr>
-              <w:t>1.3.</w:t>
-            </w:r>
-            <w:r>
-              <w:rPr>
-                <w:rFonts w:eastAsiaTheme="minorEastAsia" w:cstheme="minorBidi"/>
-                <w:b w:val="0"/>
-                <w:bCs w:val="0"/>
-                <w:noProof/>
-                <w:kern w:val="2"/>
-                <w:lang w:eastAsia="ja-JP"/>
-                <w14:ligatures w14:val="standardContextual"/>
-              </w:rPr>
-              <w:tab/>
-            </w:r>
-            <w:r>
-              <w:rPr>
-                <w:rStyle w:val="Hyperlink"/>
-                <w:noProof/>
-              </w:rPr>
-              <w:t>Testni primeri</w:t>
-            </w:r>
-            <w:r>
-              <w:rPr>
-                <w:noProof/>
-                <w:webHidden/>
-              </w:rPr>
-              <w:tab/>
-            </w:r>
-            <w:r>
-              <w:rPr>
-                <w:noProof/>
-                <w:webHidden/>
-              </w:rPr>
-              <w:fldChar w:fldCharType="begin"/>
-            </w:r>
-            <w:r>
-              <w:rPr>
-                <w:noProof/>
-                <w:webHidden/>
-              </w:rPr>
-              <w:instrText xml:space="preserve"> PAGEREF _Toc134710434 \h </w:instrText>
-            </w:r>
-            <w:r>
-              <w:rPr>
-                <w:noProof/>
-                <w:webHidden/>
-              </w:rPr>
-            </w:r>
-            <w:r>
-              <w:rPr>
-                <w:noProof/>
-                <w:webHidden/>
-              </w:rPr>
-              <w:fldChar w:fldCharType="separate"/>
-            </w:r>
-            <w:r>
-              <w:rPr>
-                <w:noProof/>
-                <w:webHidden/>
-              </w:rPr>
-              <w:t>3</w:t>
-            </w:r>
-            <w:r>
-              <w:rPr>
-                <w:noProof/>
-                <w:webHidden/>
-              </w:rPr>
-              <w:fldChar w:fldCharType="end"/>
-            </w:r>
-          </w:hyperlink>
-        </w:p>
-        <w:p>
-          <w:r>
-            <w:rPr>
-              <w:noProof/>
-            </w:rPr>
-            <w:fldChar w:fldCharType="end"/>
-          </w:r>
-        </w:p>
-      </w:sdtContent>
-    </w:sdt>
-    <w:p/>
-    <w:p>
-      <w:pPr>
         <w:sectPr>
           <w:type w:val="continuous"/>
           <w:pgSz w:w="11906" w:h="16838"/>
@@ -702,43 +251,319 @@
     <w:p>
       <w:pPr>
         <w:pStyle w:val="Heading1"/>
-        <w:tabs>
-          <w:tab w:val="left" w:pos="3930"/>
-        </w:tabs>
         <w:rPr>
           <w:b/>
           <w:bCs/>
+          <w:sz w:val="32"/>
+          <w:szCs w:val="32"/>
         </w:rPr>
       </w:pPr>
       <w:r>
         <w:rPr>
           <w:b/>
           <w:bCs/>
+          <w:sz w:val="32"/>
+          <w:szCs w:val="32"/>
         </w:rPr>
-        <w:tab/>
+        <w:lastRenderedPageBreak/>
+        <w:t xml:space="preserve">Analiza in </w:t>
+      </w:r>
+      <w:r>
+        <w:rPr>
+          <w:b/>
+          <w:bCs/>
+          <w:sz w:val="32"/>
+          <w:szCs w:val="32"/>
+        </w:rPr>
+        <w:t>načrt jezika</w:t>
+      </w:r>
+    </w:p>
+    <w:p/>
+    <w:p>
+      <w:pPr>
+        <w:rPr>
+          <w:b/>
+          <w:bCs/>
+          <w:sz w:val="28"/>
+          <w:szCs w:val="28"/>
+        </w:rPr>
+      </w:pPr>
+      <w:r>
+        <w:rPr>
+          <w:b/>
+          <w:bCs/>
+          <w:sz w:val="28"/>
+          <w:szCs w:val="28"/>
+        </w:rPr>
+        <w:t>Osnovni elementi in sintaksa</w:t>
+      </w:r>
+    </w:p>
+    <w:p/>
+    <w:p>
+      <w:r>
+        <w:t>c</w:t>
+      </w:r>
+      <w:r>
+        <w:t>arRide: Osnovni element</w:t>
+      </w:r>
+      <w:r>
+        <w:t>, celotna pot</w:t>
       </w:r>
     </w:p>
     <w:p>
-      <w:pPr>
-        <w:tabs>
-          <w:tab w:val="left" w:pos="3930"/>
-        </w:tabs>
-        <w:sectPr>
-          <w:type w:val="continuous"/>
-          <w:pgSz w:w="11906" w:h="16838"/>
-          <w:pgMar w:top="1440" w:right="1440" w:bottom="1440" w:left="1440" w:header="708" w:footer="708" w:gutter="0"/>
-          <w:cols w:space="708"/>
-          <w:docGrid w:linePitch="360"/>
-        </w:sectPr>
-      </w:pPr>
+      <w:r>
+        <w:t>r</w:t>
+      </w:r>
+      <w:r>
+        <w:t>oad: pot</w:t>
+      </w:r>
+      <w:r>
+        <w:t>,</w:t>
+      </w:r>
+      <w:r>
+        <w:t xml:space="preserve"> ki jo avto prepotuje </w:t>
+      </w:r>
     </w:p>
     <w:p>
-      <w:pPr>
-        <w:pStyle w:val="Caption"/>
-      </w:pPr>
-      <w:r>
-        <w:lastRenderedPageBreak/>
-        <w:t>gg</w:t>
+      <w:r>
+        <w:t>c</w:t>
+      </w:r>
+      <w:r>
+        <w:t>ar:</w:t>
+      </w:r>
+      <w:r>
+        <w:t xml:space="preserve"> </w:t>
+      </w:r>
+      <w:r>
+        <w:t>lokacija avta</w:t>
+      </w:r>
+      <w:r>
+        <w:t>, ki bo prikazana na zemljevidu</w:t>
+      </w:r>
+    </w:p>
+    <w:p>
+      <w:r>
+        <w:t>s</w:t>
+      </w:r>
+      <w:r>
+        <w:t>tart: štartna točka avta</w:t>
+      </w:r>
+    </w:p>
+    <w:p>
+      <w:r>
+        <w:t>End: kočna točka avta</w:t>
+      </w:r>
+    </w:p>
+    <w:p>
+      <w:r>
+        <w:t>c</w:t>
+      </w:r>
+      <w:r>
+        <w:t>rossSection: vmesna križišča</w:t>
+      </w:r>
+      <w:r>
+        <w:t xml:space="preserve"> na poti</w:t>
+      </w:r>
+      <w:r>
+        <w:t xml:space="preserve"> </w:t>
+      </w:r>
+      <w:r>
+        <w:t>če so</w:t>
+      </w:r>
+    </w:p>
+    <w:p>
+      <w:r>
+        <w:t>r</w:t>
+      </w:r>
+      <w:r>
+        <w:t>oundAbout</w:t>
+      </w:r>
+      <w:r>
+        <w:t>: vmesna krožišča na poti</w:t>
+      </w:r>
+      <w:r>
+        <w:t xml:space="preserve"> če so</w:t>
+      </w:r>
+    </w:p>
+    <w:p>
+      <w:r>
+        <w:t>gas</w:t>
+      </w:r>
+      <w:r>
+        <w:t>S</w:t>
+      </w:r>
+      <w:r>
+        <w:t xml:space="preserve">tation: </w:t>
+      </w:r>
+      <w:r>
+        <w:t>bencinske postaje v bližini poti</w:t>
+      </w:r>
+      <w:r>
+        <w:t>, opcijsko</w:t>
+      </w:r>
+    </w:p>
+    <w:p>
+      <w:r>
+        <w:t>electrical</w:t>
+      </w:r>
+      <w:r>
+        <w:t xml:space="preserve">Station: </w:t>
+      </w:r>
+      <w:r>
+        <w:t>električne</w:t>
+      </w:r>
+      <w:r>
+        <w:t xml:space="preserve"> postaje v bližini poti</w:t>
+      </w:r>
+      <w:r>
+        <w:t>, opcijsko</w:t>
+      </w:r>
+    </w:p>
+    <w:p>
+      <w:r>
+        <w:t>p</w:t>
+      </w:r>
+      <w:r>
+        <w:t>arking: parkirišča v bližini končne točke</w:t>
+      </w:r>
+      <w:r>
+        <w:t>, opcijsko</w:t>
+      </w:r>
+    </w:p>
+    <w:p>
+      <w:r>
+        <w:t>p</w:t>
+      </w:r>
+      <w:r>
+        <w:t xml:space="preserve">assenger: vstopna in izstopna točka </w:t>
+      </w:r>
+      <w:r>
+        <w:t>morebitnega sopotnika</w:t>
+      </w:r>
+    </w:p>
+    <w:p/>
+    <w:p>
+      <w:r>
+        <w:t xml:space="preserve">Namen jezika je vnos in prikaz </w:t>
+      </w:r>
+      <w:r>
+        <w:t xml:space="preserve">poti na zemlejvidu </w:t>
+      </w:r>
+      <w:r>
+        <w:t>s pomočjo konstrukt</w:t>
+      </w:r>
+      <w:r>
+        <w:t xml:space="preserve">ov »road«, »car«, »start« in »end« </w:t>
+      </w:r>
+      <w:r>
+        <w:t>ter s pomočjo poljubnih konstruktov kot so »</w:t>
+      </w:r>
+      <w:r>
+        <w:t>crossSection</w:t>
+      </w:r>
+      <w:r>
+        <w:t>«</w:t>
+      </w:r>
+      <w:r>
+        <w:t>, »roundAbout«, »gasStation«, »</w:t>
+      </w:r>
+      <w:r>
+        <w:t>electricalStation</w:t>
+      </w:r>
+      <w:r>
+        <w:t xml:space="preserve">«, »parking« in »passanger«. </w:t>
+      </w:r>
+      <w:r>
+        <w:t xml:space="preserve">S pomočjo vseh teh elementov </w:t>
+      </w:r>
+      <w:r>
+        <w:t xml:space="preserve">lahko prikažemo celotno pot avta od začetka do konca, </w:t>
+      </w:r>
+      <w:r>
+        <w:t>vsa vmestna križišča in krožišča, morebitne bencinske oz. električne postaje</w:t>
+      </w:r>
+      <w:r>
+        <w:t xml:space="preserve">, parkirišča v bližini ciljne točke in </w:t>
+      </w:r>
+      <w:r>
+        <w:t>vstopne in izstopne točke morebitnih sopotnikov.</w:t>
+      </w:r>
+      <w:r>
+        <w:t xml:space="preserve"> Podprta je tudi možnost </w:t>
+      </w:r>
+      <w:r>
+        <w:t>deklaracija in uporaba</w:t>
+      </w:r>
+      <w:r>
+        <w:t xml:space="preserve"> spremenljivk in osnovnih matematičnih izrazov.</w:t>
+      </w:r>
+    </w:p>
+    <w:p/>
+    <w:p>
+      <w:pPr>
+        <w:rPr>
+          <w:b/>
+          <w:bCs/>
+          <w:sz w:val="28"/>
+          <w:szCs w:val="28"/>
+        </w:rPr>
+      </w:pPr>
+      <w:r>
+        <w:rPr>
+          <w:b/>
+          <w:bCs/>
+          <w:sz w:val="28"/>
+          <w:szCs w:val="28"/>
+        </w:rPr>
+        <w:t>Definicija BNF jezika</w:t>
+      </w:r>
+    </w:p>
+    <w:p/>
+    <w:p>
+      <w:r>
+        <w:t xml:space="preserve">carRide ::= </w:t>
+      </w:r>
+      <w:r>
+        <w:rPr>
+          <w:rFonts w:ascii="Consolas" w:hAnsi="Consolas"/>
+        </w:rPr>
+        <w:t>"</w:t>
+      </w:r>
+      <w:r>
+        <w:rPr>
+          <w:rFonts w:ascii="Consolas" w:hAnsi="Consolas"/>
+        </w:rPr>
+        <w:t>carRide</w:t>
+      </w:r>
+      <w:r>
+        <w:rPr>
+          <w:rFonts w:ascii="Consolas" w:hAnsi="Consolas"/>
+        </w:rPr>
+        <w:t>"</w:t>
+      </w:r>
+      <w:r>
+        <w:rPr>
+          <w:rFonts w:ascii="Consolas" w:hAnsi="Consolas"/>
+        </w:rPr>
+        <w:t xml:space="preserve"> </w:t>
+      </w:r>
+      <w:r>
+        <w:rPr>
+          <w:rFonts w:ascii="Consolas" w:hAnsi="Consolas"/>
+        </w:rPr>
+        <w:t>str</w:t>
+      </w:r>
+      <w:r>
+        <w:rPr>
+          <w:rFonts w:ascii="Consolas" w:hAnsi="Consolas"/>
+        </w:rPr>
+        <w:t>ing</w:t>
+      </w:r>
+      <w:r>
+        <w:rPr>
+          <w:rFonts w:ascii="Consolas" w:hAnsi="Consolas"/>
+        </w:rPr>
+        <w:t xml:space="preserve"> </w:t>
       </w:r>
     </w:p>
     <w:sectPr>
@@ -1255,6 +1080,95 @@
     </w:lvl>
   </w:abstractNum>
   <w:abstractNum w:abstractNumId="2" w15:restartNumberingAfterBreak="0">
+    <w:nsid w:val="09A068A5"/>
+    <w:multiLevelType w:val="hybridMultilevel"/>
+    <w:tmpl w:val="8514C658"/>
+    <w:lvl w:ilvl="0" w:tplc="9FCA9DB4">
+      <w:start w:val="1"/>
+      <w:numFmt w:val="decimal"/>
+      <w:lvlText w:val="%1."/>
+      <w:lvlJc w:val="left"/>
+      <w:pPr>
+        <w:ind w:left="720" w:hanging="360"/>
+      </w:pPr>
+      <w:rPr>
+        <w:rFonts w:hint="default"/>
+      </w:rPr>
+    </w:lvl>
+    <w:lvl w:ilvl="1" w:tplc="20000019" w:tentative="1">
+      <w:start w:val="1"/>
+      <w:numFmt w:val="lowerLetter"/>
+      <w:lvlText w:val="%2."/>
+      <w:lvlJc w:val="left"/>
+      <w:pPr>
+        <w:ind w:left="1440" w:hanging="360"/>
+      </w:pPr>
+    </w:lvl>
+    <w:lvl w:ilvl="2" w:tplc="2000001B" w:tentative="1">
+      <w:start w:val="1"/>
+      <w:numFmt w:val="lowerRoman"/>
+      <w:lvlText w:val="%3."/>
+      <w:lvlJc w:val="right"/>
+      <w:pPr>
+        <w:ind w:left="2160" w:hanging="180"/>
+      </w:pPr>
+    </w:lvl>
+    <w:lvl w:ilvl="3" w:tplc="2000000F" w:tentative="1">
+      <w:start w:val="1"/>
+      <w:numFmt w:val="decimal"/>
+      <w:lvlText w:val="%4."/>
+      <w:lvlJc w:val="left"/>
+      <w:pPr>
+        <w:ind w:left="2880" w:hanging="360"/>
+      </w:pPr>
+    </w:lvl>
+    <w:lvl w:ilvl="4" w:tplc="20000019" w:tentative="1">
+      <w:start w:val="1"/>
+      <w:numFmt w:val="lowerLetter"/>
+      <w:lvlText w:val="%5."/>
+      <w:lvlJc w:val="left"/>
+      <w:pPr>
+        <w:ind w:left="3600" w:hanging="360"/>
+      </w:pPr>
+    </w:lvl>
+    <w:lvl w:ilvl="5" w:tplc="2000001B" w:tentative="1">
+      <w:start w:val="1"/>
+      <w:numFmt w:val="lowerRoman"/>
+      <w:lvlText w:val="%6."/>
+      <w:lvlJc w:val="right"/>
+      <w:pPr>
+        <w:ind w:left="4320" w:hanging="180"/>
+      </w:pPr>
+    </w:lvl>
+    <w:lvl w:ilvl="6" w:tplc="2000000F" w:tentative="1">
+      <w:start w:val="1"/>
+      <w:numFmt w:val="decimal"/>
+      <w:lvlText w:val="%7."/>
+      <w:lvlJc w:val="left"/>
+      <w:pPr>
+        <w:ind w:left="5040" w:hanging="360"/>
+      </w:pPr>
+    </w:lvl>
+    <w:lvl w:ilvl="7" w:tplc="20000019" w:tentative="1">
+      <w:start w:val="1"/>
+      <w:numFmt w:val="lowerLetter"/>
+      <w:lvlText w:val="%8."/>
+      <w:lvlJc w:val="left"/>
+      <w:pPr>
+        <w:ind w:left="5760" w:hanging="360"/>
+      </w:pPr>
+    </w:lvl>
+    <w:lvl w:ilvl="8" w:tplc="2000001B" w:tentative="1">
+      <w:start w:val="1"/>
+      <w:numFmt w:val="lowerRoman"/>
+      <w:lvlText w:val="%9."/>
+      <w:lvlJc w:val="right"/>
+      <w:pPr>
+        <w:ind w:left="6480" w:hanging="180"/>
+      </w:pPr>
+    </w:lvl>
+  </w:abstractNum>
+  <w:abstractNum w:abstractNumId="3" w15:restartNumberingAfterBreak="0">
     <w:nsid w:val="0A324BEF"/>
     <w:multiLevelType w:val="multilevel"/>
     <w:tmpl w:val="96C8FBE0"/>
@@ -1375,7 +1289,7 @@
       </w:rPr>
     </w:lvl>
   </w:abstractNum>
-  <w:abstractNum w:abstractNumId="3" w15:restartNumberingAfterBreak="0">
+  <w:abstractNum w:abstractNumId="4" w15:restartNumberingAfterBreak="0">
     <w:nsid w:val="0BF5634E"/>
     <w:multiLevelType w:val="hybridMultilevel"/>
     <w:tmpl w:val="795633FE"/>
@@ -1487,7 +1401,7 @@
       </w:rPr>
     </w:lvl>
   </w:abstractNum>
-  <w:abstractNum w:abstractNumId="4" w15:restartNumberingAfterBreak="0">
+  <w:abstractNum w:abstractNumId="5" w15:restartNumberingAfterBreak="0">
     <w:nsid w:val="100D6359"/>
     <w:multiLevelType w:val="hybridMultilevel"/>
     <w:tmpl w:val="0D8AD200"/>
@@ -1600,7 +1514,7 @@
       </w:rPr>
     </w:lvl>
   </w:abstractNum>
-  <w:abstractNum w:abstractNumId="5" w15:restartNumberingAfterBreak="0">
+  <w:abstractNum w:abstractNumId="6" w15:restartNumberingAfterBreak="0">
     <w:nsid w:val="103B4A53"/>
     <w:multiLevelType w:val="hybridMultilevel"/>
     <w:tmpl w:val="8182F0B4"/>
@@ -1712,7 +1626,7 @@
       </w:rPr>
     </w:lvl>
   </w:abstractNum>
-  <w:abstractNum w:abstractNumId="6" w15:restartNumberingAfterBreak="0">
+  <w:abstractNum w:abstractNumId="7" w15:restartNumberingAfterBreak="0">
     <w:nsid w:val="16364B8B"/>
     <w:multiLevelType w:val="hybridMultilevel"/>
     <w:tmpl w:val="1FC6433A"/>
@@ -1825,7 +1739,7 @@
       </w:rPr>
     </w:lvl>
   </w:abstractNum>
-  <w:abstractNum w:abstractNumId="7" w15:restartNumberingAfterBreak="0">
+  <w:abstractNum w:abstractNumId="8" w15:restartNumberingAfterBreak="0">
     <w:nsid w:val="16BF4C47"/>
     <w:multiLevelType w:val="hybridMultilevel"/>
     <w:tmpl w:val="298C5D06"/>
@@ -1938,7 +1852,7 @@
       </w:rPr>
     </w:lvl>
   </w:abstractNum>
-  <w:abstractNum w:abstractNumId="8" w15:restartNumberingAfterBreak="0">
+  <w:abstractNum w:abstractNumId="9" w15:restartNumberingAfterBreak="0">
     <w:nsid w:val="170001A3"/>
     <w:multiLevelType w:val="hybridMultilevel"/>
     <w:tmpl w:val="7132EB2A"/>
@@ -2050,7 +1964,7 @@
       </w:rPr>
     </w:lvl>
   </w:abstractNum>
-  <w:abstractNum w:abstractNumId="9" w15:restartNumberingAfterBreak="0">
+  <w:abstractNum w:abstractNumId="10" w15:restartNumberingAfterBreak="0">
     <w:nsid w:val="179C6382"/>
     <w:multiLevelType w:val="hybridMultilevel"/>
     <w:tmpl w:val="76C01B88"/>
@@ -2163,7 +2077,7 @@
       </w:rPr>
     </w:lvl>
   </w:abstractNum>
-  <w:abstractNum w:abstractNumId="10" w15:restartNumberingAfterBreak="0">
+  <w:abstractNum w:abstractNumId="11" w15:restartNumberingAfterBreak="0">
     <w:nsid w:val="191B622A"/>
     <w:multiLevelType w:val="hybridMultilevel"/>
     <w:tmpl w:val="826C0F2A"/>
@@ -2276,7 +2190,179 @@
       </w:rPr>
     </w:lvl>
   </w:abstractNum>
-  <w:abstractNum w:abstractNumId="11" w15:restartNumberingAfterBreak="0">
+  <w:abstractNum w:abstractNumId="12" w15:restartNumberingAfterBreak="0">
+    <w:nsid w:val="1DD65307"/>
+    <w:multiLevelType w:val="hybridMultilevel"/>
+    <w:tmpl w:val="E2B26C04"/>
+    <w:lvl w:ilvl="0" w:tplc="887EF4E4">
+      <w:start w:val="1"/>
+      <w:numFmt w:val="decimal"/>
+      <w:lvlText w:val="%1."/>
+      <w:lvlJc w:val="left"/>
+      <w:pPr>
+        <w:ind w:left="720" w:hanging="360"/>
+      </w:pPr>
+    </w:lvl>
+    <w:lvl w:ilvl="1" w:tplc="20000019" w:tentative="1">
+      <w:start w:val="1"/>
+      <w:numFmt w:val="lowerLetter"/>
+      <w:lvlText w:val="%2."/>
+      <w:lvlJc w:val="left"/>
+      <w:pPr>
+        <w:ind w:left="1440" w:hanging="360"/>
+      </w:pPr>
+    </w:lvl>
+    <w:lvl w:ilvl="2" w:tplc="2000001B" w:tentative="1">
+      <w:start w:val="1"/>
+      <w:numFmt w:val="lowerRoman"/>
+      <w:lvlText w:val="%3."/>
+      <w:lvlJc w:val="right"/>
+      <w:pPr>
+        <w:ind w:left="2160" w:hanging="180"/>
+      </w:pPr>
+    </w:lvl>
+    <w:lvl w:ilvl="3" w:tplc="2000000F" w:tentative="1">
+      <w:start w:val="1"/>
+      <w:numFmt w:val="decimal"/>
+      <w:lvlText w:val="%4."/>
+      <w:lvlJc w:val="left"/>
+      <w:pPr>
+        <w:ind w:left="2880" w:hanging="360"/>
+      </w:pPr>
+    </w:lvl>
+    <w:lvl w:ilvl="4" w:tplc="20000019" w:tentative="1">
+      <w:start w:val="1"/>
+      <w:numFmt w:val="lowerLetter"/>
+      <w:lvlText w:val="%5."/>
+      <w:lvlJc w:val="left"/>
+      <w:pPr>
+        <w:ind w:left="3600" w:hanging="360"/>
+      </w:pPr>
+    </w:lvl>
+    <w:lvl w:ilvl="5" w:tplc="2000001B" w:tentative="1">
+      <w:start w:val="1"/>
+      <w:numFmt w:val="lowerRoman"/>
+      <w:lvlText w:val="%6."/>
+      <w:lvlJc w:val="right"/>
+      <w:pPr>
+        <w:ind w:left="4320" w:hanging="180"/>
+      </w:pPr>
+    </w:lvl>
+    <w:lvl w:ilvl="6" w:tplc="2000000F" w:tentative="1">
+      <w:start w:val="1"/>
+      <w:numFmt w:val="decimal"/>
+      <w:lvlText w:val="%7."/>
+      <w:lvlJc w:val="left"/>
+      <w:pPr>
+        <w:ind w:left="5040" w:hanging="360"/>
+      </w:pPr>
+    </w:lvl>
+    <w:lvl w:ilvl="7" w:tplc="20000019" w:tentative="1">
+      <w:start w:val="1"/>
+      <w:numFmt w:val="lowerLetter"/>
+      <w:lvlText w:val="%8."/>
+      <w:lvlJc w:val="left"/>
+      <w:pPr>
+        <w:ind w:left="5760" w:hanging="360"/>
+      </w:pPr>
+    </w:lvl>
+    <w:lvl w:ilvl="8" w:tplc="2000001B" w:tentative="1">
+      <w:start w:val="1"/>
+      <w:numFmt w:val="lowerRoman"/>
+      <w:lvlText w:val="%9."/>
+      <w:lvlJc w:val="right"/>
+      <w:pPr>
+        <w:ind w:left="6480" w:hanging="180"/>
+      </w:pPr>
+    </w:lvl>
+  </w:abstractNum>
+  <w:abstractNum w:abstractNumId="13" w15:restartNumberingAfterBreak="0">
+    <w:nsid w:val="20911B42"/>
+    <w:multiLevelType w:val="hybridMultilevel"/>
+    <w:tmpl w:val="D7F8F9EC"/>
+    <w:lvl w:ilvl="0" w:tplc="645ED77E">
+      <w:start w:val="1"/>
+      <w:numFmt w:val="decimal"/>
+      <w:lvlText w:val="%1."/>
+      <w:lvlJc w:val="left"/>
+      <w:pPr>
+        <w:ind w:left="720" w:hanging="360"/>
+      </w:pPr>
+    </w:lvl>
+    <w:lvl w:ilvl="1" w:tplc="20000019" w:tentative="1">
+      <w:start w:val="1"/>
+      <w:numFmt w:val="lowerLetter"/>
+      <w:lvlText w:val="%2."/>
+      <w:lvlJc w:val="left"/>
+      <w:pPr>
+        <w:ind w:left="1440" w:hanging="360"/>
+      </w:pPr>
+    </w:lvl>
+    <w:lvl w:ilvl="2" w:tplc="2000001B" w:tentative="1">
+      <w:start w:val="1"/>
+      <w:numFmt w:val="lowerRoman"/>
+      <w:lvlText w:val="%3."/>
+      <w:lvlJc w:val="right"/>
+      <w:pPr>
+        <w:ind w:left="2160" w:hanging="180"/>
+      </w:pPr>
+    </w:lvl>
+    <w:lvl w:ilvl="3" w:tplc="2000000F" w:tentative="1">
+      <w:start w:val="1"/>
+      <w:numFmt w:val="decimal"/>
+      <w:lvlText w:val="%4."/>
+      <w:lvlJc w:val="left"/>
+      <w:pPr>
+        <w:ind w:left="2880" w:hanging="360"/>
+      </w:pPr>
+    </w:lvl>
+    <w:lvl w:ilvl="4" w:tplc="20000019" w:tentative="1">
+      <w:start w:val="1"/>
+      <w:numFmt w:val="lowerLetter"/>
+      <w:lvlText w:val="%5."/>
+      <w:lvlJc w:val="left"/>
+      <w:pPr>
+        <w:ind w:left="3600" w:hanging="360"/>
+      </w:pPr>
+    </w:lvl>
+    <w:lvl w:ilvl="5" w:tplc="2000001B" w:tentative="1">
+      <w:start w:val="1"/>
+      <w:numFmt w:val="lowerRoman"/>
+      <w:lvlText w:val="%6."/>
+      <w:lvlJc w:val="right"/>
+      <w:pPr>
+        <w:ind w:left="4320" w:hanging="180"/>
+      </w:pPr>
+    </w:lvl>
+    <w:lvl w:ilvl="6" w:tplc="2000000F" w:tentative="1">
+      <w:start w:val="1"/>
+      <w:numFmt w:val="decimal"/>
+      <w:lvlText w:val="%7."/>
+      <w:lvlJc w:val="left"/>
+      <w:pPr>
+        <w:ind w:left="5040" w:hanging="360"/>
+      </w:pPr>
+    </w:lvl>
+    <w:lvl w:ilvl="7" w:tplc="20000019" w:tentative="1">
+      <w:start w:val="1"/>
+      <w:numFmt w:val="lowerLetter"/>
+      <w:lvlText w:val="%8."/>
+      <w:lvlJc w:val="left"/>
+      <w:pPr>
+        <w:ind w:left="5760" w:hanging="360"/>
+      </w:pPr>
+    </w:lvl>
+    <w:lvl w:ilvl="8" w:tplc="2000001B" w:tentative="1">
+      <w:start w:val="1"/>
+      <w:numFmt w:val="lowerRoman"/>
+      <w:lvlText w:val="%9."/>
+      <w:lvlJc w:val="right"/>
+      <w:pPr>
+        <w:ind w:left="6480" w:hanging="180"/>
+      </w:pPr>
+    </w:lvl>
+  </w:abstractNum>
+  <w:abstractNum w:abstractNumId="14" w15:restartNumberingAfterBreak="0">
     <w:nsid w:val="20B21587"/>
     <w:multiLevelType w:val="hybridMultilevel"/>
     <w:tmpl w:val="20026768"/>
@@ -2389,7 +2475,7 @@
       </w:rPr>
     </w:lvl>
   </w:abstractNum>
-  <w:abstractNum w:abstractNumId="12" w15:restartNumberingAfterBreak="0">
+  <w:abstractNum w:abstractNumId="15" w15:restartNumberingAfterBreak="0">
     <w:nsid w:val="24B4396E"/>
     <w:multiLevelType w:val="hybridMultilevel"/>
     <w:tmpl w:val="5FE8C2DE"/>
@@ -2502,7 +2588,7 @@
       </w:rPr>
     </w:lvl>
   </w:abstractNum>
-  <w:abstractNum w:abstractNumId="13" w15:restartNumberingAfterBreak="0">
+  <w:abstractNum w:abstractNumId="16" w15:restartNumberingAfterBreak="0">
     <w:nsid w:val="265F4519"/>
     <w:multiLevelType w:val="hybridMultilevel"/>
     <w:tmpl w:val="5EFC7822"/>
@@ -2615,7 +2701,7 @@
       </w:rPr>
     </w:lvl>
   </w:abstractNum>
-  <w:abstractNum w:abstractNumId="14" w15:restartNumberingAfterBreak="0">
+  <w:abstractNum w:abstractNumId="17" w15:restartNumberingAfterBreak="0">
     <w:nsid w:val="274705FE"/>
     <w:multiLevelType w:val="multilevel"/>
     <w:tmpl w:val="05306362"/>
@@ -2764,7 +2850,7 @@
       </w:rPr>
     </w:lvl>
   </w:abstractNum>
-  <w:abstractNum w:abstractNumId="15" w15:restartNumberingAfterBreak="0">
+  <w:abstractNum w:abstractNumId="18" w15:restartNumberingAfterBreak="0">
     <w:nsid w:val="27D83FA0"/>
     <w:multiLevelType w:val="hybridMultilevel"/>
     <w:tmpl w:val="3072DE4E"/>
@@ -2853,7 +2939,7 @@
       </w:pPr>
     </w:lvl>
   </w:abstractNum>
-  <w:abstractNum w:abstractNumId="16" w15:restartNumberingAfterBreak="0">
+  <w:abstractNum w:abstractNumId="19" w15:restartNumberingAfterBreak="0">
     <w:nsid w:val="28C01B55"/>
     <w:multiLevelType w:val="hybridMultilevel"/>
     <w:tmpl w:val="792AA93C"/>
@@ -2939,7 +3025,7 @@
       </w:pPr>
     </w:lvl>
   </w:abstractNum>
-  <w:abstractNum w:abstractNumId="17" w15:restartNumberingAfterBreak="0">
+  <w:abstractNum w:abstractNumId="20" w15:restartNumberingAfterBreak="0">
     <w:nsid w:val="29B25757"/>
     <w:multiLevelType w:val="multilevel"/>
     <w:tmpl w:val="E5E65ADE"/>
@@ -3088,7 +3174,7 @@
       </w:rPr>
     </w:lvl>
   </w:abstractNum>
-  <w:abstractNum w:abstractNumId="18" w15:restartNumberingAfterBreak="0">
+  <w:abstractNum w:abstractNumId="21" w15:restartNumberingAfterBreak="0">
     <w:nsid w:val="2C0C7590"/>
     <w:multiLevelType w:val="hybridMultilevel"/>
     <w:tmpl w:val="04266E1E"/>
@@ -3177,7 +3263,7 @@
       </w:pPr>
     </w:lvl>
   </w:abstractNum>
-  <w:abstractNum w:abstractNumId="19" w15:restartNumberingAfterBreak="0">
+  <w:abstractNum w:abstractNumId="22" w15:restartNumberingAfterBreak="0">
     <w:nsid w:val="2E8E2D52"/>
     <w:multiLevelType w:val="multilevel"/>
     <w:tmpl w:val="96C8FBE0"/>
@@ -3298,7 +3384,7 @@
       </w:rPr>
     </w:lvl>
   </w:abstractNum>
-  <w:abstractNum w:abstractNumId="20" w15:restartNumberingAfterBreak="0">
+  <w:abstractNum w:abstractNumId="23" w15:restartNumberingAfterBreak="0">
     <w:nsid w:val="30270E3E"/>
     <w:multiLevelType w:val="hybridMultilevel"/>
     <w:tmpl w:val="2CA04CA2"/>
@@ -3411,7 +3497,7 @@
       </w:rPr>
     </w:lvl>
   </w:abstractNum>
-  <w:abstractNum w:abstractNumId="21" w15:restartNumberingAfterBreak="0">
+  <w:abstractNum w:abstractNumId="24" w15:restartNumberingAfterBreak="0">
     <w:nsid w:val="30FB3785"/>
     <w:multiLevelType w:val="multilevel"/>
     <w:tmpl w:val="52A0210A"/>
@@ -3560,7 +3646,7 @@
       </w:rPr>
     </w:lvl>
   </w:abstractNum>
-  <w:abstractNum w:abstractNumId="22" w15:restartNumberingAfterBreak="0">
+  <w:abstractNum w:abstractNumId="25" w15:restartNumberingAfterBreak="0">
     <w:nsid w:val="32366F44"/>
     <w:multiLevelType w:val="hybridMultilevel"/>
     <w:tmpl w:val="7548AEF6"/>
@@ -3673,7 +3759,7 @@
       </w:rPr>
     </w:lvl>
   </w:abstractNum>
-  <w:abstractNum w:abstractNumId="23" w15:restartNumberingAfterBreak="0">
+  <w:abstractNum w:abstractNumId="26" w15:restartNumberingAfterBreak="0">
     <w:nsid w:val="34943EE1"/>
     <w:multiLevelType w:val="hybridMultilevel"/>
     <w:tmpl w:val="DE7492B4"/>
@@ -3786,7 +3872,7 @@
       </w:rPr>
     </w:lvl>
   </w:abstractNum>
-  <w:abstractNum w:abstractNumId="24" w15:restartNumberingAfterBreak="0">
+  <w:abstractNum w:abstractNumId="27" w15:restartNumberingAfterBreak="0">
     <w:nsid w:val="386C383D"/>
     <w:multiLevelType w:val="hybridMultilevel"/>
     <w:tmpl w:val="88FA6042"/>
@@ -3899,7 +3985,7 @@
       </w:rPr>
     </w:lvl>
   </w:abstractNum>
-  <w:abstractNum w:abstractNumId="25" w15:restartNumberingAfterBreak="0">
+  <w:abstractNum w:abstractNumId="28" w15:restartNumberingAfterBreak="0">
     <w:nsid w:val="398C7537"/>
     <w:multiLevelType w:val="hybridMultilevel"/>
     <w:tmpl w:val="8CDE8AB8"/>
@@ -4012,7 +4098,7 @@
       </w:rPr>
     </w:lvl>
   </w:abstractNum>
-  <w:abstractNum w:abstractNumId="26" w15:restartNumberingAfterBreak="0">
+  <w:abstractNum w:abstractNumId="29" w15:restartNumberingAfterBreak="0">
     <w:nsid w:val="486756C4"/>
     <w:multiLevelType w:val="multilevel"/>
     <w:tmpl w:val="DCDC6E8E"/>
@@ -4161,7 +4247,7 @@
       </w:rPr>
     </w:lvl>
   </w:abstractNum>
-  <w:abstractNum w:abstractNumId="27" w15:restartNumberingAfterBreak="0">
+  <w:abstractNum w:abstractNumId="30" w15:restartNumberingAfterBreak="0">
     <w:nsid w:val="4C7728AF"/>
     <w:multiLevelType w:val="multilevel"/>
     <w:tmpl w:val="320204AA"/>
@@ -4305,7 +4391,7 @@
       </w:rPr>
     </w:lvl>
   </w:abstractNum>
-  <w:abstractNum w:abstractNumId="28" w15:restartNumberingAfterBreak="0">
+  <w:abstractNum w:abstractNumId="31" w15:restartNumberingAfterBreak="0">
     <w:nsid w:val="50C026F1"/>
     <w:multiLevelType w:val="hybridMultilevel"/>
     <w:tmpl w:val="5C348F3A"/>
@@ -4417,7 +4503,7 @@
       </w:rPr>
     </w:lvl>
   </w:abstractNum>
-  <w:abstractNum w:abstractNumId="29" w15:restartNumberingAfterBreak="0">
+  <w:abstractNum w:abstractNumId="32" w15:restartNumberingAfterBreak="0">
     <w:nsid w:val="53010F22"/>
     <w:multiLevelType w:val="hybridMultilevel"/>
     <w:tmpl w:val="9732DCEE"/>
@@ -4506,7 +4592,7 @@
       </w:pPr>
     </w:lvl>
   </w:abstractNum>
-  <w:abstractNum w:abstractNumId="30" w15:restartNumberingAfterBreak="0">
+  <w:abstractNum w:abstractNumId="33" w15:restartNumberingAfterBreak="0">
     <w:nsid w:val="620F131E"/>
     <w:multiLevelType w:val="hybridMultilevel"/>
     <w:tmpl w:val="FB6C1508"/>
@@ -4619,7 +4705,7 @@
       </w:rPr>
     </w:lvl>
   </w:abstractNum>
-  <w:abstractNum w:abstractNumId="31" w15:restartNumberingAfterBreak="0">
+  <w:abstractNum w:abstractNumId="34" w15:restartNumberingAfterBreak="0">
     <w:nsid w:val="65DB50E0"/>
     <w:multiLevelType w:val="hybridMultilevel"/>
     <w:tmpl w:val="53BE1DC8"/>
@@ -4708,7 +4794,7 @@
       </w:pPr>
     </w:lvl>
   </w:abstractNum>
-  <w:abstractNum w:abstractNumId="32" w15:restartNumberingAfterBreak="0">
+  <w:abstractNum w:abstractNumId="35" w15:restartNumberingAfterBreak="0">
     <w:nsid w:val="684741B9"/>
     <w:multiLevelType w:val="multilevel"/>
     <w:tmpl w:val="96C8FBE0"/>
@@ -4829,7 +4915,7 @@
       </w:rPr>
     </w:lvl>
   </w:abstractNum>
-  <w:abstractNum w:abstractNumId="33" w15:restartNumberingAfterBreak="0">
+  <w:abstractNum w:abstractNumId="36" w15:restartNumberingAfterBreak="0">
     <w:nsid w:val="6ABE3E0B"/>
     <w:multiLevelType w:val="hybridMultilevel"/>
     <w:tmpl w:val="D38424F2"/>
@@ -4942,7 +5028,7 @@
       </w:rPr>
     </w:lvl>
   </w:abstractNum>
-  <w:abstractNum w:abstractNumId="34" w15:restartNumberingAfterBreak="0">
+  <w:abstractNum w:abstractNumId="37" w15:restartNumberingAfterBreak="0">
     <w:nsid w:val="70F77FEA"/>
     <w:multiLevelType w:val="hybridMultilevel"/>
     <w:tmpl w:val="0C7A0F1A"/>
@@ -5055,7 +5141,7 @@
       </w:rPr>
     </w:lvl>
   </w:abstractNum>
-  <w:abstractNum w:abstractNumId="35" w15:restartNumberingAfterBreak="0">
+  <w:abstractNum w:abstractNumId="38" w15:restartNumberingAfterBreak="0">
     <w:nsid w:val="73BE07BE"/>
     <w:multiLevelType w:val="multilevel"/>
     <w:tmpl w:val="5726E630"/>
@@ -5204,7 +5290,96 @@
       </w:rPr>
     </w:lvl>
   </w:abstractNum>
-  <w:abstractNum w:abstractNumId="36" w15:restartNumberingAfterBreak="0">
+  <w:abstractNum w:abstractNumId="39" w15:restartNumberingAfterBreak="0">
+    <w:nsid w:val="748C6FA6"/>
+    <w:multiLevelType w:val="hybridMultilevel"/>
+    <w:tmpl w:val="415CC7B6"/>
+    <w:lvl w:ilvl="0" w:tplc="2000000F">
+      <w:start w:val="1"/>
+      <w:numFmt w:val="decimal"/>
+      <w:lvlText w:val="%1."/>
+      <w:lvlJc w:val="left"/>
+      <w:pPr>
+        <w:ind w:left="720" w:hanging="360"/>
+      </w:pPr>
+      <w:rPr>
+        <w:rFonts w:hint="default"/>
+      </w:rPr>
+    </w:lvl>
+    <w:lvl w:ilvl="1" w:tplc="20000019" w:tentative="1">
+      <w:start w:val="1"/>
+      <w:numFmt w:val="lowerLetter"/>
+      <w:lvlText w:val="%2."/>
+      <w:lvlJc w:val="left"/>
+      <w:pPr>
+        <w:ind w:left="1440" w:hanging="360"/>
+      </w:pPr>
+    </w:lvl>
+    <w:lvl w:ilvl="2" w:tplc="2000001B" w:tentative="1">
+      <w:start w:val="1"/>
+      <w:numFmt w:val="lowerRoman"/>
+      <w:lvlText w:val="%3."/>
+      <w:lvlJc w:val="right"/>
+      <w:pPr>
+        <w:ind w:left="2160" w:hanging="180"/>
+      </w:pPr>
+    </w:lvl>
+    <w:lvl w:ilvl="3" w:tplc="2000000F" w:tentative="1">
+      <w:start w:val="1"/>
+      <w:numFmt w:val="decimal"/>
+      <w:lvlText w:val="%4."/>
+      <w:lvlJc w:val="left"/>
+      <w:pPr>
+        <w:ind w:left="2880" w:hanging="360"/>
+      </w:pPr>
+    </w:lvl>
+    <w:lvl w:ilvl="4" w:tplc="20000019" w:tentative="1">
+      <w:start w:val="1"/>
+      <w:numFmt w:val="lowerLetter"/>
+      <w:lvlText w:val="%5."/>
+      <w:lvlJc w:val="left"/>
+      <w:pPr>
+        <w:ind w:left="3600" w:hanging="360"/>
+      </w:pPr>
+    </w:lvl>
+    <w:lvl w:ilvl="5" w:tplc="2000001B" w:tentative="1">
+      <w:start w:val="1"/>
+      <w:numFmt w:val="lowerRoman"/>
+      <w:lvlText w:val="%6."/>
+      <w:lvlJc w:val="right"/>
+      <w:pPr>
+        <w:ind w:left="4320" w:hanging="180"/>
+      </w:pPr>
+    </w:lvl>
+    <w:lvl w:ilvl="6" w:tplc="2000000F" w:tentative="1">
+      <w:start w:val="1"/>
+      <w:numFmt w:val="decimal"/>
+      <w:lvlText w:val="%7."/>
+      <w:lvlJc w:val="left"/>
+      <w:pPr>
+        <w:ind w:left="5040" w:hanging="360"/>
+      </w:pPr>
+    </w:lvl>
+    <w:lvl w:ilvl="7" w:tplc="20000019" w:tentative="1">
+      <w:start w:val="1"/>
+      <w:numFmt w:val="lowerLetter"/>
+      <w:lvlText w:val="%8."/>
+      <w:lvlJc w:val="left"/>
+      <w:pPr>
+        <w:ind w:left="5760" w:hanging="360"/>
+      </w:pPr>
+    </w:lvl>
+    <w:lvl w:ilvl="8" w:tplc="2000001B" w:tentative="1">
+      <w:start w:val="1"/>
+      <w:numFmt w:val="lowerRoman"/>
+      <w:lvlText w:val="%9."/>
+      <w:lvlJc w:val="right"/>
+      <w:pPr>
+        <w:ind w:left="6480" w:hanging="180"/>
+      </w:pPr>
+    </w:lvl>
+  </w:abstractNum>
+  <w:abstractNum w:abstractNumId="40" w15:restartNumberingAfterBreak="0">
     <w:nsid w:val="795D493B"/>
     <w:multiLevelType w:val="multilevel"/>
     <w:tmpl w:val="2C562908"/>
@@ -5353,7 +5528,7 @@
       </w:rPr>
     </w:lvl>
   </w:abstractNum>
-  <w:abstractNum w:abstractNumId="37" w15:restartNumberingAfterBreak="0">
+  <w:abstractNum w:abstractNumId="41" w15:restartNumberingAfterBreak="0">
     <w:nsid w:val="7CB03F18"/>
     <w:multiLevelType w:val="hybridMultilevel"/>
     <w:tmpl w:val="7FDC7A7E"/>
@@ -5466,7 +5641,7 @@
       </w:rPr>
     </w:lvl>
   </w:abstractNum>
-  <w:abstractNum w:abstractNumId="38" w15:restartNumberingAfterBreak="0">
+  <w:abstractNum w:abstractNumId="42" w15:restartNumberingAfterBreak="0">
     <w:nsid w:val="7D310425"/>
     <w:multiLevelType w:val="hybridMultilevel"/>
     <w:tmpl w:val="EF30BC10"/>
@@ -5555,7 +5730,7 @@
       </w:pPr>
     </w:lvl>
   </w:abstractNum>
-  <w:abstractNum w:abstractNumId="39" w15:restartNumberingAfterBreak="0">
+  <w:abstractNum w:abstractNumId="43" w15:restartNumberingAfterBreak="0">
     <w:nsid w:val="7D8D6DE3"/>
     <w:multiLevelType w:val="hybridMultilevel"/>
     <w:tmpl w:val="7C069270"/>
@@ -5668,7 +5843,7 @@
       </w:rPr>
     </w:lvl>
   </w:abstractNum>
-  <w:abstractNum w:abstractNumId="40" w15:restartNumberingAfterBreak="0">
+  <w:abstractNum w:abstractNumId="44" w15:restartNumberingAfterBreak="0">
     <w:nsid w:val="7FBC3044"/>
     <w:multiLevelType w:val="hybridMultilevel"/>
     <w:tmpl w:val="B0DA4CA0"/>
@@ -5782,127 +5957,139 @@
     </w:lvl>
   </w:abstractNum>
   <w:num w:numId="1" w16cid:durableId="1324505815">
-    <w:abstractNumId w:val="12"/>
+    <w:abstractNumId w:val="15"/>
   </w:num>
   <w:num w:numId="2" w16cid:durableId="112402683">
-    <w:abstractNumId w:val="30"/>
+    <w:abstractNumId w:val="33"/>
   </w:num>
   <w:num w:numId="3" w16cid:durableId="1389456772">
-    <w:abstractNumId w:val="23"/>
+    <w:abstractNumId w:val="26"/>
   </w:num>
   <w:num w:numId="4" w16cid:durableId="1280720305">
-    <w:abstractNumId w:val="34"/>
+    <w:abstractNumId w:val="37"/>
   </w:num>
   <w:num w:numId="5" w16cid:durableId="1287395843">
-    <w:abstractNumId w:val="7"/>
+    <w:abstractNumId w:val="8"/>
   </w:num>
   <w:num w:numId="6" w16cid:durableId="1484349267">
-    <w:abstractNumId w:val="28"/>
+    <w:abstractNumId w:val="31"/>
   </w:num>
   <w:num w:numId="7" w16cid:durableId="699357837">
-    <w:abstractNumId w:val="16"/>
+    <w:abstractNumId w:val="19"/>
   </w:num>
   <w:num w:numId="8" w16cid:durableId="210965031">
-    <w:abstractNumId w:val="15"/>
+    <w:abstractNumId w:val="18"/>
   </w:num>
   <w:num w:numId="9" w16cid:durableId="1828663712">
     <w:abstractNumId w:val="0"/>
   </w:num>
   <w:num w:numId="10" w16cid:durableId="384528482">
-    <w:abstractNumId w:val="21"/>
+    <w:abstractNumId w:val="24"/>
   </w:num>
   <w:num w:numId="11" w16cid:durableId="1572084691">
-    <w:abstractNumId w:val="8"/>
+    <w:abstractNumId w:val="9"/>
   </w:num>
   <w:num w:numId="12" w16cid:durableId="798844251">
+    <w:abstractNumId w:val="40"/>
+  </w:num>
+  <w:num w:numId="13" w16cid:durableId="736131982">
+    <w:abstractNumId w:val="20"/>
+  </w:num>
+  <w:num w:numId="14" w16cid:durableId="932517620">
+    <w:abstractNumId w:val="30"/>
+  </w:num>
+  <w:num w:numId="15" w16cid:durableId="1442649690">
+    <w:abstractNumId w:val="29"/>
+  </w:num>
+  <w:num w:numId="16" w16cid:durableId="157964223">
+    <w:abstractNumId w:val="7"/>
+  </w:num>
+  <w:num w:numId="17" w16cid:durableId="78648060">
     <w:abstractNumId w:val="36"/>
   </w:num>
-  <w:num w:numId="13" w16cid:durableId="736131982">
-    <w:abstractNumId w:val="17"/>
-  </w:num>
-  <w:num w:numId="14" w16cid:durableId="932517620">
+  <w:num w:numId="18" w16cid:durableId="1044217048">
     <w:abstractNumId w:val="27"/>
   </w:num>
-  <w:num w:numId="15" w16cid:durableId="1442649690">
-    <w:abstractNumId w:val="26"/>
-  </w:num>
-  <w:num w:numId="16" w16cid:durableId="157964223">
-    <w:abstractNumId w:val="6"/>
-  </w:num>
-  <w:num w:numId="17" w16cid:durableId="78648060">
-    <w:abstractNumId w:val="33"/>
-  </w:num>
-  <w:num w:numId="18" w16cid:durableId="1044217048">
-    <w:abstractNumId w:val="24"/>
-  </w:num>
   <w:num w:numId="19" w16cid:durableId="835075349">
-    <w:abstractNumId w:val="40"/>
+    <w:abstractNumId w:val="44"/>
   </w:num>
   <w:num w:numId="20" w16cid:durableId="1723671987">
-    <w:abstractNumId w:val="39"/>
+    <w:abstractNumId w:val="43"/>
   </w:num>
   <w:num w:numId="21" w16cid:durableId="224488779">
-    <w:abstractNumId w:val="13"/>
+    <w:abstractNumId w:val="16"/>
   </w:num>
   <w:num w:numId="22" w16cid:durableId="897326536">
-    <w:abstractNumId w:val="22"/>
+    <w:abstractNumId w:val="25"/>
   </w:num>
   <w:num w:numId="23" w16cid:durableId="2019966972">
-    <w:abstractNumId w:val="38"/>
+    <w:abstractNumId w:val="42"/>
   </w:num>
   <w:num w:numId="24" w16cid:durableId="1609239317">
-    <w:abstractNumId w:val="29"/>
+    <w:abstractNumId w:val="32"/>
   </w:num>
   <w:num w:numId="25" w16cid:durableId="577591466">
-    <w:abstractNumId w:val="31"/>
+    <w:abstractNumId w:val="34"/>
   </w:num>
   <w:num w:numId="26" w16cid:durableId="1265267168">
-    <w:abstractNumId w:val="3"/>
+    <w:abstractNumId w:val="4"/>
   </w:num>
   <w:num w:numId="27" w16cid:durableId="2104186052">
     <w:abstractNumId w:val="1"/>
   </w:num>
   <w:num w:numId="28" w16cid:durableId="794517601">
+    <w:abstractNumId w:val="14"/>
+  </w:num>
+  <w:num w:numId="29" w16cid:durableId="1368795425">
+    <w:abstractNumId w:val="6"/>
+  </w:num>
+  <w:num w:numId="30" w16cid:durableId="17780494">
+    <w:abstractNumId w:val="5"/>
+  </w:num>
+  <w:num w:numId="31" w16cid:durableId="5837326">
+    <w:abstractNumId w:val="41"/>
+  </w:num>
+  <w:num w:numId="32" w16cid:durableId="1598370893">
+    <w:abstractNumId w:val="10"/>
+  </w:num>
+  <w:num w:numId="33" w16cid:durableId="993725957">
+    <w:abstractNumId w:val="23"/>
+  </w:num>
+  <w:num w:numId="34" w16cid:durableId="2145388692">
+    <w:abstractNumId w:val="28"/>
+  </w:num>
+  <w:num w:numId="35" w16cid:durableId="448814569">
+    <w:abstractNumId w:val="3"/>
+  </w:num>
+  <w:num w:numId="36" w16cid:durableId="1332487211">
+    <w:abstractNumId w:val="21"/>
+  </w:num>
+  <w:num w:numId="37" w16cid:durableId="363988522">
+    <w:abstractNumId w:val="17"/>
+  </w:num>
+  <w:num w:numId="38" w16cid:durableId="942225880">
+    <w:abstractNumId w:val="38"/>
+  </w:num>
+  <w:num w:numId="39" w16cid:durableId="372733099">
+    <w:abstractNumId w:val="35"/>
+  </w:num>
+  <w:num w:numId="40" w16cid:durableId="1290011541">
     <w:abstractNumId w:val="11"/>
   </w:num>
-  <w:num w:numId="29" w16cid:durableId="1368795425">
-    <w:abstractNumId w:val="5"/>
+  <w:num w:numId="41" w16cid:durableId="1753039954">
+    <w:abstractNumId w:val="22"/>
   </w:num>
-  <w:num w:numId="30" w16cid:durableId="17780494">
-    <w:abstractNumId w:val="4"/>
+  <w:num w:numId="42" w16cid:durableId="1120339007">
+    <w:abstractNumId w:val="39"/>
   </w:num>
-  <w:num w:numId="31" w16cid:durableId="5837326">
-    <w:abstractNumId w:val="37"/>
+  <w:num w:numId="43" w16cid:durableId="1527524361">
+    <w:abstractNumId w:val="13"/>
   </w:num>
-  <w:num w:numId="32" w16cid:durableId="1598370893">
-    <w:abstractNumId w:val="9"/>
+  <w:num w:numId="44" w16cid:durableId="1192454124">
+    <w:abstractNumId w:val="12"/>
   </w:num>
-  <w:num w:numId="33" w16cid:durableId="993725957">
-    <w:abstractNumId w:val="20"/>
-  </w:num>
-  <w:num w:numId="34" w16cid:durableId="2145388692">
-    <w:abstractNumId w:val="25"/>
-  </w:num>
-  <w:num w:numId="35" w16cid:durableId="448814569">
+  <w:num w:numId="45" w16cid:durableId="28532500">
     <w:abstractNumId w:val="2"/>
-  </w:num>
-  <w:num w:numId="36" w16cid:durableId="1332487211">
-    <w:abstractNumId w:val="18"/>
-  </w:num>
-  <w:num w:numId="37" w16cid:durableId="363988522">
-    <w:abstractNumId w:val="14"/>
-  </w:num>
-  <w:num w:numId="38" w16cid:durableId="942225880">
-    <w:abstractNumId w:val="35"/>
-  </w:num>
-  <w:num w:numId="39" w16cid:durableId="372733099">
-    <w:abstractNumId w:val="32"/>
-  </w:num>
-  <w:num w:numId="40" w16cid:durableId="1290011541">
-    <w:abstractNumId w:val="10"/>
-  </w:num>
-  <w:num w:numId="41" w16cid:durableId="1753039954">
-    <w:abstractNumId w:val="19"/>
   </w:num>
 </w:numbering>
 </file>
@@ -6305,24 +6492,15 @@
   </w:style>
   <w:style w:type="paragraph" w:styleId="Heading1">
     <w:name w:val="heading 1"/>
-    <w:basedOn w:val="Normal"/>
+    <w:basedOn w:val="Heading2"/>
     <w:next w:val="Normal"/>
     <w:link w:val="Heading1Char"/>
     <w:uiPriority w:val="9"/>
     <w:qFormat/>
-    <w:rsid w:val="00B713DA"/>
+    <w:rsid w:val="00CB0136"/>
     <w:pPr>
-      <w:keepNext/>
-      <w:keepLines/>
-      <w:spacing w:before="240"/>
       <w:outlineLvl w:val="0"/>
     </w:pPr>
-    <w:rPr>
-      <w:rFonts w:asciiTheme="majorHAnsi" w:eastAsiaTheme="majorEastAsia" w:hAnsiTheme="majorHAnsi" w:cstheme="majorBidi"/>
-      <w:color w:val="2F5496" w:themeColor="accent1" w:themeShade="BF"/>
-      <w:sz w:val="32"/>
-      <w:szCs w:val="32"/>
-    </w:rPr>
   </w:style>
   <w:style w:type="paragraph" w:styleId="Heading2">
     <w:name w:val="heading 2"/>
@@ -6332,19 +6510,10 @@
     <w:uiPriority w:val="9"/>
     <w:unhideWhenUsed/>
     <w:qFormat/>
-    <w:rsid w:val="006867E8"/>
+    <w:rsid w:val="00CB0136"/>
     <w:pPr>
-      <w:keepNext/>
-      <w:keepLines/>
-      <w:spacing w:before="40"/>
       <w:outlineLvl w:val="1"/>
     </w:pPr>
-    <w:rPr>
-      <w:rFonts w:asciiTheme="majorHAnsi" w:eastAsiaTheme="majorEastAsia" w:hAnsiTheme="majorHAnsi" w:cstheme="majorBidi"/>
-      <w:color w:val="2F5496" w:themeColor="accent1" w:themeShade="BF"/>
-      <w:sz w:val="26"/>
-      <w:szCs w:val="26"/>
-    </w:rPr>
   </w:style>
   <w:style w:type="paragraph" w:styleId="Heading3">
     <w:name w:val="heading 3"/>
@@ -6420,13 +6589,7 @@
     <w:basedOn w:val="DefaultParagraphFont"/>
     <w:link w:val="Heading1"/>
     <w:uiPriority w:val="9"/>
-    <w:rsid w:val="00B713DA"/>
-    <w:rPr>
-      <w:rFonts w:asciiTheme="majorHAnsi" w:eastAsiaTheme="majorEastAsia" w:hAnsiTheme="majorHAnsi" w:cstheme="majorBidi"/>
-      <w:color w:val="2F5496" w:themeColor="accent1" w:themeShade="BF"/>
-      <w:sz w:val="32"/>
-      <w:szCs w:val="32"/>
-    </w:rPr>
+    <w:rsid w:val="00CB0136"/>
   </w:style>
   <w:style w:type="paragraph" w:styleId="Caption">
     <w:name w:val="caption"/>
@@ -6721,13 +6884,7 @@
     <w:basedOn w:val="DefaultParagraphFont"/>
     <w:link w:val="Heading2"/>
     <w:uiPriority w:val="9"/>
-    <w:rsid w:val="006867E8"/>
-    <w:rPr>
-      <w:rFonts w:asciiTheme="majorHAnsi" w:eastAsiaTheme="majorEastAsia" w:hAnsiTheme="majorHAnsi" w:cstheme="majorBidi"/>
-      <w:color w:val="2F5496" w:themeColor="accent1" w:themeShade="BF"/>
-      <w:sz w:val="26"/>
-      <w:szCs w:val="26"/>
-    </w:rPr>
+    <w:rsid w:val="00CB0136"/>
   </w:style>
   <w:style w:type="character" w:customStyle="1" w:styleId="Heading3Char">
     <w:name w:val="Heading 3 Char"/>

</xml_diff>

<commit_message>
KAN-15 finsihed implementation of AST
</commit_message>
<xml_diff>
--- a/PrevajanjePJ_ProjectPart/Prevajanje_projektna_naloga.docx
+++ b/PrevajanjePJ_ProjectPart/Prevajanje_projektna_naloga.docx
@@ -19,7 +19,7 @@
           <w:noProof/>
         </w:rPr>
         <w:drawing>
-          <wp:inline distT="0" distB="0" distL="0" distR="0" wp14:anchorId="00E1A963" wp14:editId="7B77DFDF">
+          <wp:inline distT="0" distB="0" distL="0" distR="0" wp14:anchorId="00E1A963" wp14:editId="1FA9DC06">
             <wp:extent cx="2498583" cy="1365002"/>
             <wp:effectExtent l="0" t="0" r="3810" b="0"/>
             <wp:docPr id="68" name="Picture 68" descr="FERI Maribor"/>
@@ -562,13 +562,7 @@
         <w:rPr>
           <w:rFonts w:ascii="Consolas" w:hAnsi="Consolas"/>
         </w:rPr>
-        <w:t xml:space="preserve"> </w:t>
-      </w:r>
-      <w:r>
-        <w:rPr>
-          <w:rFonts w:ascii="Consolas" w:hAnsi="Consolas"/>
-        </w:rPr>
-        <w:t>DECLARATIONS</w:t>
+        <w:t xml:space="preserve"> DECLARATIONS</w:t>
       </w:r>
       <w:r>
         <w:rPr>
@@ -746,25 +740,7 @@
         <w:rPr>
           <w:rFonts w:ascii="Consolas" w:hAnsi="Consolas"/>
         </w:rPr>
-        <w:t>road</w:t>
-      </w:r>
-      <w:r>
-        <w:rPr>
-          <w:rFonts w:ascii="Consolas" w:hAnsi="Consolas"/>
-        </w:rPr>
-        <w:t>"</w:t>
-      </w:r>
-      <w:r>
-        <w:rPr>
-          <w:rFonts w:ascii="Consolas" w:hAnsi="Consolas"/>
-        </w:rPr>
-        <w:t xml:space="preserve"> </w:t>
-      </w:r>
-      <w:r>
-        <w:rPr>
-          <w:rFonts w:ascii="Consolas" w:hAnsi="Consolas"/>
-        </w:rPr>
-        <w:t>"</w:t>
+        <w:t>road" "</w:t>
       </w:r>
       <w:r>
         <w:rPr>
@@ -980,7 +956,13 @@
         <w:rPr>
           <w:rFonts w:ascii="Consolas" w:hAnsi="Consolas"/>
         </w:rPr>
-        <w:t xml:space="preserve"> string </w:t>
+        <w:t xml:space="preserve"> string "{"</w:t>
+      </w:r>
+      <w:r>
+        <w:rPr>
+          <w:rFonts w:ascii="Consolas" w:hAnsi="Consolas"/>
+        </w:rPr>
+        <w:t xml:space="preserve"> </w:t>
       </w:r>
       <w:r>
         <w:rPr>
@@ -992,7 +974,25 @@
         <w:rPr>
           <w:rFonts w:ascii="Consolas" w:hAnsi="Consolas"/>
         </w:rPr>
-        <w:t>{</w:t>
+        <w:t>carP</w:t>
+      </w:r>
+      <w:r>
+        <w:rPr>
+          <w:rFonts w:ascii="Consolas" w:hAnsi="Consolas"/>
+        </w:rPr>
+        <w:t>oint"</w:t>
+      </w:r>
+      <w:r>
+        <w:rPr>
+          <w:rFonts w:ascii="Consolas" w:hAnsi="Consolas"/>
+        </w:rPr>
+        <w:t xml:space="preserve"> POINT</w:t>
+      </w:r>
+      <w:r>
+        <w:rPr>
+          <w:rFonts w:ascii="Consolas" w:hAnsi="Consolas"/>
+        </w:rPr>
+        <w:t xml:space="preserve"> ";" "id</w:t>
       </w:r>
       <w:r>
         <w:rPr>
@@ -1004,12 +1004,6 @@
         <w:rPr>
           <w:rFonts w:ascii="Consolas" w:hAnsi="Consolas"/>
         </w:rPr>
-        <w:t xml:space="preserve"> POINT</w:t>
-      </w:r>
-      <w:r>
-        <w:rPr>
-          <w:rFonts w:ascii="Consolas" w:hAnsi="Consolas"/>
-        </w:rPr>
         <w:t xml:space="preserve"> </w:t>
       </w:r>
       <w:r>
@@ -1022,7 +1016,7 @@
         <w:rPr>
           <w:rFonts w:ascii="Consolas" w:hAnsi="Consolas"/>
         </w:rPr>
-        <w:t>;</w:t>
+        <w:t>:</w:t>
       </w:r>
       <w:r>
         <w:rPr>
@@ -1034,61 +1028,13 @@
         <w:rPr>
           <w:rFonts w:ascii="Consolas" w:hAnsi="Consolas"/>
         </w:rPr>
-        <w:t xml:space="preserve"> </w:t>
-      </w:r>
-      <w:r>
-        <w:rPr>
-          <w:rFonts w:ascii="Consolas" w:hAnsi="Consolas"/>
-        </w:rPr>
-        <w:t>"</w:t>
-      </w:r>
-      <w:r>
-        <w:rPr>
-          <w:rFonts w:ascii="Consolas" w:hAnsi="Consolas"/>
-        </w:rPr>
-        <w:t>id</w:t>
-      </w:r>
-      <w:r>
-        <w:rPr>
-          <w:rFonts w:ascii="Consolas" w:hAnsi="Consolas"/>
-        </w:rPr>
-        <w:t xml:space="preserve"> :</w:t>
-      </w:r>
-      <w:r>
-        <w:rPr>
-          <w:rFonts w:ascii="Consolas" w:hAnsi="Consolas"/>
-        </w:rPr>
-        <w:t>"</w:t>
-      </w:r>
-      <w:r>
-        <w:rPr>
-          <w:rFonts w:ascii="Consolas" w:hAnsi="Consolas"/>
-        </w:rPr>
         <w:t xml:space="preserve"> int</w:t>
       </w:r>
       <w:r>
         <w:rPr>
           <w:rFonts w:ascii="Consolas" w:hAnsi="Consolas"/>
         </w:rPr>
-        <w:t xml:space="preserve"> </w:t>
-      </w:r>
-      <w:r>
-        <w:rPr>
-          <w:rFonts w:ascii="Consolas" w:hAnsi="Consolas"/>
-        </w:rPr>
-        <w:t>"</w:t>
-      </w:r>
-      <w:r>
-        <w:rPr>
-          <w:rFonts w:ascii="Consolas" w:hAnsi="Consolas"/>
-        </w:rPr>
-        <w:t>};</w:t>
-      </w:r>
-      <w:r>
-        <w:rPr>
-          <w:rFonts w:ascii="Consolas" w:hAnsi="Consolas"/>
-        </w:rPr>
-        <w:t>"</w:t>
+        <w:t xml:space="preserve"> "};"</w:t>
       </w:r>
     </w:p>
     <w:p>
@@ -1108,7 +1054,13 @@
         <w:rPr>
           <w:rFonts w:ascii="Consolas" w:hAnsi="Consolas"/>
         </w:rPr>
-        <w:t xml:space="preserve">START ::= </w:t>
+        <w:t>START ::= "</w:t>
+      </w:r>
+      <w:r>
+        <w:rPr>
+          <w:rFonts w:ascii="Consolas" w:hAnsi="Consolas"/>
+        </w:rPr>
+        <w:t>start</w:t>
       </w:r>
       <w:r>
         <w:rPr>
@@ -1120,7 +1072,7 @@
         <w:rPr>
           <w:rFonts w:ascii="Consolas" w:hAnsi="Consolas"/>
         </w:rPr>
-        <w:t>start</w:t>
+        <w:t xml:space="preserve"> </w:t>
       </w:r>
       <w:r>
         <w:rPr>
@@ -1132,49 +1084,7 @@
         <w:rPr>
           <w:rFonts w:ascii="Consolas" w:hAnsi="Consolas"/>
         </w:rPr>
-        <w:t xml:space="preserve"> </w:t>
-      </w:r>
-      <w:r>
-        <w:rPr>
-          <w:rFonts w:ascii="Consolas" w:hAnsi="Consolas"/>
-        </w:rPr>
-        <w:t>"</w:t>
-      </w:r>
-      <w:r>
-        <w:rPr>
-          <w:rFonts w:ascii="Consolas" w:hAnsi="Consolas"/>
-        </w:rPr>
-        <w:t>{</w:t>
-      </w:r>
-      <w:r>
-        <w:rPr>
-          <w:rFonts w:ascii="Consolas" w:hAnsi="Consolas"/>
-        </w:rPr>
-        <w:t>"</w:t>
-      </w:r>
-      <w:r>
-        <w:rPr>
-          <w:rFonts w:ascii="Consolas" w:hAnsi="Consolas"/>
-        </w:rPr>
-        <w:t xml:space="preserve"> POINT </w:t>
-      </w:r>
-      <w:r>
-        <w:rPr>
-          <w:rFonts w:ascii="Consolas" w:hAnsi="Consolas"/>
-        </w:rPr>
-        <w:t>"</w:t>
-      </w:r>
-      <w:r>
-        <w:rPr>
-          <w:rFonts w:ascii="Consolas" w:hAnsi="Consolas"/>
-        </w:rPr>
-        <w:t>};</w:t>
-      </w:r>
-      <w:r>
-        <w:rPr>
-          <w:rFonts w:ascii="Consolas" w:hAnsi="Consolas"/>
-        </w:rPr>
-        <w:t>"</w:t>
+        <w:t>{" POINT "};"</w:t>
       </w:r>
     </w:p>
     <w:p>
@@ -1194,7 +1104,13 @@
         <w:rPr>
           <w:rFonts w:ascii="Consolas" w:hAnsi="Consolas"/>
         </w:rPr>
-        <w:t xml:space="preserve">FINISH ::= </w:t>
+        <w:t>FINISH ::= "</w:t>
+      </w:r>
+      <w:r>
+        <w:rPr>
+          <w:rFonts w:ascii="Consolas" w:hAnsi="Consolas"/>
+        </w:rPr>
+        <w:t>finish</w:t>
       </w:r>
       <w:r>
         <w:rPr>
@@ -1206,7 +1122,7 @@
         <w:rPr>
           <w:rFonts w:ascii="Consolas" w:hAnsi="Consolas"/>
         </w:rPr>
-        <w:t>finish</w:t>
+        <w:t xml:space="preserve"> </w:t>
       </w:r>
       <w:r>
         <w:rPr>
@@ -1218,49 +1134,7 @@
         <w:rPr>
           <w:rFonts w:ascii="Consolas" w:hAnsi="Consolas"/>
         </w:rPr>
-        <w:t xml:space="preserve"> </w:t>
-      </w:r>
-      <w:r>
-        <w:rPr>
-          <w:rFonts w:ascii="Consolas" w:hAnsi="Consolas"/>
-        </w:rPr>
-        <w:t>"</w:t>
-      </w:r>
-      <w:r>
-        <w:rPr>
-          <w:rFonts w:ascii="Consolas" w:hAnsi="Consolas"/>
-        </w:rPr>
-        <w:t>{</w:t>
-      </w:r>
-      <w:r>
-        <w:rPr>
-          <w:rFonts w:ascii="Consolas" w:hAnsi="Consolas"/>
-        </w:rPr>
-        <w:t>"</w:t>
-      </w:r>
-      <w:r>
-        <w:rPr>
-          <w:rFonts w:ascii="Consolas" w:hAnsi="Consolas"/>
-        </w:rPr>
-        <w:t xml:space="preserve"> POINT </w:t>
-      </w:r>
-      <w:r>
-        <w:rPr>
-          <w:rFonts w:ascii="Consolas" w:hAnsi="Consolas"/>
-        </w:rPr>
-        <w:t>"</w:t>
-      </w:r>
-      <w:r>
-        <w:rPr>
-          <w:rFonts w:ascii="Consolas" w:hAnsi="Consolas"/>
-        </w:rPr>
-        <w:t>};</w:t>
-      </w:r>
-      <w:r>
-        <w:rPr>
-          <w:rFonts w:ascii="Consolas" w:hAnsi="Consolas"/>
-        </w:rPr>
-        <w:t>"</w:t>
+        <w:t>{" POINT "};"</w:t>
       </w:r>
     </w:p>
     <w:p>
@@ -1281,31 +1155,7 @@
           <w:rFonts w:ascii="Consolas" w:hAnsi="Consolas"/>
         </w:rPr>
         <w:lastRenderedPageBreak/>
-        <w:t xml:space="preserve">CROSS ::= </w:t>
-      </w:r>
-      <w:r>
-        <w:rPr>
-          <w:rFonts w:ascii="Consolas" w:hAnsi="Consolas"/>
-        </w:rPr>
-        <w:t>"</w:t>
-      </w:r>
-      <w:r>
-        <w:rPr>
-          <w:rFonts w:ascii="Consolas" w:hAnsi="Consolas"/>
-        </w:rPr>
-        <w:t>crossSection</w:t>
-      </w:r>
-      <w:r>
-        <w:rPr>
-          <w:rFonts w:ascii="Consolas" w:hAnsi="Consolas"/>
-        </w:rPr>
-        <w:t>"</w:t>
-      </w:r>
-      <w:r>
-        <w:rPr>
-          <w:rFonts w:ascii="Consolas" w:hAnsi="Consolas"/>
-        </w:rPr>
-        <w:t xml:space="preserve"> stri</w:t>
+        <w:t>CROSS ::= "crossSection" stri</w:t>
       </w:r>
       <w:r>
         <w:rPr>
@@ -1323,49 +1173,7 @@
         <w:rPr>
           <w:rFonts w:ascii="Consolas" w:hAnsi="Consolas"/>
         </w:rPr>
-        <w:t>"</w:t>
-      </w:r>
-      <w:r>
-        <w:rPr>
-          <w:rFonts w:ascii="Consolas" w:hAnsi="Consolas"/>
-        </w:rPr>
-        <w:t>{</w:t>
-      </w:r>
-      <w:r>
-        <w:rPr>
-          <w:rFonts w:ascii="Consolas" w:hAnsi="Consolas"/>
-        </w:rPr>
-        <w:t>"</w:t>
-      </w:r>
-      <w:r>
-        <w:rPr>
-          <w:rFonts w:ascii="Consolas" w:hAnsi="Consolas"/>
-        </w:rPr>
-        <w:t xml:space="preserve"> BOX </w:t>
-      </w:r>
-      <w:r>
-        <w:rPr>
-          <w:rFonts w:ascii="Consolas" w:hAnsi="Consolas"/>
-        </w:rPr>
-        <w:t>"</w:t>
-      </w:r>
-      <w:r>
-        <w:rPr>
-          <w:rFonts w:ascii="Consolas" w:hAnsi="Consolas"/>
-        </w:rPr>
-        <w:t>};</w:t>
-      </w:r>
-      <w:r>
-        <w:rPr>
-          <w:rFonts w:ascii="Consolas" w:hAnsi="Consolas"/>
-        </w:rPr>
-        <w:t>"</w:t>
-      </w:r>
-      <w:r>
-        <w:rPr>
-          <w:rFonts w:ascii="Consolas" w:hAnsi="Consolas"/>
-        </w:rPr>
-        <w:t xml:space="preserve"> </w:t>
+        <w:t xml:space="preserve">"{" BOX "};" </w:t>
       </w:r>
       <w:r>
         <w:rPr>
@@ -1377,13 +1185,7 @@
         <w:rPr>
           <w:rFonts w:ascii="Consolas" w:hAnsi="Consolas"/>
         </w:rPr>
-        <w:t xml:space="preserve">| </w:t>
-      </w:r>
-      <w:r>
-        <w:rPr>
-          <w:rFonts w:ascii="Consolas" w:hAnsi="Consolas"/>
-        </w:rPr>
-        <w:t>ε</w:t>
+        <w:t>| ε</w:t>
       </w:r>
     </w:p>
     <w:p>
@@ -1402,67 +1204,25 @@
         <w:rPr>
           <w:rFonts w:ascii="Consolas" w:hAnsi="Consolas"/>
         </w:rPr>
+        <w:t>"box</w:t>
+      </w:r>
+      <w:r>
+        <w:rPr>
+          <w:rFonts w:ascii="Consolas" w:hAnsi="Consolas"/>
+        </w:rPr>
+        <w:t xml:space="preserve"> (</w:t>
+      </w:r>
+      <w:r>
+        <w:rPr>
+          <w:rFonts w:ascii="Consolas" w:hAnsi="Consolas"/>
+        </w:rPr>
         <w:t>"</w:t>
       </w:r>
       <w:r>
         <w:rPr>
           <w:rFonts w:ascii="Consolas" w:hAnsi="Consolas"/>
         </w:rPr>
-        <w:t>box</w:t>
-      </w:r>
-      <w:r>
-        <w:rPr>
-          <w:rFonts w:ascii="Consolas" w:hAnsi="Consolas"/>
-        </w:rPr>
-        <w:t xml:space="preserve"> (</w:t>
-      </w:r>
-      <w:r>
-        <w:rPr>
-          <w:rFonts w:ascii="Consolas" w:hAnsi="Consolas"/>
-        </w:rPr>
-        <w:t>"</w:t>
-      </w:r>
-      <w:r>
-        <w:rPr>
-          <w:rFonts w:ascii="Consolas" w:hAnsi="Consolas"/>
-        </w:rPr>
-        <w:t xml:space="preserve"> POINT </w:t>
-      </w:r>
-      <w:r>
-        <w:rPr>
-          <w:rFonts w:ascii="Consolas" w:hAnsi="Consolas"/>
-        </w:rPr>
-        <w:t>"</w:t>
-      </w:r>
-      <w:r>
-        <w:rPr>
-          <w:rFonts w:ascii="Consolas" w:hAnsi="Consolas"/>
-        </w:rPr>
-        <w:t xml:space="preserve">, </w:t>
-      </w:r>
-      <w:r>
-        <w:rPr>
-          <w:rFonts w:ascii="Consolas" w:hAnsi="Consolas"/>
-        </w:rPr>
-        <w:t>"</w:t>
-      </w:r>
-      <w:r>
-        <w:rPr>
-          <w:rFonts w:ascii="Consolas" w:hAnsi="Consolas"/>
-        </w:rPr>
-        <w:t xml:space="preserve"> POINT </w:t>
-      </w:r>
-      <w:r>
-        <w:rPr>
-          <w:rFonts w:ascii="Consolas" w:hAnsi="Consolas"/>
-        </w:rPr>
-        <w:t>"</w:t>
-      </w:r>
-      <w:r>
-        <w:rPr>
-          <w:rFonts w:ascii="Consolas" w:hAnsi="Consolas"/>
-        </w:rPr>
-        <w:t>)</w:t>
+        <w:t xml:space="preserve"> POINT ", " POINT ")</w:t>
       </w:r>
       <w:r>
         <w:rPr>
@@ -1500,85 +1260,13 @@
         <w:rPr>
           <w:rFonts w:ascii="Consolas" w:hAnsi="Consolas"/>
         </w:rPr>
-        <w:t xml:space="preserve">ROUND ::= </w:t>
-      </w:r>
-      <w:r>
-        <w:rPr>
-          <w:rFonts w:ascii="Consolas" w:hAnsi="Consolas"/>
-        </w:rPr>
-        <w:t>"</w:t>
-      </w:r>
-      <w:r>
-        <w:rPr>
-          <w:rFonts w:ascii="Consolas" w:hAnsi="Consolas"/>
-        </w:rPr>
-        <w:t>roundAbout</w:t>
-      </w:r>
-      <w:r>
-        <w:rPr>
-          <w:rFonts w:ascii="Consolas" w:hAnsi="Consolas"/>
-        </w:rPr>
-        <w:t>"</w:t>
-      </w:r>
-      <w:r>
-        <w:rPr>
-          <w:rFonts w:ascii="Consolas" w:hAnsi="Consolas"/>
-        </w:rPr>
-        <w:t xml:space="preserve"> string</w:t>
-      </w:r>
-      <w:r>
-        <w:rPr>
-          <w:rFonts w:ascii="Consolas" w:hAnsi="Consolas"/>
-        </w:rPr>
-        <w:t xml:space="preserve"> </w:t>
-      </w:r>
-      <w:r>
-        <w:rPr>
-          <w:rFonts w:ascii="Consolas" w:hAnsi="Consolas"/>
-        </w:rPr>
-        <w:t>"</w:t>
-      </w:r>
-      <w:r>
-        <w:rPr>
-          <w:rFonts w:ascii="Consolas" w:hAnsi="Consolas"/>
-        </w:rPr>
-        <w:t>{</w:t>
-      </w:r>
-      <w:r>
-        <w:rPr>
-          <w:rFonts w:ascii="Consolas" w:hAnsi="Consolas"/>
-        </w:rPr>
-        <w:t>"</w:t>
-      </w:r>
-      <w:r>
-        <w:rPr>
-          <w:rFonts w:ascii="Consolas" w:hAnsi="Consolas"/>
-        </w:rPr>
-        <w:t xml:space="preserve"> CIRC </w:t>
-      </w:r>
-      <w:r>
-        <w:rPr>
-          <w:rFonts w:ascii="Consolas" w:hAnsi="Consolas"/>
-        </w:rPr>
-        <w:t>"</w:t>
-      </w:r>
-      <w:r>
-        <w:rPr>
-          <w:rFonts w:ascii="Consolas" w:hAnsi="Consolas"/>
-        </w:rPr>
-        <w:t>};</w:t>
-      </w:r>
-      <w:r>
-        <w:rPr>
-          <w:rFonts w:ascii="Consolas" w:hAnsi="Consolas"/>
-        </w:rPr>
-        <w:t>"</w:t>
-      </w:r>
-      <w:r>
-        <w:rPr>
-          <w:rFonts w:ascii="Consolas" w:hAnsi="Consolas"/>
-        </w:rPr>
-        <w:t xml:space="preserve"> </w:t>
+        <w:t>ROUND ::= "roundAbout" string</w:t>
+      </w:r>
+      <w:r>
+        <w:rPr>
+          <w:rFonts w:ascii="Consolas" w:hAnsi="Consolas"/>
+        </w:rPr>
+        <w:t xml:space="preserve"> "{" CIRC "};" </w:t>
       </w:r>
       <w:r>
         <w:rPr>
@@ -1590,13 +1278,7 @@
         <w:rPr>
           <w:rFonts w:ascii="Consolas" w:hAnsi="Consolas"/>
         </w:rPr>
-        <w:t xml:space="preserve">| </w:t>
-      </w:r>
-      <w:r>
-        <w:rPr>
-          <w:rFonts w:ascii="Consolas" w:hAnsi="Consolas"/>
-        </w:rPr>
-        <w:t>ε</w:t>
+        <w:t>| ε</w:t>
       </w:r>
     </w:p>
     <w:p>
@@ -1615,67 +1297,31 @@
         <w:rPr>
           <w:rFonts w:ascii="Consolas" w:hAnsi="Consolas"/>
         </w:rPr>
-        <w:t>"</w:t>
-      </w:r>
-      <w:r>
-        <w:rPr>
-          <w:rFonts w:ascii="Consolas" w:hAnsi="Consolas"/>
-        </w:rPr>
-        <w:t>circ (</w:t>
-      </w:r>
-      <w:r>
-        <w:rPr>
-          <w:rFonts w:ascii="Consolas" w:hAnsi="Consolas"/>
-        </w:rPr>
-        <w:t>"</w:t>
-      </w:r>
-      <w:r>
-        <w:rPr>
-          <w:rFonts w:ascii="Consolas" w:hAnsi="Consolas"/>
-        </w:rPr>
-        <w:t xml:space="preserve"> POINT </w:t>
-      </w:r>
-      <w:r>
-        <w:rPr>
-          <w:rFonts w:ascii="Consolas" w:hAnsi="Consolas"/>
-        </w:rPr>
-        <w:t>"</w:t>
-      </w:r>
-      <w:r>
-        <w:rPr>
-          <w:rFonts w:ascii="Consolas" w:hAnsi="Consolas"/>
-        </w:rPr>
-        <w:t>,</w:t>
-      </w:r>
-      <w:r>
-        <w:rPr>
-          <w:rFonts w:ascii="Consolas" w:hAnsi="Consolas"/>
-        </w:rPr>
-        <w:t>"</w:t>
-      </w:r>
-      <w:r>
-        <w:rPr>
-          <w:rFonts w:ascii="Consolas" w:hAnsi="Consolas"/>
-        </w:rPr>
-        <w:t xml:space="preserve"> real </w:t>
-      </w:r>
-      <w:r>
-        <w:rPr>
-          <w:rFonts w:ascii="Consolas" w:hAnsi="Consolas"/>
-        </w:rPr>
-        <w:t>"</w:t>
-      </w:r>
-      <w:r>
-        <w:rPr>
-          <w:rFonts w:ascii="Consolas" w:hAnsi="Consolas"/>
-        </w:rPr>
-        <w:t>);</w:t>
-      </w:r>
-      <w:r>
-        <w:rPr>
-          <w:rFonts w:ascii="Consolas" w:hAnsi="Consolas"/>
-        </w:rPr>
-        <w:t>"</w:t>
+        <w:t xml:space="preserve">"circ (" POINT </w:t>
+      </w:r>
+      <w:r>
+        <w:rPr>
+          <w:rFonts w:ascii="Consolas" w:hAnsi="Consolas"/>
+        </w:rPr>
+        <w:t xml:space="preserve">"," </w:t>
+      </w:r>
+      <w:r>
+        <w:rPr>
+          <w:rFonts w:ascii="Consolas" w:hAnsi="Consolas"/>
+        </w:rPr>
+        <w:t>EXPR</w:t>
+      </w:r>
+      <w:r>
+        <w:rPr>
+          <w:rFonts w:ascii="Consolas" w:hAnsi="Consolas"/>
+        </w:rPr>
+        <w:t xml:space="preserve"> </w:t>
+      </w:r>
+      <w:r>
+        <w:rPr>
+          <w:rFonts w:ascii="Consolas" w:hAnsi="Consolas"/>
+        </w:rPr>
+        <w:t>");"</w:t>
       </w:r>
     </w:p>
     <w:p>
@@ -1701,49 +1347,13 @@
         <w:rPr>
           <w:rFonts w:ascii="Consolas" w:hAnsi="Consolas"/>
         </w:rPr>
-        <w:t>"</w:t>
-      </w:r>
-      <w:r>
-        <w:rPr>
-          <w:rFonts w:ascii="Consolas" w:hAnsi="Consolas"/>
-        </w:rPr>
-        <w:t>gasStation</w:t>
-      </w:r>
-      <w:r>
-        <w:rPr>
-          <w:rFonts w:ascii="Consolas" w:hAnsi="Consolas"/>
-        </w:rPr>
-        <w:t>"</w:t>
-      </w:r>
-      <w:r>
-        <w:rPr>
-          <w:rFonts w:ascii="Consolas" w:hAnsi="Consolas"/>
-        </w:rPr>
-        <w:t xml:space="preserve"> string </w:t>
-      </w:r>
-      <w:r>
-        <w:rPr>
-          <w:rFonts w:ascii="Consolas" w:hAnsi="Consolas"/>
-        </w:rPr>
-        <w:t>"</w:t>
-      </w:r>
-      <w:r>
-        <w:rPr>
-          <w:rFonts w:ascii="Consolas" w:hAnsi="Consolas"/>
-        </w:rPr>
-        <w:t>{</w:t>
-      </w:r>
-      <w:r>
-        <w:rPr>
-          <w:rFonts w:ascii="Consolas" w:hAnsi="Consolas"/>
-        </w:rPr>
-        <w:t>"</w:t>
-      </w:r>
-      <w:r>
-        <w:rPr>
-          <w:rFonts w:ascii="Consolas" w:hAnsi="Consolas"/>
-        </w:rPr>
-        <w:t xml:space="preserve"> POINTS </w:t>
+        <w:t xml:space="preserve">"gasStation" string </w:t>
+      </w:r>
+      <w:r>
+        <w:rPr>
+          <w:rFonts w:ascii="Consolas" w:hAnsi="Consolas"/>
+        </w:rPr>
+        <w:t xml:space="preserve">"{" POINTS </w:t>
       </w:r>
       <w:r>
         <w:rPr>
@@ -1755,19 +1365,7 @@
         <w:rPr>
           <w:rFonts w:ascii="Consolas" w:hAnsi="Consolas"/>
         </w:rPr>
-        <w:t>"</w:t>
-      </w:r>
-      <w:r>
-        <w:rPr>
-          <w:rFonts w:ascii="Consolas" w:hAnsi="Consolas"/>
-        </w:rPr>
-        <w:t>};</w:t>
-      </w:r>
-      <w:r>
-        <w:rPr>
-          <w:rFonts w:ascii="Consolas" w:hAnsi="Consolas"/>
-        </w:rPr>
-        <w:t>"</w:t>
+        <w:t>"};"</w:t>
       </w:r>
       <w:r>
         <w:rPr>
@@ -1804,25 +1402,7 @@
         <w:rPr>
           <w:rFonts w:ascii="Consolas" w:hAnsi="Consolas"/>
         </w:rPr>
-        <w:t xml:space="preserve"> </w:t>
-      </w:r>
-      <w:r>
-        <w:rPr>
-          <w:rFonts w:ascii="Consolas" w:hAnsi="Consolas"/>
-        </w:rPr>
-        <w:t>"</w:t>
-      </w:r>
-      <w:r>
-        <w:rPr>
-          <w:rFonts w:ascii="Consolas" w:hAnsi="Consolas"/>
-        </w:rPr>
-        <w:t>;</w:t>
-      </w:r>
-      <w:r>
-        <w:rPr>
-          <w:rFonts w:ascii="Consolas" w:hAnsi="Consolas"/>
-        </w:rPr>
-        <w:t>"</w:t>
+        <w:t xml:space="preserve"> ";"</w:t>
       </w:r>
       <w:r>
         <w:rPr>
@@ -1846,13 +1426,7 @@
         <w:rPr>
           <w:rFonts w:ascii="Consolas" w:hAnsi="Consolas"/>
         </w:rPr>
-        <w:t xml:space="preserve"> </w:t>
-      </w:r>
-      <w:r>
-        <w:rPr>
-          <w:rFonts w:ascii="Consolas" w:hAnsi="Consolas"/>
-        </w:rPr>
-        <w:t>|</w:t>
+        <w:t xml:space="preserve"> |</w:t>
       </w:r>
       <w:r>
         <w:rPr>
@@ -1883,19 +1457,31 @@
         <w:rPr>
           <w:rFonts w:ascii="Consolas" w:hAnsi="Consolas"/>
         </w:rPr>
-        <w:t>"</w:t>
-      </w:r>
-      <w:r>
-        <w:rPr>
-          <w:rFonts w:ascii="Consolas" w:hAnsi="Consolas"/>
-        </w:rPr>
-        <w:t>let</w:t>
-      </w:r>
-      <w:r>
-        <w:rPr>
-          <w:rFonts w:ascii="Consolas" w:hAnsi="Consolas"/>
-        </w:rPr>
-        <w:t>"</w:t>
+        <w:t xml:space="preserve">"let" </w:t>
+      </w:r>
+      <w:r>
+        <w:rPr>
+          <w:rFonts w:ascii="Consolas" w:hAnsi="Consolas"/>
+        </w:rPr>
+        <w:t>var</w:t>
+      </w:r>
+      <w:r>
+        <w:rPr>
+          <w:rFonts w:ascii="Consolas" w:hAnsi="Consolas"/>
+        </w:rPr>
+        <w:t xml:space="preserve"> "=" </w:t>
+      </w:r>
+      <w:r>
+        <w:rPr>
+          <w:rFonts w:ascii="Consolas" w:hAnsi="Consolas"/>
+        </w:rPr>
+        <w:t xml:space="preserve">"neigh" "(" POINT "," </w:t>
+      </w:r>
+      <w:r>
+        <w:rPr>
+          <w:rFonts w:ascii="Consolas" w:hAnsi="Consolas"/>
+        </w:rPr>
+        <w:t>EXPR</w:t>
       </w:r>
       <w:r>
         <w:rPr>
@@ -1907,133 +1493,7 @@
         <w:rPr>
           <w:rFonts w:ascii="Consolas" w:hAnsi="Consolas"/>
         </w:rPr>
-        <w:t>var</w:t>
-      </w:r>
-      <w:r>
-        <w:rPr>
-          <w:rFonts w:ascii="Consolas" w:hAnsi="Consolas"/>
-        </w:rPr>
-        <w:t xml:space="preserve"> </w:t>
-      </w:r>
-      <w:r>
-        <w:rPr>
-          <w:rFonts w:ascii="Consolas" w:hAnsi="Consolas"/>
-        </w:rPr>
-        <w:t>"</w:t>
-      </w:r>
-      <w:r>
-        <w:rPr>
-          <w:rFonts w:ascii="Consolas" w:hAnsi="Consolas"/>
-        </w:rPr>
-        <w:t>=</w:t>
-      </w:r>
-      <w:r>
-        <w:rPr>
-          <w:rFonts w:ascii="Consolas" w:hAnsi="Consolas"/>
-        </w:rPr>
-        <w:t>"</w:t>
-      </w:r>
-      <w:r>
-        <w:rPr>
-          <w:rFonts w:ascii="Consolas" w:hAnsi="Consolas"/>
-        </w:rPr>
-        <w:t xml:space="preserve"> </w:t>
-      </w:r>
-      <w:r>
-        <w:rPr>
-          <w:rFonts w:ascii="Consolas" w:hAnsi="Consolas"/>
-        </w:rPr>
-        <w:t>"</w:t>
-      </w:r>
-      <w:r>
-        <w:rPr>
-          <w:rFonts w:ascii="Consolas" w:hAnsi="Consolas"/>
-        </w:rPr>
-        <w:t>neigh</w:t>
-      </w:r>
-      <w:r>
-        <w:rPr>
-          <w:rFonts w:ascii="Consolas" w:hAnsi="Consolas"/>
-        </w:rPr>
-        <w:t>"</w:t>
-      </w:r>
-      <w:r>
-        <w:rPr>
-          <w:rFonts w:ascii="Consolas" w:hAnsi="Consolas"/>
-        </w:rPr>
-        <w:t xml:space="preserve"> </w:t>
-      </w:r>
-      <w:r>
-        <w:rPr>
-          <w:rFonts w:ascii="Consolas" w:hAnsi="Consolas"/>
-        </w:rPr>
-        <w:t>"</w:t>
-      </w:r>
-      <w:r>
-        <w:rPr>
-          <w:rFonts w:ascii="Consolas" w:hAnsi="Consolas"/>
-        </w:rPr>
-        <w:t>(</w:t>
-      </w:r>
-      <w:r>
-        <w:rPr>
-          <w:rFonts w:ascii="Consolas" w:hAnsi="Consolas"/>
-        </w:rPr>
-        <w:t>"</w:t>
-      </w:r>
-      <w:r>
-        <w:rPr>
-          <w:rFonts w:ascii="Consolas" w:hAnsi="Consolas"/>
-        </w:rPr>
-        <w:t xml:space="preserve"> POINT </w:t>
-      </w:r>
-      <w:r>
-        <w:rPr>
-          <w:rFonts w:ascii="Consolas" w:hAnsi="Consolas"/>
-        </w:rPr>
-        <w:t>"</w:t>
-      </w:r>
-      <w:r>
-        <w:rPr>
-          <w:rFonts w:ascii="Consolas" w:hAnsi="Consolas"/>
-        </w:rPr>
-        <w:t>,</w:t>
-      </w:r>
-      <w:r>
-        <w:rPr>
-          <w:rFonts w:ascii="Consolas" w:hAnsi="Consolas"/>
-        </w:rPr>
-        <w:t>"</w:t>
-      </w:r>
-      <w:r>
-        <w:rPr>
-          <w:rFonts w:ascii="Consolas" w:hAnsi="Consolas"/>
-        </w:rPr>
-        <w:t xml:space="preserve"> </w:t>
-      </w:r>
-      <w:r>
-        <w:rPr>
-          <w:rFonts w:ascii="Consolas" w:hAnsi="Consolas"/>
-        </w:rPr>
-        <w:t xml:space="preserve">real </w:t>
-      </w:r>
-      <w:r>
-        <w:rPr>
-          <w:rFonts w:ascii="Consolas" w:hAnsi="Consolas"/>
-        </w:rPr>
-        <w:t>"</w:t>
-      </w:r>
-      <w:r>
-        <w:rPr>
-          <w:rFonts w:ascii="Consolas" w:hAnsi="Consolas"/>
-        </w:rPr>
-        <w:t>);</w:t>
-      </w:r>
-      <w:r>
-        <w:rPr>
-          <w:rFonts w:ascii="Consolas" w:hAnsi="Consolas"/>
-        </w:rPr>
-        <w:t>"</w:t>
+        <w:t>");"</w:t>
       </w:r>
       <w:r>
         <w:rPr>
@@ -2058,13 +1518,7 @@
         <w:rPr>
           <w:rFonts w:ascii="Consolas" w:hAnsi="Consolas"/>
         </w:rPr>
-        <w:t>"</w:t>
-      </w:r>
-      <w:r>
-        <w:rPr>
-          <w:rFonts w:ascii="Consolas" w:hAnsi="Consolas"/>
-        </w:rPr>
-        <w:t>for</w:t>
+        <w:t>"for</w:t>
       </w:r>
       <w:r>
         <w:rPr>
@@ -2076,13 +1530,19 @@
         <w:rPr>
           <w:rFonts w:ascii="Consolas" w:hAnsi="Consolas"/>
         </w:rPr>
-        <w:t>ach</w:t>
-      </w:r>
-      <w:r>
-        <w:rPr>
-          <w:rFonts w:ascii="Consolas" w:hAnsi="Consolas"/>
-        </w:rPr>
-        <w:t>"</w:t>
+        <w:t xml:space="preserve">ach" </w:t>
+      </w:r>
+      <w:r>
+        <w:rPr>
+          <w:rFonts w:ascii="Consolas" w:hAnsi="Consolas"/>
+        </w:rPr>
+        <w:t>var</w:t>
+      </w:r>
+      <w:r>
+        <w:rPr>
+          <w:rFonts w:ascii="Consolas" w:hAnsi="Consolas"/>
+        </w:rPr>
+        <w:t xml:space="preserve"> "in"</w:t>
       </w:r>
       <w:r>
         <w:rPr>
@@ -2100,133 +1560,25 @@
         <w:rPr>
           <w:rFonts w:ascii="Consolas" w:hAnsi="Consolas"/>
         </w:rPr>
-        <w:t xml:space="preserve"> </w:t>
-      </w:r>
-      <w:r>
-        <w:rPr>
-          <w:rFonts w:ascii="Consolas" w:hAnsi="Consolas"/>
-        </w:rPr>
-        <w:t>"</w:t>
-      </w:r>
-      <w:r>
-        <w:rPr>
-          <w:rFonts w:ascii="Consolas" w:hAnsi="Consolas"/>
-        </w:rPr>
-        <w:t>in</w:t>
-      </w:r>
-      <w:r>
-        <w:rPr>
-          <w:rFonts w:ascii="Consolas" w:hAnsi="Consolas"/>
-        </w:rPr>
-        <w:t>"</w:t>
-      </w:r>
-      <w:r>
-        <w:rPr>
-          <w:rFonts w:ascii="Consolas" w:hAnsi="Consolas"/>
-        </w:rPr>
-        <w:t xml:space="preserve"> </w:t>
-      </w:r>
-      <w:r>
-        <w:rPr>
-          <w:rFonts w:ascii="Consolas" w:hAnsi="Consolas"/>
-        </w:rPr>
-        <w:t>"</w:t>
-      </w:r>
-      <w:r>
-        <w:rPr>
-          <w:rFonts w:ascii="Consolas" w:hAnsi="Consolas"/>
-        </w:rPr>
-        <w:t>roi</w:t>
-      </w:r>
-      <w:r>
-        <w:rPr>
-          <w:rFonts w:ascii="Consolas" w:hAnsi="Consolas"/>
-        </w:rPr>
-        <w:t>"</w:t>
-      </w:r>
-      <w:r>
-        <w:rPr>
-          <w:rFonts w:ascii="Consolas" w:hAnsi="Consolas"/>
-        </w:rPr>
-        <w:t xml:space="preserve"> </w:t>
-      </w:r>
-      <w:r>
-        <w:rPr>
-          <w:rFonts w:ascii="Consolas" w:hAnsi="Consolas"/>
-        </w:rPr>
-        <w:t>"</w:t>
-      </w:r>
-      <w:r>
-        <w:rPr>
-          <w:rFonts w:ascii="Consolas" w:hAnsi="Consolas"/>
-        </w:rPr>
-        <w:t>{</w:t>
-      </w:r>
-      <w:r>
-        <w:rPr>
-          <w:rFonts w:ascii="Consolas" w:hAnsi="Consolas"/>
-        </w:rPr>
-        <w:t>"</w:t>
-      </w:r>
-      <w:r>
-        <w:rPr>
-          <w:rFonts w:ascii="Consolas" w:hAnsi="Consolas"/>
-        </w:rPr>
-        <w:t xml:space="preserve"> </w:t>
-      </w:r>
-      <w:r>
-        <w:rPr>
-          <w:rFonts w:ascii="Consolas" w:hAnsi="Consolas"/>
-        </w:rPr>
-        <w:t>"</w:t>
-      </w:r>
-      <w:r>
-        <w:rPr>
-          <w:rFonts w:ascii="Consolas" w:hAnsi="Consolas"/>
-        </w:rPr>
-        <w:t>highlight</w:t>
-      </w:r>
-      <w:r>
-        <w:rPr>
-          <w:rFonts w:ascii="Consolas" w:hAnsi="Consolas"/>
-        </w:rPr>
-        <w:t>"</w:t>
-      </w:r>
-      <w:r>
-        <w:rPr>
-          <w:rFonts w:ascii="Consolas" w:hAnsi="Consolas"/>
-        </w:rPr>
-        <w:t xml:space="preserve"> </w:t>
-      </w:r>
-      <w:r>
-        <w:rPr>
-          <w:rFonts w:ascii="Consolas" w:hAnsi="Consolas"/>
-        </w:rPr>
-        <w:t>var</w:t>
-      </w:r>
-      <w:r>
-        <w:rPr>
-          <w:rFonts w:ascii="Consolas" w:hAnsi="Consolas"/>
-        </w:rPr>
-        <w:t xml:space="preserve"> </w:t>
-      </w:r>
-      <w:r>
-        <w:rPr>
-          <w:rFonts w:ascii="Consolas" w:hAnsi="Consolas"/>
-        </w:rPr>
-        <w:t>"</w:t>
-      </w:r>
-      <w:r>
-        <w:rPr>
-          <w:rFonts w:ascii="Consolas" w:hAnsi="Consolas"/>
-        </w:rPr>
-        <w:t>}</w:t>
-      </w:r>
-      <w:r>
-        <w:rPr>
-          <w:rFonts w:ascii="Consolas" w:hAnsi="Consolas"/>
-        </w:rPr>
-        <w:t>"</w:t>
+        <w:t xml:space="preserve"> "{" </w:t>
+      </w:r>
+      <w:r>
+        <w:rPr>
+          <w:rFonts w:ascii="Consolas" w:hAnsi="Consolas"/>
+        </w:rPr>
+        <w:t xml:space="preserve">"highlight" </w:t>
+      </w:r>
+      <w:r>
+        <w:rPr>
+          <w:rFonts w:ascii="Consolas" w:hAnsi="Consolas"/>
+        </w:rPr>
+        <w:t>EXPR</w:t>
+      </w:r>
+      <w:r>
+        <w:rPr>
+          <w:rFonts w:ascii="Consolas" w:hAnsi="Consolas"/>
+        </w:rPr>
+        <w:t xml:space="preserve"> "}"</w:t>
       </w:r>
     </w:p>
     <w:p>
@@ -2246,13 +1598,13 @@
         <w:rPr>
           <w:rFonts w:ascii="Consolas" w:hAnsi="Consolas"/>
         </w:rPr>
-        <w:t>ELECTRICITY</w:t>
-      </w:r>
-      <w:r>
-        <w:rPr>
-          <w:rFonts w:ascii="Consolas" w:hAnsi="Consolas"/>
-        </w:rPr>
-        <w:t xml:space="preserve"> ::= </w:t>
+        <w:t>ELECTRICITY ::= "electric</w:t>
+      </w:r>
+      <w:r>
+        <w:rPr>
+          <w:rFonts w:ascii="Consolas" w:hAnsi="Consolas"/>
+        </w:rPr>
+        <w:t>Station</w:t>
       </w:r>
       <w:r>
         <w:rPr>
@@ -2264,79 +1616,13 @@
         <w:rPr>
           <w:rFonts w:ascii="Consolas" w:hAnsi="Consolas"/>
         </w:rPr>
-        <w:t>electric</w:t>
-      </w:r>
-      <w:r>
-        <w:rPr>
-          <w:rFonts w:ascii="Consolas" w:hAnsi="Consolas"/>
-        </w:rPr>
-        <w:t>Station</w:t>
-      </w:r>
-      <w:r>
-        <w:rPr>
-          <w:rFonts w:ascii="Consolas" w:hAnsi="Consolas"/>
-        </w:rPr>
-        <w:t>"</w:t>
-      </w:r>
-      <w:r>
-        <w:rPr>
-          <w:rFonts w:ascii="Consolas" w:hAnsi="Consolas"/>
-        </w:rPr>
-        <w:t xml:space="preserve"> string </w:t>
-      </w:r>
-      <w:r>
-        <w:rPr>
-          <w:rFonts w:ascii="Consolas" w:hAnsi="Consolas"/>
-        </w:rPr>
-        <w:t>"</w:t>
-      </w:r>
-      <w:r>
-        <w:rPr>
-          <w:rFonts w:ascii="Consolas" w:hAnsi="Consolas"/>
-        </w:rPr>
-        <w:t>{</w:t>
-      </w:r>
-      <w:r>
-        <w:rPr>
-          <w:rFonts w:ascii="Consolas" w:hAnsi="Consolas"/>
-        </w:rPr>
-        <w:t>"</w:t>
-      </w:r>
-      <w:r>
-        <w:rPr>
-          <w:rFonts w:ascii="Consolas" w:hAnsi="Consolas"/>
-        </w:rPr>
-        <w:t xml:space="preserve"> POINTS  FILTER </w:t>
-      </w:r>
-      <w:r>
-        <w:rPr>
-          <w:rFonts w:ascii="Consolas" w:hAnsi="Consolas"/>
-        </w:rPr>
-        <w:t>"</w:t>
-      </w:r>
-      <w:r>
-        <w:rPr>
-          <w:rFonts w:ascii="Consolas" w:hAnsi="Consolas"/>
-        </w:rPr>
-        <w:t>};</w:t>
-      </w:r>
-      <w:r>
-        <w:rPr>
-          <w:rFonts w:ascii="Consolas" w:hAnsi="Consolas"/>
-        </w:rPr>
-        <w:t>"</w:t>
-      </w:r>
-      <w:r>
-        <w:rPr>
-          <w:rFonts w:ascii="Consolas" w:hAnsi="Consolas"/>
-        </w:rPr>
-        <w:t xml:space="preserve"> | </w:t>
-      </w:r>
-      <w:r>
-        <w:rPr>
-          <w:rFonts w:ascii="Consolas" w:hAnsi="Consolas"/>
-        </w:rPr>
-        <w:t>ε</w:t>
+        <w:t xml:space="preserve"> string "{" POINTS  FILTER "};"</w:t>
+      </w:r>
+      <w:r>
+        <w:rPr>
+          <w:rFonts w:ascii="Consolas" w:hAnsi="Consolas"/>
+        </w:rPr>
+        <w:t xml:space="preserve"> | ε</w:t>
       </w:r>
     </w:p>
     <w:p>
@@ -2356,49 +1642,13 @@
         <w:rPr>
           <w:rFonts w:ascii="Consolas" w:hAnsi="Consolas"/>
         </w:rPr>
-        <w:t xml:space="preserve">PARKING ::= </w:t>
-      </w:r>
-      <w:r>
-        <w:rPr>
-          <w:rFonts w:ascii="Consolas" w:hAnsi="Consolas"/>
-        </w:rPr>
-        <w:t>"</w:t>
-      </w:r>
-      <w:r>
-        <w:rPr>
-          <w:rFonts w:ascii="Consolas" w:hAnsi="Consolas"/>
-        </w:rPr>
-        <w:t>parking</w:t>
-      </w:r>
-      <w:r>
-        <w:rPr>
-          <w:rFonts w:ascii="Consolas" w:hAnsi="Consolas"/>
-        </w:rPr>
-        <w:t>"</w:t>
-      </w:r>
-      <w:r>
-        <w:rPr>
-          <w:rFonts w:ascii="Consolas" w:hAnsi="Consolas"/>
-        </w:rPr>
-        <w:t xml:space="preserve"> string </w:t>
-      </w:r>
-      <w:r>
-        <w:rPr>
-          <w:rFonts w:ascii="Consolas" w:hAnsi="Consolas"/>
-        </w:rPr>
-        <w:t>"</w:t>
-      </w:r>
-      <w:r>
-        <w:rPr>
-          <w:rFonts w:ascii="Consolas" w:hAnsi="Consolas"/>
-        </w:rPr>
-        <w:t>{</w:t>
-      </w:r>
-      <w:r>
-        <w:rPr>
-          <w:rFonts w:ascii="Consolas" w:hAnsi="Consolas"/>
-        </w:rPr>
-        <w:t>"</w:t>
+        <w:t xml:space="preserve">PARKING ::= "parking" string </w:t>
+      </w:r>
+      <w:r>
+        <w:rPr>
+          <w:rFonts w:ascii="Consolas" w:hAnsi="Consolas"/>
+        </w:rPr>
+        <w:t>"{"</w:t>
       </w:r>
       <w:r>
         <w:rPr>
@@ -2410,37 +1660,13 @@
         <w:rPr>
           <w:rFonts w:ascii="Consolas" w:hAnsi="Consolas"/>
         </w:rPr>
-        <w:t xml:space="preserve"> </w:t>
-      </w:r>
-      <w:r>
-        <w:rPr>
-          <w:rFonts w:ascii="Consolas" w:hAnsi="Consolas"/>
-        </w:rPr>
-        <w:t>"</w:t>
-      </w:r>
-      <w:r>
-        <w:rPr>
-          <w:rFonts w:ascii="Consolas" w:hAnsi="Consolas"/>
-        </w:rPr>
-        <w:t>};</w:t>
-      </w:r>
-      <w:r>
-        <w:rPr>
-          <w:rFonts w:ascii="Consolas" w:hAnsi="Consolas"/>
-        </w:rPr>
-        <w:t>"</w:t>
-      </w:r>
-      <w:r>
-        <w:rPr>
-          <w:rFonts w:ascii="Consolas" w:hAnsi="Consolas"/>
-        </w:rPr>
-        <w:t xml:space="preserve"> </w:t>
-      </w:r>
-      <w:r>
-        <w:rPr>
-          <w:rFonts w:ascii="Consolas" w:hAnsi="Consolas"/>
-        </w:rPr>
-        <w:t>| ε</w:t>
+        <w:t xml:space="preserve"> "};"</w:t>
+      </w:r>
+      <w:r>
+        <w:rPr>
+          <w:rFonts w:ascii="Consolas" w:hAnsi="Consolas"/>
+        </w:rPr>
+        <w:t xml:space="preserve"> | ε</w:t>
       </w:r>
     </w:p>
     <w:p>
@@ -2502,13 +1728,7 @@
         <w:rPr>
           <w:rFonts w:ascii="Consolas" w:hAnsi="Consolas"/>
         </w:rPr>
-        <w:t xml:space="preserve"> </w:t>
-      </w:r>
-      <w:r>
-        <w:rPr>
-          <w:rFonts w:ascii="Consolas" w:hAnsi="Consolas"/>
-        </w:rPr>
-        <w:t>PASSENGERS</w:t>
+        <w:t xml:space="preserve"> PASSENGERS</w:t>
       </w:r>
       <w:r>
         <w:rPr>
@@ -2545,13 +1765,7 @@
         <w:rPr>
           <w:rFonts w:ascii="Consolas" w:hAnsi="Consolas"/>
         </w:rPr>
-        <w:t xml:space="preserve">PASSENGER ::= </w:t>
-      </w:r>
-      <w:r>
-        <w:rPr>
-          <w:rFonts w:ascii="Consolas" w:hAnsi="Consolas"/>
-        </w:rPr>
-        <w:t>"passenger" string "{" START FINISH "};"</w:t>
+        <w:t>PASSENGER ::= "passenger" string "{" START FINISH "};"</w:t>
       </w:r>
     </w:p>
     <w:p>
@@ -2615,7 +1829,19 @@
         <w:rPr>
           <w:rFonts w:ascii="Consolas" w:hAnsi="Consolas"/>
         </w:rPr>
-        <w:t>ADDITIVE</w:t>
+        <w:t xml:space="preserve">ADDITIVE </w:t>
+      </w:r>
+      <w:r>
+        <w:rPr>
+          <w:rFonts w:ascii="Consolas" w:hAnsi="Consolas"/>
+        </w:rPr>
+        <w:t>::=</w:t>
+      </w:r>
+      <w:r>
+        <w:rPr>
+          <w:rFonts w:ascii="Consolas" w:hAnsi="Consolas"/>
+        </w:rPr>
+        <w:t>MULTIPLICATIVE</w:t>
       </w:r>
       <w:r>
         <w:rPr>
@@ -2627,31 +1853,7 @@
         <w:rPr>
           <w:rFonts w:ascii="Consolas" w:hAnsi="Consolas"/>
         </w:rPr>
-        <w:t>::=</w:t>
-      </w:r>
-      <w:r>
-        <w:rPr>
-          <w:rFonts w:ascii="Consolas" w:hAnsi="Consolas"/>
-        </w:rPr>
-        <w:t>MULTIPLICATIVE</w:t>
-      </w:r>
-      <w:r>
-        <w:rPr>
-          <w:rFonts w:ascii="Consolas" w:hAnsi="Consolas"/>
-        </w:rPr>
-        <w:t xml:space="preserve"> </w:t>
-      </w:r>
-      <w:r>
-        <w:rPr>
-          <w:rFonts w:ascii="Consolas" w:hAnsi="Consolas"/>
-        </w:rPr>
-        <w:t>ADDITIVE</w:t>
-      </w:r>
-      <w:r>
-        <w:rPr>
-          <w:rFonts w:ascii="Consolas" w:hAnsi="Consolas"/>
-        </w:rPr>
-        <w:t>'</w:t>
+        <w:t>ADDITIVE'</w:t>
       </w:r>
     </w:p>
     <w:p>
@@ -2664,13 +1866,7 @@
         <w:rPr>
           <w:rFonts w:ascii="Consolas" w:hAnsi="Consolas"/>
         </w:rPr>
-        <w:t>ADDITIVE</w:t>
-      </w:r>
-      <w:r>
-        <w:rPr>
-          <w:rFonts w:ascii="Consolas" w:hAnsi="Consolas"/>
-        </w:rPr>
-        <w:t xml:space="preserve">' </w:t>
+        <w:t xml:space="preserve">ADDITIVE' </w:t>
       </w:r>
       <w:r>
         <w:rPr>
@@ -2682,19 +1878,13 @@
         <w:rPr>
           <w:rFonts w:ascii="Consolas" w:hAnsi="Consolas"/>
         </w:rPr>
-        <w:t>"</w:t>
-      </w:r>
-      <w:r>
-        <w:rPr>
-          <w:rFonts w:ascii="Consolas" w:hAnsi="Consolas"/>
-        </w:rPr>
-        <w:t>+</w:t>
-      </w:r>
-      <w:r>
-        <w:rPr>
-          <w:rFonts w:ascii="Consolas" w:hAnsi="Consolas"/>
-        </w:rPr>
-        <w:t>"</w:t>
+        <w:t xml:space="preserve">"+" </w:t>
+      </w:r>
+      <w:r>
+        <w:rPr>
+          <w:rFonts w:ascii="Consolas" w:hAnsi="Consolas"/>
+        </w:rPr>
+        <w:t>MULTIPLICATIVE</w:t>
       </w:r>
       <w:r>
         <w:rPr>
@@ -2706,25 +1896,7 @@
         <w:rPr>
           <w:rFonts w:ascii="Consolas" w:hAnsi="Consolas"/>
         </w:rPr>
-        <w:t>MULTIPLICATIVE</w:t>
-      </w:r>
-      <w:r>
-        <w:rPr>
-          <w:rFonts w:ascii="Consolas" w:hAnsi="Consolas"/>
-        </w:rPr>
-        <w:t xml:space="preserve"> </w:t>
-      </w:r>
-      <w:r>
-        <w:rPr>
-          <w:rFonts w:ascii="Consolas" w:hAnsi="Consolas"/>
-        </w:rPr>
-        <w:t>ADDITIVE</w:t>
-      </w:r>
-      <w:r>
-        <w:rPr>
-          <w:rFonts w:ascii="Consolas" w:hAnsi="Consolas"/>
-        </w:rPr>
-        <w:t>'</w:t>
+        <w:t>ADDITIVE'</w:t>
       </w:r>
     </w:p>
     <w:p>
@@ -2743,19 +1915,13 @@
         <w:rPr>
           <w:rFonts w:ascii="Consolas" w:hAnsi="Consolas"/>
         </w:rPr>
-        <w:t>"</w:t>
-      </w:r>
-      <w:r>
-        <w:rPr>
-          <w:rFonts w:ascii="Consolas" w:hAnsi="Consolas"/>
-        </w:rPr>
-        <w:t>-</w:t>
-      </w:r>
-      <w:r>
-        <w:rPr>
-          <w:rFonts w:ascii="Consolas" w:hAnsi="Consolas"/>
-        </w:rPr>
-        <w:t>"</w:t>
+        <w:t xml:space="preserve">"-" </w:t>
+      </w:r>
+      <w:r>
+        <w:rPr>
+          <w:rFonts w:ascii="Consolas" w:hAnsi="Consolas"/>
+        </w:rPr>
+        <w:t>MULTIPLICATIVE</w:t>
       </w:r>
       <w:r>
         <w:rPr>
@@ -2767,25 +1933,7 @@
         <w:rPr>
           <w:rFonts w:ascii="Consolas" w:hAnsi="Consolas"/>
         </w:rPr>
-        <w:t>MULTIPLICATIVE</w:t>
-      </w:r>
-      <w:r>
-        <w:rPr>
-          <w:rFonts w:ascii="Consolas" w:hAnsi="Consolas"/>
-        </w:rPr>
-        <w:t xml:space="preserve"> </w:t>
-      </w:r>
-      <w:r>
-        <w:rPr>
-          <w:rFonts w:ascii="Consolas" w:hAnsi="Consolas"/>
-        </w:rPr>
-        <w:t>ADDITIVE</w:t>
-      </w:r>
-      <w:r>
-        <w:rPr>
-          <w:rFonts w:ascii="Consolas" w:hAnsi="Consolas"/>
-        </w:rPr>
-        <w:t>'</w:t>
+        <w:t>ADDITIVE'</w:t>
       </w:r>
       <w:r>
         <w:rPr>
@@ -2823,7 +1971,19 @@
         <w:rPr>
           <w:rFonts w:ascii="Consolas" w:hAnsi="Consolas"/>
         </w:rPr>
-        <w:t>MULTIPLICATIVE</w:t>
+        <w:t xml:space="preserve">MULTIPLICATIVE </w:t>
+      </w:r>
+      <w:r>
+        <w:rPr>
+          <w:rFonts w:ascii="Consolas" w:hAnsi="Consolas"/>
+        </w:rPr>
+        <w:t xml:space="preserve">::= </w:t>
+      </w:r>
+      <w:r>
+        <w:rPr>
+          <w:rFonts w:ascii="Consolas" w:hAnsi="Consolas"/>
+        </w:rPr>
+        <w:t>UNARY</w:t>
       </w:r>
       <w:r>
         <w:rPr>
@@ -2835,31 +1995,7 @@
         <w:rPr>
           <w:rFonts w:ascii="Consolas" w:hAnsi="Consolas"/>
         </w:rPr>
-        <w:t xml:space="preserve">::= </w:t>
-      </w:r>
-      <w:r>
-        <w:rPr>
-          <w:rFonts w:ascii="Consolas" w:hAnsi="Consolas"/>
-        </w:rPr>
-        <w:t>PRIMARY</w:t>
-      </w:r>
-      <w:r>
-        <w:rPr>
-          <w:rFonts w:ascii="Consolas" w:hAnsi="Consolas"/>
-        </w:rPr>
-        <w:t xml:space="preserve"> </w:t>
-      </w:r>
-      <w:r>
-        <w:rPr>
-          <w:rFonts w:ascii="Consolas" w:hAnsi="Consolas"/>
-        </w:rPr>
-        <w:t>MULTIPLICATIVE</w:t>
-      </w:r>
-      <w:r>
-        <w:rPr>
-          <w:rFonts w:ascii="Consolas" w:hAnsi="Consolas"/>
-        </w:rPr>
-        <w:t>'</w:t>
+        <w:t>MULTIPLICATIVE'</w:t>
       </w:r>
     </w:p>
     <w:p>
@@ -2872,13 +2008,7 @@
         <w:rPr>
           <w:rFonts w:ascii="Consolas" w:hAnsi="Consolas"/>
         </w:rPr>
-        <w:t>MULTIPLICATIVE</w:t>
-      </w:r>
-      <w:r>
-        <w:rPr>
-          <w:rFonts w:ascii="Consolas" w:hAnsi="Consolas"/>
-        </w:rPr>
-        <w:t xml:space="preserve">' </w:t>
+        <w:t xml:space="preserve">MULTIPLICATIVE' </w:t>
       </w:r>
       <w:r>
         <w:rPr>
@@ -2890,19 +2020,13 @@
         <w:rPr>
           <w:rFonts w:ascii="Consolas" w:hAnsi="Consolas"/>
         </w:rPr>
-        <w:t>"</w:t>
-      </w:r>
-      <w:r>
-        <w:rPr>
-          <w:rFonts w:ascii="Consolas" w:hAnsi="Consolas"/>
-        </w:rPr>
-        <w:t>*</w:t>
-      </w:r>
-      <w:r>
-        <w:rPr>
-          <w:rFonts w:ascii="Consolas" w:hAnsi="Consolas"/>
-        </w:rPr>
-        <w:t>"</w:t>
+        <w:t xml:space="preserve">"*" </w:t>
+      </w:r>
+      <w:r>
+        <w:rPr>
+          <w:rFonts w:ascii="Consolas" w:hAnsi="Consolas"/>
+        </w:rPr>
+        <w:t>UNARY</w:t>
       </w:r>
       <w:r>
         <w:rPr>
@@ -2914,25 +2038,7 @@
         <w:rPr>
           <w:rFonts w:ascii="Consolas" w:hAnsi="Consolas"/>
         </w:rPr>
-        <w:t>PRIMARY</w:t>
-      </w:r>
-      <w:r>
-        <w:rPr>
-          <w:rFonts w:ascii="Consolas" w:hAnsi="Consolas"/>
-        </w:rPr>
-        <w:t xml:space="preserve"> </w:t>
-      </w:r>
-      <w:r>
-        <w:rPr>
-          <w:rFonts w:ascii="Consolas" w:hAnsi="Consolas"/>
-        </w:rPr>
-        <w:t>MULTIPLICATIVE</w:t>
-      </w:r>
-      <w:r>
-        <w:rPr>
-          <w:rFonts w:ascii="Consolas" w:hAnsi="Consolas"/>
-        </w:rPr>
-        <w:t>'</w:t>
+        <w:t>MULTIPLICATIVE'</w:t>
       </w:r>
     </w:p>
     <w:p>
@@ -2951,19 +2057,13 @@
         <w:rPr>
           <w:rFonts w:ascii="Consolas" w:hAnsi="Consolas"/>
         </w:rPr>
-        <w:t>"</w:t>
-      </w:r>
-      <w:r>
-        <w:rPr>
-          <w:rFonts w:ascii="Consolas" w:hAnsi="Consolas"/>
-        </w:rPr>
-        <w:t>/</w:t>
-      </w:r>
-      <w:r>
-        <w:rPr>
-          <w:rFonts w:ascii="Consolas" w:hAnsi="Consolas"/>
-        </w:rPr>
-        <w:t>"</w:t>
+        <w:t xml:space="preserve">"/" </w:t>
+      </w:r>
+      <w:r>
+        <w:rPr>
+          <w:rFonts w:ascii="Consolas" w:hAnsi="Consolas"/>
+        </w:rPr>
+        <w:t>UNARY</w:t>
       </w:r>
       <w:r>
         <w:rPr>
@@ -2975,25 +2075,7 @@
         <w:rPr>
           <w:rFonts w:ascii="Consolas" w:hAnsi="Consolas"/>
         </w:rPr>
-        <w:t>PRIMARY</w:t>
-      </w:r>
-      <w:r>
-        <w:rPr>
-          <w:rFonts w:ascii="Consolas" w:hAnsi="Consolas"/>
-        </w:rPr>
-        <w:t xml:space="preserve"> </w:t>
-      </w:r>
-      <w:r>
-        <w:rPr>
-          <w:rFonts w:ascii="Consolas" w:hAnsi="Consolas"/>
-        </w:rPr>
-        <w:t>MULTIPLICATIVE</w:t>
-      </w:r>
-      <w:r>
-        <w:rPr>
-          <w:rFonts w:ascii="Consolas" w:hAnsi="Consolas"/>
-        </w:rPr>
-        <w:t>'</w:t>
+        <w:t>MULTIPLICATIVE'</w:t>
       </w:r>
       <w:r>
         <w:rPr>
@@ -3031,6 +2113,26 @@
         <w:rPr>
           <w:rFonts w:ascii="Consolas" w:hAnsi="Consolas"/>
         </w:rPr>
+        <w:t>UNARY ::= "+" PRIMARY | "-" PRIMARY | PRIMARY</w:t>
+      </w:r>
+    </w:p>
+    <w:p>
+      <w:pPr>
+        <w:rPr>
+          <w:rFonts w:ascii="Consolas" w:hAnsi="Consolas"/>
+        </w:rPr>
+      </w:pPr>
+    </w:p>
+    <w:p>
+      <w:pPr>
+        <w:rPr>
+          <w:rFonts w:ascii="Consolas" w:hAnsi="Consolas"/>
+        </w:rPr>
+      </w:pPr>
+      <w:r>
+        <w:rPr>
+          <w:rFonts w:ascii="Consolas" w:hAnsi="Consolas"/>
+        </w:rPr>
         <w:t>PRIMARY</w:t>
       </w:r>
       <w:r>
@@ -3061,25 +2163,7 @@
         <w:rPr>
           <w:rFonts w:ascii="Consolas" w:hAnsi="Consolas"/>
         </w:rPr>
-        <w:t>"</w:t>
-      </w:r>
-      <w:r>
-        <w:rPr>
-          <w:rFonts w:ascii="Consolas" w:hAnsi="Consolas"/>
-        </w:rPr>
-        <w:t>(</w:t>
-      </w:r>
-      <w:r>
-        <w:rPr>
-          <w:rFonts w:ascii="Consolas" w:hAnsi="Consolas"/>
-        </w:rPr>
-        <w:t>"</w:t>
-      </w:r>
-      <w:r>
-        <w:rPr>
-          <w:rFonts w:ascii="Consolas" w:hAnsi="Consolas"/>
-        </w:rPr>
-        <w:t xml:space="preserve"> </w:t>
+        <w:t xml:space="preserve">"(" </w:t>
       </w:r>
       <w:r>
         <w:rPr>
@@ -3091,19 +2175,7 @@
         <w:rPr>
           <w:rFonts w:ascii="Consolas" w:hAnsi="Consolas"/>
         </w:rPr>
-        <w:t>"</w:t>
-      </w:r>
-      <w:r>
-        <w:rPr>
-          <w:rFonts w:ascii="Consolas" w:hAnsi="Consolas"/>
-        </w:rPr>
-        <w:t>)</w:t>
-      </w:r>
-      <w:r>
-        <w:rPr>
-          <w:rFonts w:ascii="Consolas" w:hAnsi="Consolas"/>
-        </w:rPr>
-        <w:t>"</w:t>
+        <w:t>")"</w:t>
       </w:r>
     </w:p>
     <w:p>

</xml_diff>

<commit_message>
KAN-15 implementation of DFA and Scanner
</commit_message>
<xml_diff>
--- a/PrevajanjePJ_ProjectPart/Prevajanje_projektna_naloga.docx
+++ b/PrevajanjePJ_ProjectPart/Prevajanje_projektna_naloga.docx
@@ -19,7 +19,7 @@
           <w:noProof/>
         </w:rPr>
         <w:drawing>
-          <wp:inline distT="0" distB="0" distL="0" distR="0" wp14:anchorId="00E1A963" wp14:editId="1FA9DC06">
+          <wp:inline distT="0" distB="0" distL="0" distR="0" wp14:anchorId="00E1A963" wp14:editId="24492AC9">
             <wp:extent cx="2498583" cy="1365002"/>
             <wp:effectExtent l="0" t="0" r="3810" b="0"/>
             <wp:docPr id="68" name="Picture 68" descr="FERI Maribor"/>
@@ -708,7 +708,19 @@
         <w:rPr>
           <w:rFonts w:ascii="Consolas" w:hAnsi="Consolas"/>
         </w:rPr>
-        <w:t>POINT_DECL ::= "let" var "=" POINT ";"</w:t>
+        <w:t>POINT_DECL ::= "</w:t>
+      </w:r>
+      <w:r>
+        <w:rPr>
+          <w:rFonts w:ascii="Consolas" w:hAnsi="Consolas"/>
+        </w:rPr>
+        <w:t>const</w:t>
+      </w:r>
+      <w:r>
+        <w:rPr>
+          <w:rFonts w:ascii="Consolas" w:hAnsi="Consolas"/>
+        </w:rPr>
+        <w:t>" var "=" POINT ";"</w:t>
       </w:r>
     </w:p>
     <w:p>
@@ -1210,7 +1222,25 @@
         <w:rPr>
           <w:rFonts w:ascii="Consolas" w:hAnsi="Consolas"/>
         </w:rPr>
-        <w:t xml:space="preserve"> (</w:t>
+        <w:t>"</w:t>
+      </w:r>
+      <w:r>
+        <w:rPr>
+          <w:rFonts w:ascii="Consolas" w:hAnsi="Consolas"/>
+        </w:rPr>
+        <w:t xml:space="preserve"> </w:t>
+      </w:r>
+      <w:r>
+        <w:rPr>
+          <w:rFonts w:ascii="Consolas" w:hAnsi="Consolas"/>
+        </w:rPr>
+        <w:t>"</w:t>
+      </w:r>
+      <w:r>
+        <w:rPr>
+          <w:rFonts w:ascii="Consolas" w:hAnsi="Consolas"/>
+        </w:rPr>
+        <w:t>(</w:t>
       </w:r>
       <w:r>
         <w:rPr>
@@ -1260,7 +1290,19 @@
         <w:rPr>
           <w:rFonts w:ascii="Consolas" w:hAnsi="Consolas"/>
         </w:rPr>
-        <w:t>ROUND ::= "roundAbout" string</w:t>
+        <w:t>ROUND ::= "round</w:t>
+      </w:r>
+      <w:r>
+        <w:rPr>
+          <w:rFonts w:ascii="Consolas" w:hAnsi="Consolas"/>
+        </w:rPr>
+        <w:t>a</w:t>
+      </w:r>
+      <w:r>
+        <w:rPr>
+          <w:rFonts w:ascii="Consolas" w:hAnsi="Consolas"/>
+        </w:rPr>
+        <w:t>bout" string</w:t>
       </w:r>
       <w:r>
         <w:rPr>
@@ -1297,7 +1339,31 @@
         <w:rPr>
           <w:rFonts w:ascii="Consolas" w:hAnsi="Consolas"/>
         </w:rPr>
-        <w:t xml:space="preserve">"circ (" POINT </w:t>
+        <w:t>"circ</w:t>
+      </w:r>
+      <w:r>
+        <w:rPr>
+          <w:rFonts w:ascii="Consolas" w:hAnsi="Consolas"/>
+        </w:rPr>
+        <w:t>"</w:t>
+      </w:r>
+      <w:r>
+        <w:rPr>
+          <w:rFonts w:ascii="Consolas" w:hAnsi="Consolas"/>
+        </w:rPr>
+        <w:t xml:space="preserve"> </w:t>
+      </w:r>
+      <w:r>
+        <w:rPr>
+          <w:rFonts w:ascii="Consolas" w:hAnsi="Consolas"/>
+        </w:rPr>
+        <w:t>"</w:t>
+      </w:r>
+      <w:r>
+        <w:rPr>
+          <w:rFonts w:ascii="Consolas" w:hAnsi="Consolas"/>
+        </w:rPr>
+        <w:t xml:space="preserve">(" POINT </w:t>
       </w:r>
       <w:r>
         <w:rPr>
@@ -2233,25 +2299,13 @@
         <w:rPr>
           <w:rFonts w:ascii="Consolas" w:hAnsi="Consolas"/>
         </w:rPr>
-        <w:t>var = {A,...</w:t>
-      </w:r>
-      <w:r>
-        <w:rPr>
-          <w:rFonts w:ascii="Consolas" w:hAnsi="Consolas"/>
-        </w:rPr>
-        <w:t>,Z,a,...,z</w:t>
-      </w:r>
-      <w:r>
-        <w:rPr>
-          <w:rFonts w:ascii="Consolas" w:hAnsi="Consolas"/>
-        </w:rPr>
-        <w:t>}</w:t>
-      </w:r>
-      <w:r>
-        <w:rPr>
-          <w:rFonts w:ascii="Consolas" w:hAnsi="Consolas"/>
-        </w:rPr>
-        <w:t>+{0,...,9}*</w:t>
+        <w:t xml:space="preserve">var = </w:t>
+      </w:r>
+      <w:r>
+        <w:rPr>
+          <w:rFonts w:ascii="Consolas" w:hAnsi="Consolas"/>
+        </w:rPr>
+        <w:t>_{[A-Za-z]+[0-9]*}_</w:t>
       </w:r>
     </w:p>
     <w:p/>

</xml_diff>

<commit_message>
KAN-15 implementation of toString
</commit_message>
<xml_diff>
--- a/PrevajanjePJ_ProjectPart/Prevajanje_projektna_naloga.docx
+++ b/PrevajanjePJ_ProjectPart/Prevajanje_projektna_naloga.docx
@@ -19,7 +19,7 @@
           <w:noProof/>
         </w:rPr>
         <w:drawing>
-          <wp:inline distT="0" distB="0" distL="0" distR="0" wp14:anchorId="00E1A963" wp14:editId="24492AC9">
+          <wp:inline distT="0" distB="0" distL="0" distR="0" wp14:anchorId="00E1A963" wp14:editId="3FF683B4">
             <wp:extent cx="2498583" cy="1365002"/>
             <wp:effectExtent l="0" t="0" r="3810" b="0"/>
             <wp:docPr id="68" name="Picture 68" descr="FERI Maribor"/>
@@ -1638,7 +1638,7 @@
         <w:rPr>
           <w:rFonts w:ascii="Consolas" w:hAnsi="Consolas"/>
         </w:rPr>
-        <w:t>EXPR</w:t>
+        <w:t>var</w:t>
       </w:r>
       <w:r>
         <w:rPr>

</xml_diff>

<commit_message>
KAN-15 izracun first and follow mnozic
</commit_message>
<xml_diff>
--- a/PrevajanjePJ_ProjectPart/Prevajanje_projektna_naloga.docx
+++ b/PrevajanjePJ_ProjectPart/Prevajanje_projektna_naloga.docx
@@ -19,7 +19,7 @@
           <w:noProof/>
         </w:rPr>
         <w:drawing>
-          <wp:inline distT="0" distB="0" distL="0" distR="0" wp14:anchorId="00E1A963" wp14:editId="3FF683B4">
+          <wp:inline distT="0" distB="0" distL="0" distR="0" wp14:anchorId="00E1A963" wp14:editId="365CB074">
             <wp:extent cx="2498583" cy="1365002"/>
             <wp:effectExtent l="0" t="0" r="3810" b="0"/>
             <wp:docPr id="68" name="Picture 68" descr="FERI Maribor"/>
@@ -875,7 +875,25 @@
         <w:rPr>
           <w:rFonts w:ascii="Consolas" w:hAnsi="Consolas"/>
         </w:rPr>
-        <w:t xml:space="preserve">"bend (" POINT "," POINT, </w:t>
+        <w:t>"bend (" POINT "," POINT</w:t>
+      </w:r>
+      <w:r>
+        <w:rPr>
+          <w:rFonts w:ascii="Consolas" w:hAnsi="Consolas"/>
+        </w:rPr>
+        <w:t xml:space="preserve"> </w:t>
+      </w:r>
+      <w:r>
+        <w:rPr>
+          <w:rFonts w:ascii="Consolas" w:hAnsi="Consolas"/>
+        </w:rPr>
+        <w:t>","</w:t>
+      </w:r>
+      <w:r>
+        <w:rPr>
+          <w:rFonts w:ascii="Consolas" w:hAnsi="Consolas"/>
+        </w:rPr>
+        <w:t xml:space="preserve"> </w:t>
       </w:r>
       <w:r>
         <w:rPr>
@@ -1907,6 +1925,12 @@
         <w:rPr>
           <w:rFonts w:ascii="Consolas" w:hAnsi="Consolas"/>
         </w:rPr>
+        <w:t xml:space="preserve"> </w:t>
+      </w:r>
+      <w:r>
+        <w:rPr>
+          <w:rFonts w:ascii="Consolas" w:hAnsi="Consolas"/>
+        </w:rPr>
         <w:t>MULTIPLICATIVE</w:t>
       </w:r>
       <w:r>
@@ -2179,7 +2203,19 @@
         <w:rPr>
           <w:rFonts w:ascii="Consolas" w:hAnsi="Consolas"/>
         </w:rPr>
-        <w:t>UNARY ::= "+" PRIMARY | "-" PRIMARY | PRIMARY</w:t>
+        <w:t xml:space="preserve">UNARY ::= </w:t>
+      </w:r>
+      <w:r>
+        <w:rPr>
+          <w:rFonts w:ascii="Consolas" w:hAnsi="Consolas"/>
+        </w:rPr>
+        <w:t>"</w:t>
+      </w:r>
+      <w:r>
+        <w:rPr>
+          <w:rFonts w:ascii="Consolas" w:hAnsi="Consolas"/>
+        </w:rPr>
+        <w:t>+" PRIMARY | "-" PRIMARY | PRIMARY</w:t>
       </w:r>
     </w:p>
     <w:p>
@@ -2261,6 +2297,31 @@
         <w:rPr>
           <w:rFonts w:ascii="Consolas" w:hAnsi="Consolas"/>
         </w:rPr>
+        <w:t>s</w:t>
+      </w:r>
+      <w:r>
+        <w:rPr>
+          <w:rFonts w:ascii="Consolas" w:hAnsi="Consolas"/>
+        </w:rPr>
+        <w:t xml:space="preserve">tring = </w:t>
+      </w:r>
+      <w:r>
+        <w:rPr>
+          <w:rFonts w:ascii="Consolas" w:hAnsi="Consolas"/>
+        </w:rPr>
+        <w:t>".*?"</w:t>
+      </w:r>
+    </w:p>
+    <w:p>
+      <w:pPr>
+        <w:rPr>
+          <w:rFonts w:ascii="Consolas" w:hAnsi="Consolas"/>
+        </w:rPr>
+      </w:pPr>
+      <w:r>
+        <w:rPr>
+          <w:rFonts w:ascii="Consolas" w:hAnsi="Consolas"/>
+        </w:rPr>
         <w:t>int =</w:t>
       </w:r>
       <w:r>
@@ -2309,6 +2370,1202 @@
       </w:r>
     </w:p>
     <w:p/>
+    <w:p>
+      <w:pPr>
+        <w:rPr>
+          <w:b/>
+          <w:bCs/>
+          <w:sz w:val="28"/>
+          <w:szCs w:val="28"/>
+        </w:rPr>
+      </w:pPr>
+      <w:r>
+        <w:rPr>
+          <w:b/>
+          <w:bCs/>
+          <w:sz w:val="28"/>
+          <w:szCs w:val="28"/>
+        </w:rPr>
+        <w:t>IZRAČUN FIRST &amp; FOLLOW MNOŽIC</w:t>
+      </w:r>
+    </w:p>
+    <w:p/>
+    <w:p>
+      <w:r>
+        <w:t>FIRST( CAR_RIDE ) = {</w:t>
+      </w:r>
+      <w:r>
+        <w:t xml:space="preserve"> </w:t>
+      </w:r>
+      <w:r>
+        <w:t xml:space="preserve">carRide </w:t>
+      </w:r>
+      <w:r>
+        <w:t>}</w:t>
+      </w:r>
+      <w:r>
+        <w:tab/>
+      </w:r>
+      <w:r>
+        <w:tab/>
+        <w:t xml:space="preserve">FOLLOW( CAR_RIDE ) = </w:t>
+      </w:r>
+      <w:r>
+        <w:t xml:space="preserve">{ </w:t>
+      </w:r>
+      <w:r>
+        <w:t>0</w:t>
+      </w:r>
+      <w:r>
+        <w:t xml:space="preserve"> }</w:t>
+      </w:r>
+    </w:p>
+    <w:p>
+      <w:r>
+        <w:t>FIRST( DECLARATIONS ) = {</w:t>
+      </w:r>
+      <w:r>
+        <w:t xml:space="preserve"> const, var,</w:t>
+      </w:r>
+      <w:r>
+        <w:rPr>
+          <w:rFonts w:ascii="Consolas" w:hAnsi="Consolas"/>
+        </w:rPr>
+        <w:t xml:space="preserve"> </w:t>
+      </w:r>
+      <w:r>
+        <w:rPr>
+          <w:rFonts w:ascii="Consolas" w:hAnsi="Consolas"/>
+        </w:rPr>
+        <w:t>ε</w:t>
+      </w:r>
+      <w:r>
+        <w:t xml:space="preserve"> </w:t>
+      </w:r>
+      <w:r>
+        <w:t>}</w:t>
+      </w:r>
+      <w:r>
+        <w:tab/>
+        <w:t xml:space="preserve">FOLLOW( </w:t>
+      </w:r>
+      <w:r>
+        <w:t>DECLARATIONS</w:t>
+      </w:r>
+      <w:r>
+        <w:t xml:space="preserve"> ) = </w:t>
+      </w:r>
+      <w:r>
+        <w:t>{</w:t>
+      </w:r>
+      <w:r>
+        <w:t xml:space="preserve"> </w:t>
+      </w:r>
+      <w:r>
+        <w:t>road</w:t>
+      </w:r>
+      <w:r>
+        <w:t xml:space="preserve"> </w:t>
+      </w:r>
+      <w:r>
+        <w:t>}</w:t>
+      </w:r>
+    </w:p>
+    <w:p>
+      <w:r>
+        <w:t>FIRST( DECLARATION ) = { const, var</w:t>
+      </w:r>
+      <w:r>
+        <w:t xml:space="preserve"> </w:t>
+      </w:r>
+      <w:r>
+        <w:t>}</w:t>
+      </w:r>
+      <w:r>
+        <w:tab/>
+      </w:r>
+      <w:r>
+        <w:t>FOLLOW( DECLARATION ) = {</w:t>
+      </w:r>
+      <w:r>
+        <w:t xml:space="preserve"> </w:t>
+      </w:r>
+      <w:r>
+        <w:t>const, var</w:t>
+      </w:r>
+      <w:r>
+        <w:t>, road</w:t>
+      </w:r>
+      <w:r>
+        <w:t xml:space="preserve"> }</w:t>
+      </w:r>
+    </w:p>
+    <w:p>
+      <w:r>
+        <w:t>FIRST(</w:t>
+      </w:r>
+      <w:r>
+        <w:t xml:space="preserve"> VAR_DECL </w:t>
+      </w:r>
+      <w:r>
+        <w:t>)</w:t>
+      </w:r>
+      <w:r>
+        <w:t xml:space="preserve"> = { var }</w:t>
+      </w:r>
+      <w:r>
+        <w:tab/>
+      </w:r>
+      <w:r>
+        <w:tab/>
+      </w:r>
+      <w:r>
+        <w:tab/>
+        <w:t>FOLLOW( VAR_DECL ) = {</w:t>
+      </w:r>
+      <w:r>
+        <w:t xml:space="preserve"> </w:t>
+      </w:r>
+      <w:r>
+        <w:t xml:space="preserve">const, var, road </w:t>
+      </w:r>
+      <w:r>
+        <w:t>}</w:t>
+      </w:r>
+    </w:p>
+    <w:p>
+      <w:r>
+        <w:t>FIRST(</w:t>
+      </w:r>
+      <w:r>
+        <w:t xml:space="preserve"> POINT_DECL </w:t>
+      </w:r>
+      <w:r>
+        <w:t>)</w:t>
+      </w:r>
+      <w:r>
+        <w:t xml:space="preserve"> = { const }</w:t>
+      </w:r>
+      <w:r>
+        <w:tab/>
+      </w:r>
+      <w:r>
+        <w:tab/>
+        <w:t xml:space="preserve">FOLLOW( </w:t>
+      </w:r>
+      <w:r>
+        <w:t>POINT_DECL</w:t>
+      </w:r>
+      <w:r>
+        <w:t xml:space="preserve"> ) = {</w:t>
+      </w:r>
+      <w:r>
+        <w:t xml:space="preserve"> </w:t>
+      </w:r>
+      <w:r>
+        <w:t xml:space="preserve">const, var, road </w:t>
+      </w:r>
+      <w:r>
+        <w:t>}</w:t>
+      </w:r>
+    </w:p>
+    <w:p>
+      <w:r>
+        <w:t>FIRST( ROAD ) = { road }</w:t>
+      </w:r>
+      <w:r>
+        <w:tab/>
+      </w:r>
+      <w:r>
+        <w:tab/>
+      </w:r>
+      <w:r>
+        <w:tab/>
+        <w:t>FOLLOW(</w:t>
+      </w:r>
+      <w:r>
+        <w:t xml:space="preserve"> ROAD </w:t>
+      </w:r>
+      <w:r>
+        <w:t>)</w:t>
+      </w:r>
+      <w:r>
+        <w:t xml:space="preserve"> = {</w:t>
+      </w:r>
+      <w:r>
+        <w:t xml:space="preserve"> car</w:t>
+      </w:r>
+      <w:r>
+        <w:t xml:space="preserve"> </w:t>
+      </w:r>
+      <w:r>
+        <w:t>}</w:t>
+      </w:r>
+    </w:p>
+    <w:p>
+      <w:r>
+        <w:t>FIRST( PATH ) = {</w:t>
+      </w:r>
+      <w:r>
+        <w:t xml:space="preserve"> </w:t>
+      </w:r>
+      <w:r>
+        <w:t xml:space="preserve">line, bend, </w:t>
+      </w:r>
+      <w:r>
+        <w:rPr>
+          <w:rFonts w:ascii="Consolas" w:hAnsi="Consolas"/>
+        </w:rPr>
+        <w:t>ε</w:t>
+      </w:r>
+      <w:r>
+        <w:t xml:space="preserve"> </w:t>
+      </w:r>
+      <w:r>
+        <w:t>}</w:t>
+      </w:r>
+      <w:r>
+        <w:tab/>
+      </w:r>
+      <w:r>
+        <w:tab/>
+        <w:t>FOLLOW( PATH )</w:t>
+      </w:r>
+      <w:r>
+        <w:t xml:space="preserve"> = { }; }</w:t>
+      </w:r>
+    </w:p>
+    <w:p>
+      <w:r>
+        <w:t>FIRST( LINE ) = { line }</w:t>
+      </w:r>
+      <w:r>
+        <w:tab/>
+      </w:r>
+      <w:r>
+        <w:tab/>
+      </w:r>
+      <w:r>
+        <w:tab/>
+      </w:r>
+      <w:r>
+        <w:tab/>
+        <w:t xml:space="preserve">FOLLOW( </w:t>
+      </w:r>
+      <w:r>
+        <w:t>LINE</w:t>
+      </w:r>
+      <w:r>
+        <w:t xml:space="preserve"> )</w:t>
+      </w:r>
+      <w:r>
+        <w:t xml:space="preserve"> = {</w:t>
+      </w:r>
+      <w:r>
+        <w:t xml:space="preserve"> line, bend, }; </w:t>
+      </w:r>
+      <w:r>
+        <w:t>}</w:t>
+      </w:r>
+    </w:p>
+    <w:p>
+      <w:r>
+        <w:t>FIRST( BEND ) = { bend }</w:t>
+      </w:r>
+      <w:r>
+        <w:tab/>
+      </w:r>
+      <w:r>
+        <w:tab/>
+      </w:r>
+      <w:r>
+        <w:tab/>
+        <w:t xml:space="preserve">FOLLOW( BEND ) = { </w:t>
+      </w:r>
+      <w:r>
+        <w:t>line, bend</w:t>
+      </w:r>
+      <w:r>
+        <w:t>, };</w:t>
+      </w:r>
+      <w:r>
+        <w:t xml:space="preserve"> }</w:t>
+      </w:r>
+      <w:r>
+        <w:tab/>
+      </w:r>
+    </w:p>
+    <w:p>
+      <w:r>
+        <w:lastRenderedPageBreak/>
+        <w:t>FIRST( CAR ) = { car }</w:t>
+      </w:r>
+      <w:r>
+        <w:tab/>
+      </w:r>
+      <w:r>
+        <w:tab/>
+      </w:r>
+      <w:r>
+        <w:tab/>
+      </w:r>
+      <w:r>
+        <w:tab/>
+      </w:r>
+      <w:r>
+        <w:t>FOLLOW( CAR ) = {</w:t>
+      </w:r>
+      <w:r>
+        <w:t xml:space="preserve"> start </w:t>
+      </w:r>
+      <w:r>
+        <w:t>}</w:t>
+      </w:r>
+    </w:p>
+    <w:p>
+      <w:r>
+        <w:t>FIRST( START ) = { start }</w:t>
+      </w:r>
+      <w:r>
+        <w:tab/>
+      </w:r>
+      <w:r>
+        <w:tab/>
+      </w:r>
+      <w:r>
+        <w:tab/>
+        <w:t>FOLLOW( START ) = {</w:t>
+      </w:r>
+      <w:r>
+        <w:t xml:space="preserve"> finish </w:t>
+      </w:r>
+      <w:r>
+        <w:t>}</w:t>
+      </w:r>
+    </w:p>
+    <w:p>
+      <w:r>
+        <w:t>FIRST( FINISH ) = { finish }</w:t>
+      </w:r>
+      <w:r>
+        <w:tab/>
+      </w:r>
+      <w:r>
+        <w:tab/>
+      </w:r>
+      <w:r>
+        <w:tab/>
+        <w:t>FOLLOW( FINI</w:t>
+      </w:r>
+      <w:r>
+        <w:t>SH</w:t>
+      </w:r>
+      <w:r>
+        <w:t xml:space="preserve"> )</w:t>
+      </w:r>
+      <w:r>
+        <w:t xml:space="preserve"> = {</w:t>
+      </w:r>
+      <w:r>
+        <w:t xml:space="preserve"> </w:t>
+      </w:r>
+      <w:r>
+        <w:t>crossSection</w:t>
+      </w:r>
+      <w:r>
+        <w:t xml:space="preserve"> </w:t>
+      </w:r>
+      <w:r>
+        <w:t>,</w:t>
+      </w:r>
+      <w:r>
+        <w:t xml:space="preserve"> </w:t>
+      </w:r>
+      <w:r>
+        <w:t>roundabout</w:t>
+      </w:r>
+      <w:r>
+        <w:t xml:space="preserve">, </w:t>
+      </w:r>
+      <w:r>
+        <w:t>gasStation</w:t>
+      </w:r>
+      <w:r>
+        <w:t>,</w:t>
+      </w:r>
+      <w:r>
+        <w:t xml:space="preserve"> </w:t>
+      </w:r>
+      <w:r>
+        <w:t>electricStation</w:t>
+      </w:r>
+      <w:r>
+        <w:t>,</w:t>
+      </w:r>
+      <w:r>
+        <w:t xml:space="preserve"> </w:t>
+      </w:r>
+      <w:r>
+        <w:t>parking</w:t>
+      </w:r>
+      <w:r>
+        <w:t xml:space="preserve">, </w:t>
+      </w:r>
+      <w:r>
+        <w:t>passenger</w:t>
+      </w:r>
+      <w:r>
+        <w:t>, },</w:t>
+      </w:r>
+      <w:r>
+        <w:t xml:space="preserve"> </w:t>
+      </w:r>
+      <w:r>
+        <w:t>};</w:t>
+      </w:r>
+      <w:r>
+        <w:t xml:space="preserve"> }</w:t>
+      </w:r>
+    </w:p>
+    <w:p/>
+    <w:p>
+      <w:r>
+        <w:t xml:space="preserve">FIRST( CROSS ) = { </w:t>
+      </w:r>
+      <w:r>
+        <w:t>crossSection,</w:t>
+      </w:r>
+      <w:r>
+        <w:rPr>
+          <w:rFonts w:ascii="Consolas" w:hAnsi="Consolas"/>
+        </w:rPr>
+        <w:t xml:space="preserve"> </w:t>
+      </w:r>
+      <w:r>
+        <w:rPr>
+          <w:rFonts w:ascii="Consolas" w:hAnsi="Consolas"/>
+        </w:rPr>
+        <w:t>ε</w:t>
+      </w:r>
+      <w:r>
+        <w:t xml:space="preserve"> }</w:t>
+      </w:r>
+      <w:r>
+        <w:tab/>
+      </w:r>
+      <w:r>
+        <w:tab/>
+        <w:t>FOLLOW( CROSS ) = {</w:t>
+      </w:r>
+      <w:r>
+        <w:t xml:space="preserve"> </w:t>
+      </w:r>
+      <w:r>
+        <w:t xml:space="preserve">roundabout, gasStation, electricStation, parking, passenger, } </w:t>
+      </w:r>
+      <w:r>
+        <w:t>}</w:t>
+      </w:r>
+    </w:p>
+    <w:p/>
+    <w:p>
+      <w:r>
+        <w:t xml:space="preserve">FIRST( BOX ) = </w:t>
+      </w:r>
+      <w:r>
+        <w:t>{ box }</w:t>
+      </w:r>
+      <w:r>
+        <w:tab/>
+      </w:r>
+      <w:r>
+        <w:tab/>
+      </w:r>
+      <w:r>
+        <w:tab/>
+      </w:r>
+      <w:r>
+        <w:tab/>
+        <w:t>FOLLOW( BOX ) = {</w:t>
+      </w:r>
+      <w:r>
+        <w:t xml:space="preserve"> }; </w:t>
+      </w:r>
+      <w:r>
+        <w:t>}</w:t>
+      </w:r>
+    </w:p>
+    <w:p>
+      <w:r>
+        <w:t>FIRST( ROUND ) = { roundabout</w:t>
+      </w:r>
+      <w:r>
+        <w:t xml:space="preserve">, </w:t>
+      </w:r>
+      <w:r>
+        <w:rPr>
+          <w:rFonts w:ascii="Consolas" w:hAnsi="Consolas"/>
+        </w:rPr>
+        <w:t>ε</w:t>
+      </w:r>
+      <w:r>
+        <w:t xml:space="preserve"> </w:t>
+      </w:r>
+      <w:r>
+        <w:t>}</w:t>
+      </w:r>
+      <w:r>
+        <w:tab/>
+      </w:r>
+      <w:r>
+        <w:tab/>
+        <w:t>FOLLOW( ROUND ) = {</w:t>
+      </w:r>
+      <w:r>
+        <w:t xml:space="preserve"> </w:t>
+      </w:r>
+      <w:r>
+        <w:t>gasStation, electricStation, parking, passenger, }</w:t>
+      </w:r>
+      <w:r>
+        <w:t xml:space="preserve"> </w:t>
+      </w:r>
+      <w:r>
+        <w:t>}</w:t>
+      </w:r>
+    </w:p>
+    <w:p/>
+    <w:p>
+      <w:r>
+        <w:t xml:space="preserve">FIRST( </w:t>
+      </w:r>
+      <w:r>
+        <w:t>CIRC</w:t>
+      </w:r>
+      <w:r>
+        <w:t xml:space="preserve"> )</w:t>
+      </w:r>
+      <w:r>
+        <w:t xml:space="preserve"> = {</w:t>
+      </w:r>
+      <w:r>
+        <w:t xml:space="preserve"> circ </w:t>
+      </w:r>
+      <w:r>
+        <w:t>}</w:t>
+      </w:r>
+      <w:r>
+        <w:tab/>
+      </w:r>
+      <w:r>
+        <w:tab/>
+      </w:r>
+      <w:r>
+        <w:tab/>
+      </w:r>
+      <w:r>
+        <w:tab/>
+        <w:t>FOLLOW( CIRC ) = { }; }</w:t>
+      </w:r>
+    </w:p>
+    <w:p>
+      <w:r>
+        <w:t>FIRST( POINTS ) = {</w:t>
+      </w:r>
+      <w:r>
+        <w:t xml:space="preserve"> ( </w:t>
+      </w:r>
+      <w:r>
+        <w:t>}</w:t>
+      </w:r>
+      <w:r>
+        <w:tab/>
+      </w:r>
+      <w:r>
+        <w:tab/>
+      </w:r>
+      <w:r>
+        <w:tab/>
+      </w:r>
+      <w:r>
+        <w:tab/>
+        <w:t xml:space="preserve">FOLLOW( POINTS ) = { </w:t>
+      </w:r>
+      <w:r>
+        <w:t>let</w:t>
+      </w:r>
+      <w:r>
+        <w:t xml:space="preserve"> }</w:t>
+      </w:r>
+    </w:p>
+    <w:p>
+      <w:r>
+        <w:t xml:space="preserve">FIRST( POINT ) = { ( } </w:t>
+      </w:r>
+      <w:r>
+        <w:tab/>
+      </w:r>
+      <w:r>
+        <w:tab/>
+      </w:r>
+      <w:r>
+        <w:tab/>
+      </w:r>
+      <w:r>
+        <w:tab/>
+        <w:t>FOLLOW( POINT ) = {</w:t>
+      </w:r>
+      <w:r>
+        <w:t xml:space="preserve"> ,, ;, };, );</w:t>
+      </w:r>
+      <w:r>
+        <w:t xml:space="preserve"> </w:t>
+      </w:r>
+      <w:r>
+        <w:t>}</w:t>
+      </w:r>
+    </w:p>
+    <w:p>
+      <w:r>
+        <w:t>FIRST( FILTER )</w:t>
+      </w:r>
+      <w:r>
+        <w:t xml:space="preserve"> = { let }</w:t>
+      </w:r>
+      <w:r>
+        <w:tab/>
+      </w:r>
+      <w:r>
+        <w:tab/>
+      </w:r>
+      <w:r>
+        <w:tab/>
+      </w:r>
+      <w:r>
+        <w:t>FOLLOW( FILTER ) = { }; }</w:t>
+      </w:r>
+    </w:p>
+    <w:p>
+      <w:r>
+        <w:t>FIRST(</w:t>
+      </w:r>
+      <w:r>
+        <w:t xml:space="preserve"> </w:t>
+      </w:r>
+      <w:r>
+        <w:t>FOREACH</w:t>
+      </w:r>
+      <w:r>
+        <w:t xml:space="preserve"> </w:t>
+      </w:r>
+      <w:r>
+        <w:t>) = {</w:t>
+      </w:r>
+      <w:r>
+        <w:t xml:space="preserve"> foreach </w:t>
+      </w:r>
+      <w:r>
+        <w:t>}</w:t>
+      </w:r>
+      <w:r>
+        <w:tab/>
+      </w:r>
+      <w:r>
+        <w:tab/>
+        <w:t xml:space="preserve">FOLLOW( FOREACH ) = { </w:t>
+      </w:r>
+      <w:r>
+        <w:t>};</w:t>
+      </w:r>
+      <w:r>
+        <w:t xml:space="preserve"> }</w:t>
+      </w:r>
+    </w:p>
+    <w:p>
+      <w:r>
+        <w:t>FIRST(</w:t>
+      </w:r>
+      <w:r>
+        <w:t xml:space="preserve"> GAS </w:t>
+      </w:r>
+      <w:r>
+        <w:t>)</w:t>
+      </w:r>
+      <w:r>
+        <w:t xml:space="preserve"> = { gasStation,</w:t>
+      </w:r>
+      <w:r>
+        <w:rPr>
+          <w:rFonts w:ascii="Consolas" w:hAnsi="Consolas"/>
+        </w:rPr>
+        <w:t xml:space="preserve"> </w:t>
+      </w:r>
+      <w:r>
+        <w:rPr>
+          <w:rFonts w:ascii="Consolas" w:hAnsi="Consolas"/>
+        </w:rPr>
+        <w:t>ε</w:t>
+      </w:r>
+      <w:r>
+        <w:t xml:space="preserve"> }</w:t>
+      </w:r>
+      <w:r>
+        <w:tab/>
+      </w:r>
+      <w:r>
+        <w:tab/>
+        <w:t>FOLLOW( GAS )</w:t>
+      </w:r>
+      <w:r>
+        <w:t xml:space="preserve"> = { </w:t>
+      </w:r>
+      <w:r>
+        <w:t xml:space="preserve">electricStation, parking, passenger, } </w:t>
+      </w:r>
+      <w:r>
+        <w:t xml:space="preserve"> }</w:t>
+      </w:r>
+    </w:p>
+    <w:p/>
+    <w:p>
+      <w:r>
+        <w:t xml:space="preserve">FIRST( </w:t>
+      </w:r>
+      <w:r>
+        <w:t>ELECTRICITY</w:t>
+      </w:r>
+      <w:r>
+        <w:t xml:space="preserve"> )</w:t>
+      </w:r>
+      <w:r>
+        <w:t xml:space="preserve"> = { </w:t>
+      </w:r>
+      <w:r>
+        <w:t>electricStation</w:t>
+      </w:r>
+      <w:r>
+        <w:t xml:space="preserve">, </w:t>
+      </w:r>
+      <w:r>
+        <w:rPr>
+          <w:rFonts w:ascii="Consolas" w:hAnsi="Consolas"/>
+        </w:rPr>
+        <w:t>ε</w:t>
+      </w:r>
+      <w:r>
+        <w:t xml:space="preserve"> }</w:t>
+      </w:r>
+      <w:r>
+        <w:tab/>
+        <w:t xml:space="preserve">FOLLOW( </w:t>
+      </w:r>
+      <w:r>
+        <w:t>ELECTRICITY</w:t>
+      </w:r>
+      <w:r>
+        <w:t xml:space="preserve"> ) = { </w:t>
+      </w:r>
+      <w:r>
+        <w:t>parking, passenger,}</w:t>
+      </w:r>
+      <w:r>
+        <w:t>}</w:t>
+      </w:r>
+    </w:p>
+    <w:p>
+      <w:r>
+        <w:t xml:space="preserve">FIRST( </w:t>
+      </w:r>
+      <w:r>
+        <w:t>PARKING</w:t>
+      </w:r>
+      <w:r>
+        <w:t xml:space="preserve"> )</w:t>
+      </w:r>
+      <w:r>
+        <w:t xml:space="preserve"> = {</w:t>
+      </w:r>
+      <w:r>
+        <w:t xml:space="preserve"> </w:t>
+      </w:r>
+      <w:r>
+        <w:t>parking</w:t>
+      </w:r>
+      <w:r>
+        <w:t xml:space="preserve">, </w:t>
+      </w:r>
+      <w:r>
+        <w:rPr>
+          <w:rFonts w:ascii="Consolas" w:hAnsi="Consolas"/>
+        </w:rPr>
+        <w:t>ε</w:t>
+      </w:r>
+      <w:r>
+        <w:t xml:space="preserve"> </w:t>
+      </w:r>
+      <w:r>
+        <w:t>}</w:t>
+      </w:r>
+      <w:r>
+        <w:tab/>
+      </w:r>
+      <w:r>
+        <w:tab/>
+        <w:t xml:space="preserve">FOLLOW( PARKING ) = { </w:t>
+      </w:r>
+      <w:r>
+        <w:t>passenger,}</w:t>
+      </w:r>
+      <w:r>
+        <w:t xml:space="preserve"> }</w:t>
+      </w:r>
+    </w:p>
+    <w:p>
+      <w:r>
+        <w:t>FIRST</w:t>
+      </w:r>
+      <w:r>
+        <w:t>( PASSENGERS ) = { passenger,</w:t>
+      </w:r>
+      <w:r>
+        <w:rPr>
+          <w:rFonts w:ascii="Consolas" w:hAnsi="Consolas"/>
+        </w:rPr>
+        <w:t xml:space="preserve"> </w:t>
+      </w:r>
+      <w:r>
+        <w:rPr>
+          <w:rFonts w:ascii="Consolas" w:hAnsi="Consolas"/>
+        </w:rPr>
+        <w:t>ε</w:t>
+      </w:r>
+      <w:r>
+        <w:t xml:space="preserve"> }</w:t>
+      </w:r>
+      <w:r>
+        <w:tab/>
+        <w:t xml:space="preserve">FOLLOW( </w:t>
+      </w:r>
+      <w:r>
+        <w:t>PASSENGERS</w:t>
+      </w:r>
+      <w:r>
+        <w:t xml:space="preserve"> ) = { } }</w:t>
+      </w:r>
+    </w:p>
+    <w:p>
+      <w:r>
+        <w:t>FIRST( PASSENGER ) = { passenger }</w:t>
+      </w:r>
+      <w:r>
+        <w:tab/>
+      </w:r>
+      <w:r>
+        <w:tab/>
+        <w:t>FOLLOW( PASSENGER ) = {</w:t>
+      </w:r>
+      <w:r>
+        <w:t xml:space="preserve"> </w:t>
+      </w:r>
+      <w:r>
+        <w:t>passenger</w:t>
+      </w:r>
+      <w:r>
+        <w:t xml:space="preserve">, </w:t>
+      </w:r>
+      <w:r>
+        <w:t>}</w:t>
+      </w:r>
+      <w:r>
+        <w:t xml:space="preserve"> }</w:t>
+      </w:r>
+    </w:p>
+    <w:p/>
+    <w:p>
+      <w:r>
+        <w:t>FIRST( EXPR ) = { +, -, real, var, ( }</w:t>
+      </w:r>
+      <w:r>
+        <w:tab/>
+      </w:r>
+      <w:r>
+        <w:tab/>
+      </w:r>
+      <w:r>
+        <w:t xml:space="preserve">FOLLOW( EXPR ) = { </w:t>
+      </w:r>
+      <w:r>
+        <w:t>,, ), );, ;</w:t>
+      </w:r>
+      <w:r>
+        <w:t xml:space="preserve"> }</w:t>
+      </w:r>
+    </w:p>
+    <w:p>
+      <w:r>
+        <w:t>FIRST</w:t>
+      </w:r>
+      <w:r>
+        <w:t xml:space="preserve">( ADDITIVE ) = </w:t>
+      </w:r>
+      <w:r>
+        <w:t>{ +, -, real, var, ( }</w:t>
+      </w:r>
+      <w:r>
+        <w:tab/>
+      </w:r>
+      <w:r>
+        <w:tab/>
+        <w:t xml:space="preserve">FOLLOW( ADDITIVE ) = { </w:t>
+      </w:r>
+      <w:r>
+        <w:t xml:space="preserve"> </w:t>
+      </w:r>
+      <w:r>
+        <w:t>,, ), );, ;</w:t>
+      </w:r>
+      <w:r>
+        <w:t xml:space="preserve"> }</w:t>
+      </w:r>
+    </w:p>
+    <w:p>
+      <w:r>
+        <w:t xml:space="preserve">FIRST( </w:t>
+      </w:r>
+      <w:r>
+        <w:t>ADDITIVE'</w:t>
+      </w:r>
+      <w:r>
+        <w:t xml:space="preserve"> )</w:t>
+      </w:r>
+      <w:r>
+        <w:t xml:space="preserve"> = {</w:t>
+      </w:r>
+      <w:r>
+        <w:t xml:space="preserve"> </w:t>
+      </w:r>
+      <w:r>
+        <w:t xml:space="preserve">+, -, </w:t>
+      </w:r>
+      <w:r>
+        <w:rPr>
+          <w:rFonts w:ascii="Consolas" w:hAnsi="Consolas"/>
+        </w:rPr>
+        <w:t>ε</w:t>
+      </w:r>
+      <w:r>
+        <w:t xml:space="preserve"> }</w:t>
+      </w:r>
+      <w:r>
+        <w:tab/>
+      </w:r>
+      <w:r>
+        <w:tab/>
+      </w:r>
+      <w:r>
+        <w:tab/>
+        <w:t xml:space="preserve">FOLLOW( ADDITIVE' ) = { </w:t>
+      </w:r>
+      <w:r>
+        <w:t xml:space="preserve">,, ), );, ; </w:t>
+      </w:r>
+      <w:r>
+        <w:t>}</w:t>
+      </w:r>
+    </w:p>
+    <w:p>
+      <w:r>
+        <w:t xml:space="preserve">FIRST( MULTIPLICATIVE ) = </w:t>
+      </w:r>
+      <w:r>
+        <w:t xml:space="preserve">{ +, -, real, var, ( </w:t>
+      </w:r>
+      <w:r>
+        <w:t>}</w:t>
+      </w:r>
+      <w:r>
+        <w:tab/>
+      </w:r>
+      <w:r>
+        <w:t xml:space="preserve">FOLLOW( </w:t>
+      </w:r>
+      <w:r>
+        <w:t>MULTIPLICATIVE</w:t>
+      </w:r>
+      <w:r>
+        <w:t xml:space="preserve"> )</w:t>
+      </w:r>
+      <w:r>
+        <w:t xml:space="preserve"> = { </w:t>
+      </w:r>
+      <w:r>
+        <w:t xml:space="preserve">+, -, </w:t>
+      </w:r>
+      <w:r>
+        <w:t xml:space="preserve">,, ), );, ; </w:t>
+      </w:r>
+      <w:r>
+        <w:t>}</w:t>
+      </w:r>
+    </w:p>
+    <w:p>
+      <w:r>
+        <w:t>FIRST(</w:t>
+      </w:r>
+      <w:r>
+        <w:t xml:space="preserve"> </w:t>
+      </w:r>
+      <w:r>
+        <w:t>MULTIPLICATIVE</w:t>
+      </w:r>
+      <w:r>
+        <w:t xml:space="preserve">' </w:t>
+      </w:r>
+      <w:r>
+        <w:t>) = {</w:t>
+      </w:r>
+      <w:r>
+        <w:t xml:space="preserve"> *, /, </w:t>
+      </w:r>
+      <w:r>
+        <w:rPr>
+          <w:rFonts w:ascii="Consolas" w:hAnsi="Consolas"/>
+        </w:rPr>
+        <w:t>ε</w:t>
+      </w:r>
+      <w:r>
+        <w:t xml:space="preserve"> </w:t>
+      </w:r>
+      <w:r>
+        <w:t>}</w:t>
+      </w:r>
+      <w:r>
+        <w:tab/>
+      </w:r>
+      <w:r>
+        <w:tab/>
+        <w:t>FOLLOW( MULTIPLICATIVE' ) = {</w:t>
+      </w:r>
+      <w:r>
+        <w:t xml:space="preserve"> </w:t>
+      </w:r>
+      <w:r>
+        <w:t xml:space="preserve">+, -, ,, ), );, ; </w:t>
+      </w:r>
+      <w:r>
+        <w:t>}</w:t>
+      </w:r>
+    </w:p>
+    <w:p>
+      <w:r>
+        <w:t>FIRST(</w:t>
+      </w:r>
+      <w:r>
+        <w:t xml:space="preserve"> </w:t>
+      </w:r>
+      <w:r>
+        <w:t>UNARY</w:t>
+      </w:r>
+      <w:r>
+        <w:t xml:space="preserve"> </w:t>
+      </w:r>
+      <w:r>
+        <w:t xml:space="preserve">) = </w:t>
+      </w:r>
+      <w:r>
+        <w:t>{</w:t>
+      </w:r>
+      <w:r>
+        <w:t xml:space="preserve"> </w:t>
+      </w:r>
+      <w:r>
+        <w:t xml:space="preserve">+, -, </w:t>
+      </w:r>
+      <w:r>
+        <w:t>real, var</w:t>
+      </w:r>
+      <w:r>
+        <w:t>, (</w:t>
+      </w:r>
+      <w:r>
+        <w:t xml:space="preserve"> </w:t>
+      </w:r>
+      <w:r>
+        <w:t>}</w:t>
+      </w:r>
+      <w:r>
+        <w:t xml:space="preserve"> </w:t>
+      </w:r>
+      <w:r>
+        <w:tab/>
+      </w:r>
+      <w:r>
+        <w:tab/>
+        <w:t xml:space="preserve">FOLLOW( UNARY ) = { </w:t>
+      </w:r>
+      <w:r>
+        <w:t xml:space="preserve">*, /, </w:t>
+      </w:r>
+      <w:r>
+        <w:t xml:space="preserve">+, -, ,, ), );, ; </w:t>
+      </w:r>
+      <w:r>
+        <w:t>}</w:t>
+      </w:r>
+    </w:p>
+    <w:p>
+      <w:r>
+        <w:t>FIRS</w:t>
+      </w:r>
+      <w:r>
+        <w:t>T</w:t>
+      </w:r>
+      <w:r>
+        <w:t>(</w:t>
+      </w:r>
+      <w:r>
+        <w:t xml:space="preserve"> </w:t>
+      </w:r>
+      <w:r>
+        <w:t>PRIMARY</w:t>
+      </w:r>
+      <w:r>
+        <w:t xml:space="preserve"> </w:t>
+      </w:r>
+      <w:r>
+        <w:t>)</w:t>
+      </w:r>
+      <w:r>
+        <w:t xml:space="preserve"> = {</w:t>
+      </w:r>
+      <w:r>
+        <w:t xml:space="preserve"> </w:t>
+      </w:r>
+      <w:r>
+        <w:t xml:space="preserve">real, var, ( </w:t>
+      </w:r>
+      <w:r>
+        <w:t>}</w:t>
+      </w:r>
+      <w:r>
+        <w:tab/>
+      </w:r>
+      <w:r>
+        <w:tab/>
+      </w:r>
+      <w:r>
+        <w:t xml:space="preserve">FOLLOW( PRIMARY ) = </w:t>
+      </w:r>
+      <w:r>
+        <w:t xml:space="preserve">{ </w:t>
+      </w:r>
+      <w:r>
+        <w:t xml:space="preserve">*, /, +, -, ,, ), );, ; </w:t>
+      </w:r>
+      <w:r>
+        <w:t>}</w:t>
+      </w:r>
+    </w:p>
     <w:sectPr>
       <w:footerReference w:type="default" r:id="rId12"/>
       <w:pgSz w:w="11906" w:h="16838"/>

</xml_diff>

<commit_message>
KAN-15 Partial evaluator implementation
</commit_message>
<xml_diff>
--- a/PrevajanjePJ_ProjectPart/Prevajanje_projektna_naloga.docx
+++ b/PrevajanjePJ_ProjectPart/Prevajanje_projektna_naloga.docx
@@ -19,7 +19,7 @@
           <w:noProof/>
         </w:rPr>
         <w:drawing>
-          <wp:inline distT="0" distB="0" distL="0" distR="0" wp14:anchorId="00E1A963" wp14:editId="365CB074">
+          <wp:inline distT="0" distB="0" distL="0" distR="0" wp14:anchorId="00E1A963" wp14:editId="59B9D07B">
             <wp:extent cx="2498583" cy="1365002"/>
             <wp:effectExtent l="0" t="0" r="3810" b="0"/>
             <wp:docPr id="68" name="Picture 68" descr="FERI Maribor"/>
@@ -881,13 +881,7 @@
         <w:rPr>
           <w:rFonts w:ascii="Consolas" w:hAnsi="Consolas"/>
         </w:rPr>
-        <w:t xml:space="preserve"> </w:t>
-      </w:r>
-      <w:r>
-        <w:rPr>
-          <w:rFonts w:ascii="Consolas" w:hAnsi="Consolas"/>
-        </w:rPr>
-        <w:t>","</w:t>
+        <w:t xml:space="preserve"> ","</w:t>
       </w:r>
       <w:r>
         <w:rPr>
@@ -2241,7 +2235,25 @@
         <w:rPr>
           <w:rFonts w:ascii="Consolas" w:hAnsi="Consolas"/>
         </w:rPr>
-        <w:t xml:space="preserve"> ::= real | </w:t>
+        <w:t xml:space="preserve"> ::=</w:t>
+      </w:r>
+      <w:r>
+        <w:rPr>
+          <w:rFonts w:ascii="Consolas" w:hAnsi="Consolas"/>
+        </w:rPr>
+        <w:t xml:space="preserve"> int </w:t>
+      </w:r>
+      <w:r>
+        <w:rPr>
+          <w:rFonts w:ascii="Consolas" w:hAnsi="Consolas"/>
+        </w:rPr>
+        <w:t>|</w:t>
+      </w:r>
+      <w:r>
+        <w:rPr>
+          <w:rFonts w:ascii="Consolas" w:hAnsi="Consolas"/>
+        </w:rPr>
+        <w:t xml:space="preserve"> real | </w:t>
       </w:r>
       <w:r>
         <w:rPr>
@@ -2447,13 +2459,7 @@
       </w:r>
       <w:r>
         <w:tab/>
-        <w:t xml:space="preserve">FOLLOW( </w:t>
-      </w:r>
-      <w:r>
-        <w:t>DECLARATIONS</w:t>
-      </w:r>
-      <w:r>
-        <w:t xml:space="preserve"> ) = </w:t>
+        <w:t xml:space="preserve">FOLLOW( DECLARATIONS ) = </w:t>
       </w:r>
       <w:r>
         <w:t>{</w:t>
@@ -2551,13 +2557,7 @@
       </w:r>
       <w:r>
         <w:tab/>
-        <w:t xml:space="preserve">FOLLOW( </w:t>
-      </w:r>
-      <w:r>
-        <w:t>POINT_DECL</w:t>
-      </w:r>
-      <w:r>
-        <w:t xml:space="preserve"> ) = {</w:t>
+        <w:t>FOLLOW( POINT_DECL ) = {</w:t>
       </w:r>
       <w:r>
         <w:t xml:space="preserve"> </w:t>
@@ -2683,10 +2683,7 @@
         <w:t xml:space="preserve">FOLLOW( BEND ) = { </w:t>
       </w:r>
       <w:r>
-        <w:t>line, bend</w:t>
-      </w:r>
-      <w:r>
-        <w:t>, };</w:t>
+        <w:t>line, bend, };</w:t>
       </w:r>
       <w:r>
         <w:t xml:space="preserve"> }</w:t>
@@ -2782,13 +2779,7 @@
         <w:t xml:space="preserve"> </w:t>
       </w:r>
       <w:r>
-        <w:t>roundabout</w:t>
-      </w:r>
-      <w:r>
-        <w:t xml:space="preserve">, </w:t>
-      </w:r>
-      <w:r>
-        <w:t>gasStation</w:t>
+        <w:t>roundabout, gasStation</w:t>
       </w:r>
       <w:r>
         <w:t>,</w:t>
@@ -2803,19 +2794,7 @@
         <w:t>,</w:t>
       </w:r>
       <w:r>
-        <w:t xml:space="preserve"> </w:t>
-      </w:r>
-      <w:r>
-        <w:t>parking</w:t>
-      </w:r>
-      <w:r>
-        <w:t xml:space="preserve">, </w:t>
-      </w:r>
-      <w:r>
-        <w:t>passenger</w:t>
-      </w:r>
-      <w:r>
-        <w:t>, },</w:t>
+        <w:t xml:space="preserve"> parking, passenger, },</w:t>
       </w:r>
       <w:r>
         <w:t xml:space="preserve"> </w:t>
@@ -2922,13 +2901,7 @@
         <w:t>FOLLOW( ROUND ) = {</w:t>
       </w:r>
       <w:r>
-        <w:t xml:space="preserve"> </w:t>
-      </w:r>
-      <w:r>
-        <w:t>gasStation, electricStation, parking, passenger, }</w:t>
-      </w:r>
-      <w:r>
-        <w:t xml:space="preserve"> </w:t>
+        <w:t xml:space="preserve"> gasStation, electricStation, parking, passenger, } </w:t>
       </w:r>
       <w:r>
         <w:t>}</w:t>
@@ -3117,31 +3090,61 @@
         <w:t>FOLLOW( GAS )</w:t>
       </w:r>
       <w:r>
+        <w:t xml:space="preserve"> = { electricStation, parking, passenger, }  }</w:t>
+      </w:r>
+    </w:p>
+    <w:p/>
+    <w:p>
+      <w:r>
+        <w:t xml:space="preserve">FIRST( </w:t>
+      </w:r>
+      <w:r>
+        <w:t>ELECTRICITY</w:t>
+      </w:r>
+      <w:r>
+        <w:t xml:space="preserve"> )</w:t>
+      </w:r>
+      <w:r>
         <w:t xml:space="preserve"> = { </w:t>
       </w:r>
       <w:r>
-        <w:t xml:space="preserve">electricStation, parking, passenger, } </w:t>
+        <w:t>electricStation</w:t>
+      </w:r>
+      <w:r>
+        <w:t xml:space="preserve">, </w:t>
+      </w:r>
+      <w:r>
+        <w:rPr>
+          <w:rFonts w:ascii="Consolas" w:hAnsi="Consolas"/>
+        </w:rPr>
+        <w:t>ε</w:t>
       </w:r>
       <w:r>
         <w:t xml:space="preserve"> }</w:t>
       </w:r>
-    </w:p>
-    <w:p/>
+      <w:r>
+        <w:tab/>
+        <w:t>FOLLOW( ELECTRICITY ) = { parking, passenger,}}</w:t>
+      </w:r>
+    </w:p>
     <w:p>
       <w:r>
         <w:t xml:space="preserve">FIRST( </w:t>
       </w:r>
       <w:r>
-        <w:t>ELECTRICITY</w:t>
+        <w:t>PARKING</w:t>
       </w:r>
       <w:r>
         <w:t xml:space="preserve"> )</w:t>
       </w:r>
       <w:r>
-        <w:t xml:space="preserve"> = { </w:t>
-      </w:r>
-      <w:r>
-        <w:t>electricStation</w:t>
+        <w:t xml:space="preserve"> = {</w:t>
+      </w:r>
+      <w:r>
+        <w:t xml:space="preserve"> </w:t>
+      </w:r>
+      <w:r>
+        <w:t>parking</w:t>
       </w:r>
       <w:r>
         <w:t xml:space="preserve">, </w:t>
@@ -3153,104 +3156,44 @@
         <w:t>ε</w:t>
       </w:r>
       <w:r>
+        <w:t xml:space="preserve"> </w:t>
+      </w:r>
+      <w:r>
+        <w:t>}</w:t>
+      </w:r>
+      <w:r>
+        <w:tab/>
+      </w:r>
+      <w:r>
+        <w:tab/>
+        <w:t>FOLLOW( PARKING ) = { passenger,} }</w:t>
+      </w:r>
+    </w:p>
+    <w:p>
+      <w:r>
+        <w:t>FIRST</w:t>
+      </w:r>
+      <w:r>
+        <w:t>( PASSENGERS ) = { passenger,</w:t>
+      </w:r>
+      <w:r>
+        <w:rPr>
+          <w:rFonts w:ascii="Consolas" w:hAnsi="Consolas"/>
+        </w:rPr>
+        <w:t xml:space="preserve"> </w:t>
+      </w:r>
+      <w:r>
+        <w:rPr>
+          <w:rFonts w:ascii="Consolas" w:hAnsi="Consolas"/>
+        </w:rPr>
+        <w:t>ε</w:t>
+      </w:r>
+      <w:r>
         <w:t xml:space="preserve"> }</w:t>
       </w:r>
       <w:r>
         <w:tab/>
-        <w:t xml:space="preserve">FOLLOW( </w:t>
-      </w:r>
-      <w:r>
-        <w:t>ELECTRICITY</w:t>
-      </w:r>
-      <w:r>
-        <w:t xml:space="preserve"> ) = { </w:t>
-      </w:r>
-      <w:r>
-        <w:t>parking, passenger,}</w:t>
-      </w:r>
-      <w:r>
-        <w:t>}</w:t>
-      </w:r>
-    </w:p>
-    <w:p>
-      <w:r>
-        <w:t xml:space="preserve">FIRST( </w:t>
-      </w:r>
-      <w:r>
-        <w:t>PARKING</w:t>
-      </w:r>
-      <w:r>
-        <w:t xml:space="preserve"> )</w:t>
-      </w:r>
-      <w:r>
-        <w:t xml:space="preserve"> = {</w:t>
-      </w:r>
-      <w:r>
-        <w:t xml:space="preserve"> </w:t>
-      </w:r>
-      <w:r>
-        <w:t>parking</w:t>
-      </w:r>
-      <w:r>
-        <w:t xml:space="preserve">, </w:t>
-      </w:r>
-      <w:r>
-        <w:rPr>
-          <w:rFonts w:ascii="Consolas" w:hAnsi="Consolas"/>
-        </w:rPr>
-        <w:t>ε</w:t>
-      </w:r>
-      <w:r>
-        <w:t xml:space="preserve"> </w:t>
-      </w:r>
-      <w:r>
-        <w:t>}</w:t>
-      </w:r>
-      <w:r>
-        <w:tab/>
-      </w:r>
-      <w:r>
-        <w:tab/>
-        <w:t xml:space="preserve">FOLLOW( PARKING ) = { </w:t>
-      </w:r>
-      <w:r>
-        <w:t>passenger,}</w:t>
-      </w:r>
-      <w:r>
-        <w:t xml:space="preserve"> }</w:t>
-      </w:r>
-    </w:p>
-    <w:p>
-      <w:r>
-        <w:t>FIRST</w:t>
-      </w:r>
-      <w:r>
-        <w:t>( PASSENGERS ) = { passenger,</w:t>
-      </w:r>
-      <w:r>
-        <w:rPr>
-          <w:rFonts w:ascii="Consolas" w:hAnsi="Consolas"/>
-        </w:rPr>
-        <w:t xml:space="preserve"> </w:t>
-      </w:r>
-      <w:r>
-        <w:rPr>
-          <w:rFonts w:ascii="Consolas" w:hAnsi="Consolas"/>
-        </w:rPr>
-        <w:t>ε</w:t>
-      </w:r>
-      <w:r>
-        <w:t xml:space="preserve"> }</w:t>
-      </w:r>
-      <w:r>
-        <w:tab/>
-        <w:t xml:space="preserve">FOLLOW( </w:t>
-      </w:r>
-      <w:r>
-        <w:t>PASSENGERS</w:t>
-      </w:r>
-      <w:r>
-        <w:t xml:space="preserve"> ) = { } }</w:t>
+        <w:t>FOLLOW( PASSENGERS ) = { } }</w:t>
       </w:r>
     </w:p>
     <w:p>
@@ -3268,10 +3211,7 @@
         <w:t xml:space="preserve"> </w:t>
       </w:r>
       <w:r>
-        <w:t>passenger</w:t>
-      </w:r>
-      <w:r>
-        <w:t xml:space="preserve">, </w:t>
+        <w:t xml:space="preserve">passenger, </w:t>
       </w:r>
       <w:r>
         <w:t>}</w:t>
@@ -3319,90 +3259,78 @@
         <w:t xml:space="preserve">FOLLOW( ADDITIVE ) = { </w:t>
       </w:r>
       <w:r>
+        <w:t xml:space="preserve"> ,, ), );, ;</w:t>
+      </w:r>
+      <w:r>
+        <w:t xml:space="preserve"> }</w:t>
+      </w:r>
+    </w:p>
+    <w:p>
+      <w:r>
+        <w:t xml:space="preserve">FIRST( </w:t>
+      </w:r>
+      <w:r>
+        <w:t>ADDITIVE'</w:t>
+      </w:r>
+      <w:r>
+        <w:t xml:space="preserve"> )</w:t>
+      </w:r>
+      <w:r>
+        <w:t xml:space="preserve"> = {</w:t>
+      </w:r>
+      <w:r>
         <w:t xml:space="preserve"> </w:t>
       </w:r>
       <w:r>
-        <w:t>,, ), );, ;</w:t>
+        <w:t xml:space="preserve">+, -, </w:t>
+      </w:r>
+      <w:r>
+        <w:rPr>
+          <w:rFonts w:ascii="Consolas" w:hAnsi="Consolas"/>
+        </w:rPr>
+        <w:t>ε</w:t>
       </w:r>
       <w:r>
         <w:t xml:space="preserve"> }</w:t>
       </w:r>
-    </w:p>
-    <w:p>
-      <w:r>
-        <w:t xml:space="preserve">FIRST( </w:t>
-      </w:r>
-      <w:r>
-        <w:t>ADDITIVE'</w:t>
+      <w:r>
+        <w:tab/>
+      </w:r>
+      <w:r>
+        <w:tab/>
+      </w:r>
+      <w:r>
+        <w:tab/>
+        <w:t>FOLLOW( ADDITIVE' ) = { ,, ), );, ; }</w:t>
+      </w:r>
+    </w:p>
+    <w:p>
+      <w:r>
+        <w:t xml:space="preserve">FIRST( MULTIPLICATIVE ) = </w:t>
+      </w:r>
+      <w:r>
+        <w:t xml:space="preserve">{ +, -, real, var, ( </w:t>
+      </w:r>
+      <w:r>
+        <w:t>}</w:t>
+      </w:r>
+      <w:r>
+        <w:tab/>
+      </w:r>
+      <w:r>
+        <w:t xml:space="preserve">FOLLOW( </w:t>
+      </w:r>
+      <w:r>
+        <w:t>MULTIPLICATIVE</w:t>
       </w:r>
       <w:r>
         <w:t xml:space="preserve"> )</w:t>
       </w:r>
       <w:r>
-        <w:t xml:space="preserve"> = {</w:t>
-      </w:r>
-      <w:r>
-        <w:t xml:space="preserve"> </w:t>
-      </w:r>
-      <w:r>
-        <w:t xml:space="preserve">+, -, </w:t>
-      </w:r>
-      <w:r>
-        <w:rPr>
-          <w:rFonts w:ascii="Consolas" w:hAnsi="Consolas"/>
-        </w:rPr>
-        <w:t>ε</w:t>
-      </w:r>
-      <w:r>
-        <w:t xml:space="preserve"> }</w:t>
-      </w:r>
-      <w:r>
-        <w:tab/>
-      </w:r>
-      <w:r>
-        <w:tab/>
-      </w:r>
-      <w:r>
-        <w:tab/>
-        <w:t xml:space="preserve">FOLLOW( ADDITIVE' ) = { </w:t>
-      </w:r>
-      <w:r>
-        <w:t xml:space="preserve">,, ), );, ; </w:t>
-      </w:r>
-      <w:r>
-        <w:t>}</w:t>
-      </w:r>
-    </w:p>
-    <w:p>
-      <w:r>
-        <w:t xml:space="preserve">FIRST( MULTIPLICATIVE ) = </w:t>
-      </w:r>
-      <w:r>
-        <w:t xml:space="preserve">{ +, -, real, var, ( </w:t>
-      </w:r>
-      <w:r>
-        <w:t>}</w:t>
-      </w:r>
-      <w:r>
-        <w:tab/>
-      </w:r>
-      <w:r>
-        <w:t xml:space="preserve">FOLLOW( </w:t>
-      </w:r>
-      <w:r>
-        <w:t>MULTIPLICATIVE</w:t>
-      </w:r>
-      <w:r>
-        <w:t xml:space="preserve"> )</w:t>
-      </w:r>
-      <w:r>
         <w:t xml:space="preserve"> = { </w:t>
       </w:r>
       <w:r>
-        <w:t xml:space="preserve">+, -, </w:t>
-      </w:r>
-      <w:r>
-        <w:t xml:space="preserve">,, ), );, ; </w:t>
+        <w:t xml:space="preserve">+, -, ,, ), );, ; </w:t>
       </w:r>
       <w:r>
         <w:t>}</w:t>
@@ -3447,10 +3375,7 @@
         <w:t>FOLLOW( MULTIPLICATIVE' ) = {</w:t>
       </w:r>
       <w:r>
-        <w:t xml:space="preserve"> </w:t>
-      </w:r>
-      <w:r>
-        <w:t xml:space="preserve">+, -, ,, ), );, ; </w:t>
+        <w:t xml:space="preserve"> +, -, ,, ), );, ; </w:t>
       </w:r>
       <w:r>
         <w:t>}</w:t>
@@ -3539,6 +3464,9 @@
         <w:t xml:space="preserve"> = {</w:t>
       </w:r>
       <w:r>
+        <w:t xml:space="preserve"> int,</w:t>
+      </w:r>
+      <w:r>
         <w:t xml:space="preserve"> </w:t>
       </w:r>
       <w:r>
@@ -3557,13 +3485,7 @@
         <w:t xml:space="preserve">FOLLOW( PRIMARY ) = </w:t>
       </w:r>
       <w:r>
-        <w:t xml:space="preserve">{ </w:t>
-      </w:r>
-      <w:r>
-        <w:t xml:space="preserve">*, /, +, -, ,, ), );, ; </w:t>
-      </w:r>
-      <w:r>
-        <w:t>}</w:t>
+        <w:t>{ *, /, +, -, ,, ), );, ; }</w:t>
       </w:r>
     </w:p>
     <w:sectPr>
@@ -3610,11 +3532,6 @@
         <w:docPartUnique/>
       </w:docPartObj>
     </w:sdtPr>
-    <w:sdtEndPr>
-      <w:rPr>
-        <w:rStyle w:val="PageNumber"/>
-      </w:rPr>
-    </w:sdtEndPr>
     <w:sdtContent>
       <w:p>
         <w:pPr>
@@ -3680,11 +3597,6 @@
         <w:docPartUnique/>
       </w:docPartObj>
     </w:sdtPr>
-    <w:sdtEndPr>
-      <w:rPr>
-        <w:rStyle w:val="PageNumber"/>
-      </w:rPr>
-    </w:sdtEndPr>
     <w:sdtContent>
       <w:p>
         <w:pPr>
@@ -3739,11 +3651,6 @@
         <w:docPartUnique/>
       </w:docPartObj>
     </w:sdtPr>
-    <w:sdtEndPr>
-      <w:rPr>
-        <w:rStyle w:val="PageNumber"/>
-      </w:rPr>
-    </w:sdtEndPr>
     <w:sdtContent>
       <w:p>
         <w:pPr>

</xml_diff>